<commit_message>
added Friend Request Service JSON Interface to documentation (code: 400)
</commit_message>
<xml_diff>
--- a/Server Program/Node.JS Web Socket Connection/Interface.docx
+++ b/Server Program/Node.JS Web Socket Connection/Interface.docx
@@ -6,20 +6,32 @@
       <w:pPr>
         <w:spacing w:after="0" w:line="240" w:lineRule="auto"/>
         <w:rPr>
-          <w:rFonts w:ascii="Times New Roman" w:eastAsia="Times New Roman" w:hAnsi="Times New Roman" w:cs="Times New Roman"/>
-          <w:sz w:val="24"/>
-          <w:szCs w:val="24"/>
-        </w:rPr>
-      </w:pPr>
-      <w:r>
-        <w:rPr>
           <w:rFonts w:ascii="Calibri" w:eastAsia="Times New Roman" w:hAnsi="Calibri" w:cs="Calibri"/>
           <w:color w:val="000000"/>
           <w:sz w:val="56"/>
           <w:szCs w:val="56"/>
         </w:rPr>
+      </w:pPr>
+      <w:r>
+        <w:rPr>
+          <w:rFonts w:ascii="Calibri" w:eastAsia="Times New Roman" w:hAnsi="Calibri" w:cs="Calibri"/>
+          <w:color w:val="000000"/>
+          <w:sz w:val="56"/>
+          <w:szCs w:val="56"/>
+        </w:rPr>
         <w:t>Interface</w:t>
       </w:r>
+    </w:p>
+    <w:p>
+      <w:pPr>
+        <w:spacing w:after="0" w:line="240" w:lineRule="auto"/>
+        <w:rPr>
+          <w:rFonts w:ascii="Calibri" w:eastAsia="Times New Roman" w:hAnsi="Calibri" w:cs="Calibri"/>
+          <w:color w:val="000000"/>
+          <w:sz w:val="56"/>
+          <w:szCs w:val="56"/>
+        </w:rPr>
+      </w:pPr>
     </w:p>
     <w:p>
       <w:pPr>
@@ -42,597 +54,255 @@
           <w:sz w:val="32"/>
           <w:szCs w:val="32"/>
         </w:rPr>
-        <w:t>Server Login Service</w:t>
-      </w:r>
-    </w:p>
-    <w:p>
-      <w:pPr>
-        <w:spacing w:line="240" w:lineRule="auto"/>
-        <w:rPr>
-          <w:rFonts w:ascii="Times New Roman" w:eastAsia="Times New Roman" w:hAnsi="Times New Roman" w:cs="Times New Roman"/>
-          <w:sz w:val="24"/>
-          <w:szCs w:val="24"/>
-        </w:rPr>
-      </w:pPr>
-      <w:r>
-        <w:rPr>
-          <w:rFonts w:ascii="Calibri" w:eastAsia="Times New Roman" w:hAnsi="Calibri" w:cs="Calibri"/>
-          <w:color w:val="000000"/>
-        </w:rPr>
-        <w:t xml:space="preserve">The interface between the server and client which allows clients send login request to server. </w:t>
-      </w:r>
-    </w:p>
-    <w:p>
-      <w:pPr>
-        <w:spacing w:line="240" w:lineRule="auto"/>
-        <w:rPr>
-          <w:rFonts w:ascii="Times New Roman" w:eastAsia="Times New Roman" w:hAnsi="Times New Roman" w:cs="Times New Roman"/>
-          <w:sz w:val="24"/>
-          <w:szCs w:val="24"/>
-        </w:rPr>
-      </w:pPr>
-      <w:r>
-        <w:rPr>
-          <w:rFonts w:ascii="Calibri" w:eastAsia="Times New Roman" w:hAnsi="Calibri" w:cs="Calibri"/>
-          <w:color w:val="000000"/>
-        </w:rPr>
-        <w:t xml:space="preserve">When user logs in successfully, the user will be assigned a token, which is a </w:t>
-      </w:r>
-      <w:r>
-        <w:rPr>
-          <w:rFonts w:ascii="Calibri" w:eastAsia="Times New Roman" w:hAnsi="Calibri" w:cs="Calibri"/>
-          <w:color w:val="000000"/>
-        </w:rPr>
-        <w:t>unique ID of current session</w:t>
-      </w:r>
-      <w:r>
-        <w:rPr>
-          <w:rFonts w:ascii="Calibri" w:eastAsia="Times New Roman" w:hAnsi="Calibri" w:cs="Calibri"/>
-          <w:color w:val="000000"/>
-        </w:rPr>
-        <w:t xml:space="preserve">. Whenever the user sends an action to the server, the token must be attached as the authentication. </w:t>
-      </w:r>
-    </w:p>
-    <w:p>
-      <w:pPr>
-        <w:spacing w:before="40" w:after="0" w:line="240" w:lineRule="auto"/>
-        <w:outlineLvl w:val="1"/>
-        <w:rPr>
-          <w:rFonts w:ascii="Times New Roman" w:eastAsia="Times New Roman" w:hAnsi="Times New Roman" w:cs="Times New Roman"/>
-          <w:b/>
-          <w:bCs/>
-          <w:sz w:val="36"/>
-          <w:szCs w:val="36"/>
-        </w:rPr>
-      </w:pPr>
-      <w:r>
-        <w:rPr>
-          <w:rFonts w:ascii="Calibri" w:eastAsia="Times New Roman" w:hAnsi="Calibri" w:cs="Calibri"/>
-          <w:color w:val="2F5496"/>
-          <w:sz w:val="26"/>
-          <w:szCs w:val="26"/>
-        </w:rPr>
-        <w:t>Message</w:t>
-      </w:r>
-    </w:p>
-    <w:p>
-      <w:pPr>
-        <w:spacing w:line="240" w:lineRule="auto"/>
-        <w:rPr>
-          <w:rFonts w:ascii="Times New Roman" w:eastAsia="Times New Roman" w:hAnsi="Times New Roman" w:cs="Times New Roman"/>
-          <w:sz w:val="24"/>
-          <w:szCs w:val="24"/>
-        </w:rPr>
-      </w:pPr>
-      <w:r>
-        <w:rPr>
-          <w:rFonts w:ascii="Calibri" w:eastAsia="Times New Roman" w:hAnsi="Calibri" w:cs="Calibri"/>
-          <w:color w:val="000000"/>
-        </w:rPr>
-        <w:t>{</w:t>
-      </w:r>
-    </w:p>
-    <w:p>
-      <w:pPr>
-        <w:spacing w:line="240" w:lineRule="auto"/>
-        <w:ind w:firstLine="720"/>
-        <w:rPr>
-          <w:rFonts w:ascii="Times New Roman" w:eastAsia="Times New Roman" w:hAnsi="Times New Roman" w:cs="Times New Roman"/>
-          <w:sz w:val="24"/>
-          <w:szCs w:val="24"/>
-        </w:rPr>
-      </w:pPr>
-      <w:r>
-        <w:rPr>
-          <w:rFonts w:ascii="Calibri" w:eastAsia="Times New Roman" w:hAnsi="Calibri" w:cs="Calibri"/>
-          <w:color w:val="000000"/>
-        </w:rPr>
-        <w:t>username: string,</w:t>
-      </w:r>
-    </w:p>
-    <w:p>
-      <w:pPr>
-        <w:spacing w:line="240" w:lineRule="auto"/>
-        <w:ind w:firstLine="720"/>
-        <w:rPr>
-          <w:rFonts w:ascii="Times New Roman" w:eastAsia="Times New Roman" w:hAnsi="Times New Roman" w:cs="Times New Roman"/>
-          <w:sz w:val="24"/>
-          <w:szCs w:val="24"/>
-        </w:rPr>
-      </w:pPr>
-      <w:r>
-        <w:rPr>
-          <w:rFonts w:ascii="Calibri" w:eastAsia="Times New Roman" w:hAnsi="Calibri" w:cs="Calibri"/>
-          <w:color w:val="000000"/>
-        </w:rPr>
-        <w:t>password: string,</w:t>
-      </w:r>
-    </w:p>
-    <w:p>
-      <w:pPr>
-        <w:spacing w:line="240" w:lineRule="auto"/>
-        <w:ind w:firstLine="720"/>
-        <w:rPr>
-          <w:rFonts w:ascii="Times New Roman" w:eastAsia="Times New Roman" w:hAnsi="Times New Roman" w:cs="Times New Roman"/>
-          <w:sz w:val="24"/>
-          <w:szCs w:val="24"/>
-        </w:rPr>
-      </w:pPr>
-      <w:r>
-        <w:rPr>
-          <w:rFonts w:ascii="Calibri" w:eastAsia="Times New Roman" w:hAnsi="Calibri" w:cs="Calibri"/>
-          <w:color w:val="000000"/>
-        </w:rPr>
-        <w:t xml:space="preserve">action: </w:t>
-      </w:r>
-      <w:proofErr w:type="spellStart"/>
-      <w:r>
-        <w:rPr>
-          <w:rFonts w:ascii="Calibri" w:eastAsia="Times New Roman" w:hAnsi="Calibri" w:cs="Calibri"/>
-          <w:color w:val="000000"/>
-        </w:rPr>
-        <w:t>int</w:t>
-      </w:r>
-      <w:proofErr w:type="spellEnd"/>
-    </w:p>
-    <w:p>
-      <w:pPr>
-        <w:spacing w:line="240" w:lineRule="auto"/>
-        <w:rPr>
-          <w:rFonts w:ascii="Times New Roman" w:eastAsia="Times New Roman" w:hAnsi="Times New Roman" w:cs="Times New Roman"/>
-          <w:sz w:val="24"/>
-          <w:szCs w:val="24"/>
-        </w:rPr>
-      </w:pPr>
-      <w:r>
-        <w:rPr>
-          <w:rFonts w:ascii="Calibri" w:eastAsia="Times New Roman" w:hAnsi="Calibri" w:cs="Calibri"/>
-          <w:color w:val="000000"/>
-        </w:rPr>
-        <w:t>}</w:t>
-      </w:r>
-    </w:p>
-    <w:p>
-      <w:pPr>
-        <w:spacing w:before="40" w:after="0" w:line="240" w:lineRule="auto"/>
-        <w:outlineLvl w:val="1"/>
-        <w:rPr>
-          <w:rFonts w:ascii="Times New Roman" w:eastAsia="Times New Roman" w:hAnsi="Times New Roman" w:cs="Times New Roman"/>
-          <w:b/>
-          <w:bCs/>
-          <w:sz w:val="36"/>
-          <w:szCs w:val="36"/>
-        </w:rPr>
-      </w:pPr>
-      <w:r>
-        <w:rPr>
-          <w:rFonts w:ascii="Calibri" w:eastAsia="Times New Roman" w:hAnsi="Calibri" w:cs="Calibri"/>
-          <w:color w:val="2F5496"/>
-          <w:sz w:val="26"/>
-          <w:szCs w:val="26"/>
-        </w:rPr>
-        <w:t>Return</w:t>
-      </w:r>
-    </w:p>
-    <w:p>
-      <w:pPr>
-        <w:spacing w:line="240" w:lineRule="auto"/>
-        <w:rPr>
-          <w:rFonts w:ascii="Times New Roman" w:eastAsia="Times New Roman" w:hAnsi="Times New Roman" w:cs="Times New Roman"/>
-          <w:sz w:val="24"/>
-          <w:szCs w:val="24"/>
-        </w:rPr>
-      </w:pPr>
-      <w:r>
-        <w:rPr>
-          <w:rFonts w:ascii="Calibri" w:eastAsia="Times New Roman" w:hAnsi="Calibri" w:cs="Calibri"/>
-          <w:color w:val="000000"/>
-        </w:rPr>
-        <w:t>{</w:t>
-      </w:r>
-    </w:p>
-    <w:p>
-      <w:pPr>
-        <w:spacing w:line="240" w:lineRule="auto"/>
-        <w:rPr>
-          <w:rFonts w:ascii="Times New Roman" w:eastAsia="Times New Roman" w:hAnsi="Times New Roman" w:cs="Times New Roman"/>
-          <w:sz w:val="24"/>
-          <w:szCs w:val="24"/>
-        </w:rPr>
-      </w:pPr>
-      <w:r>
-        <w:rPr>
-          <w:rFonts w:ascii="Calibri" w:eastAsia="Times New Roman" w:hAnsi="Calibri" w:cs="Calibri"/>
-          <w:color w:val="000000"/>
-        </w:rPr>
-        <w:tab/>
-      </w:r>
-      <w:r>
-        <w:rPr>
-          <w:rFonts w:ascii="Calibri" w:eastAsia="Times New Roman" w:hAnsi="Calibri" w:cs="Calibri"/>
-          <w:color w:val="000000"/>
-        </w:rPr>
-        <w:t>type: string,</w:t>
-      </w:r>
-    </w:p>
-    <w:p>
-      <w:pPr>
-        <w:spacing w:line="240" w:lineRule="auto"/>
-        <w:rPr>
-          <w:rFonts w:ascii="Times New Roman" w:eastAsia="Times New Roman" w:hAnsi="Times New Roman" w:cs="Times New Roman"/>
-          <w:sz w:val="24"/>
-          <w:szCs w:val="24"/>
-        </w:rPr>
-      </w:pPr>
-      <w:r>
-        <w:rPr>
-          <w:rFonts w:ascii="Calibri" w:eastAsia="Times New Roman" w:hAnsi="Calibri" w:cs="Calibri"/>
-          <w:color w:val="000000"/>
-        </w:rPr>
-        <w:tab/>
-      </w:r>
-      <w:r>
-        <w:rPr>
-          <w:rFonts w:ascii="Calibri" w:eastAsia="Times New Roman" w:hAnsi="Calibri" w:cs="Calibri"/>
-          <w:color w:val="000000"/>
-        </w:rPr>
-        <w:t xml:space="preserve">code: </w:t>
-      </w:r>
-      <w:proofErr w:type="spellStart"/>
-      <w:r>
-        <w:rPr>
-          <w:rFonts w:ascii="Calibri" w:eastAsia="Times New Roman" w:hAnsi="Calibri" w:cs="Calibri"/>
-          <w:color w:val="000000"/>
-        </w:rPr>
-        <w:t>int</w:t>
-      </w:r>
-      <w:proofErr w:type="spellEnd"/>
-      <w:r>
-        <w:rPr>
-          <w:rFonts w:ascii="Calibri" w:eastAsia="Times New Roman" w:hAnsi="Calibri" w:cs="Calibri"/>
-          <w:color w:val="000000"/>
-        </w:rPr>
-        <w:t>,</w:t>
-      </w:r>
-    </w:p>
-    <w:p>
-      <w:pPr>
-        <w:spacing w:line="240" w:lineRule="auto"/>
-        <w:rPr>
-          <w:rFonts w:ascii="Times New Roman" w:eastAsia="Times New Roman" w:hAnsi="Times New Roman" w:cs="Times New Roman"/>
-          <w:sz w:val="24"/>
-          <w:szCs w:val="24"/>
-        </w:rPr>
-      </w:pPr>
-      <w:r>
-        <w:rPr>
-          <w:rFonts w:ascii="Calibri" w:eastAsia="Times New Roman" w:hAnsi="Calibri" w:cs="Calibri"/>
-          <w:color w:val="000000"/>
-        </w:rPr>
-        <w:tab/>
-      </w:r>
-      <w:r>
-        <w:rPr>
-          <w:rFonts w:ascii="Calibri" w:eastAsia="Times New Roman" w:hAnsi="Calibri" w:cs="Calibri"/>
-          <w:color w:val="000000"/>
-        </w:rPr>
-        <w:t>id</w:t>
-      </w:r>
-      <w:r>
-        <w:rPr>
-          <w:rFonts w:ascii="Calibri" w:eastAsia="Times New Roman" w:hAnsi="Calibri" w:cs="Calibri"/>
-          <w:color w:val="000000"/>
-        </w:rPr>
-        <w:t>: string</w:t>
-      </w:r>
-    </w:p>
-    <w:p>
-      <w:pPr>
-        <w:spacing w:line="240" w:lineRule="auto"/>
-        <w:rPr>
-          <w:rFonts w:ascii="Times New Roman" w:eastAsia="Times New Roman" w:hAnsi="Times New Roman" w:cs="Times New Roman"/>
-          <w:sz w:val="24"/>
-          <w:szCs w:val="24"/>
-        </w:rPr>
-      </w:pPr>
-      <w:r>
-        <w:rPr>
-          <w:rFonts w:ascii="Calibri" w:eastAsia="Times New Roman" w:hAnsi="Calibri" w:cs="Calibri"/>
-          <w:color w:val="000000"/>
-        </w:rPr>
-        <w:t>}</w:t>
-      </w:r>
-    </w:p>
-    <w:p>
-      <w:pPr>
-        <w:spacing w:before="40" w:after="0" w:line="240" w:lineRule="auto"/>
-        <w:outlineLvl w:val="1"/>
-        <w:rPr>
-          <w:rFonts w:ascii="Times New Roman" w:eastAsia="Times New Roman" w:hAnsi="Times New Roman" w:cs="Times New Roman"/>
-          <w:b/>
-          <w:bCs/>
-          <w:sz w:val="36"/>
-          <w:szCs w:val="36"/>
-        </w:rPr>
-      </w:pPr>
-      <w:r>
-        <w:rPr>
-          <w:rFonts w:ascii="Calibri" w:eastAsia="Times New Roman" w:hAnsi="Calibri" w:cs="Calibri"/>
-          <w:color w:val="2F5496"/>
-          <w:sz w:val="26"/>
-          <w:szCs w:val="26"/>
-        </w:rPr>
-        <w:t>Example Request</w:t>
-      </w:r>
-    </w:p>
-    <w:p>
-      <w:pPr>
-        <w:spacing w:before="40" w:after="0" w:line="240" w:lineRule="auto"/>
-        <w:outlineLvl w:val="2"/>
-        <w:rPr>
-          <w:rFonts w:ascii="Times New Roman" w:eastAsia="Times New Roman" w:hAnsi="Times New Roman" w:cs="Times New Roman"/>
-          <w:b/>
-          <w:bCs/>
-          <w:sz w:val="27"/>
-          <w:szCs w:val="27"/>
-        </w:rPr>
-      </w:pPr>
-      <w:r>
-        <w:rPr>
-          <w:rFonts w:ascii="Calibri" w:eastAsia="Times New Roman" w:hAnsi="Calibri" w:cs="Calibri"/>
-          <w:color w:val="1F3863"/>
-          <w:sz w:val="24"/>
-          <w:szCs w:val="24"/>
-        </w:rPr>
-        <w:t>Send</w:t>
-      </w:r>
-    </w:p>
-    <w:p>
-      <w:pPr>
-        <w:spacing w:line="240" w:lineRule="auto"/>
-        <w:rPr>
-          <w:rFonts w:ascii="Times New Roman" w:eastAsia="Times New Roman" w:hAnsi="Times New Roman" w:cs="Times New Roman"/>
-          <w:sz w:val="24"/>
-          <w:szCs w:val="24"/>
-        </w:rPr>
-      </w:pPr>
-      <w:r>
-        <w:rPr>
-          <w:rFonts w:ascii="Calibri" w:eastAsia="Times New Roman" w:hAnsi="Calibri" w:cs="Calibri"/>
-          <w:color w:val="000000"/>
-        </w:rPr>
-        <w:t>{</w:t>
-      </w:r>
-    </w:p>
-    <w:p>
-      <w:pPr>
-        <w:spacing w:line="240" w:lineRule="auto"/>
-        <w:ind w:firstLine="720"/>
-        <w:rPr>
-          <w:rFonts w:ascii="Times New Roman" w:eastAsia="Times New Roman" w:hAnsi="Times New Roman" w:cs="Times New Roman"/>
-          <w:sz w:val="24"/>
-          <w:szCs w:val="24"/>
-        </w:rPr>
-      </w:pPr>
-      <w:r>
-        <w:rPr>
-          <w:rFonts w:ascii="Calibri" w:eastAsia="Times New Roman" w:hAnsi="Calibri" w:cs="Calibri"/>
-          <w:color w:val="000000"/>
-        </w:rPr>
-        <w:t>“username”: “test”,</w:t>
-      </w:r>
-    </w:p>
-    <w:p>
-      <w:pPr>
-        <w:spacing w:line="240" w:lineRule="auto"/>
-        <w:ind w:firstLine="720"/>
-        <w:rPr>
-          <w:rFonts w:ascii="Times New Roman" w:eastAsia="Times New Roman" w:hAnsi="Times New Roman" w:cs="Times New Roman"/>
-          <w:sz w:val="24"/>
-          <w:szCs w:val="24"/>
-        </w:rPr>
-      </w:pPr>
-      <w:r>
-        <w:rPr>
-          <w:rFonts w:ascii="Calibri" w:eastAsia="Times New Roman" w:hAnsi="Calibri" w:cs="Calibri"/>
-          <w:color w:val="000000"/>
-        </w:rPr>
-        <w:t>“password”: “</w:t>
-      </w:r>
-      <w:proofErr w:type="spellStart"/>
-      <w:r>
-        <w:rPr>
-          <w:rFonts w:ascii="Calibri" w:eastAsia="Times New Roman" w:hAnsi="Calibri" w:cs="Calibri"/>
-          <w:color w:val="000000"/>
-        </w:rPr>
-        <w:t>donttellothers</w:t>
-      </w:r>
-      <w:proofErr w:type="spellEnd"/>
-      <w:r>
-        <w:rPr>
-          <w:rFonts w:ascii="Calibri" w:eastAsia="Times New Roman" w:hAnsi="Calibri" w:cs="Calibri"/>
-          <w:color w:val="000000"/>
-        </w:rPr>
-        <w:t>”,</w:t>
-      </w:r>
-    </w:p>
-    <w:p>
-      <w:pPr>
-        <w:spacing w:line="240" w:lineRule="auto"/>
-        <w:ind w:firstLine="720"/>
-        <w:rPr>
-          <w:rFonts w:ascii="Times New Roman" w:eastAsia="Times New Roman" w:hAnsi="Times New Roman" w:cs="Times New Roman"/>
-          <w:sz w:val="24"/>
-          <w:szCs w:val="24"/>
-        </w:rPr>
-      </w:pPr>
-      <w:r>
-        <w:rPr>
-          <w:rFonts w:ascii="Calibri" w:eastAsia="Times New Roman" w:hAnsi="Calibri" w:cs="Calibri"/>
-          <w:color w:val="000000"/>
-        </w:rPr>
-        <w:t>“action”: 101</w:t>
-      </w:r>
-    </w:p>
-    <w:p>
-      <w:pPr>
-        <w:spacing w:line="240" w:lineRule="auto"/>
-        <w:rPr>
-          <w:rFonts w:ascii="Times New Roman" w:eastAsia="Times New Roman" w:hAnsi="Times New Roman" w:cs="Times New Roman"/>
-          <w:sz w:val="24"/>
-          <w:szCs w:val="24"/>
-        </w:rPr>
-      </w:pPr>
-      <w:r>
-        <w:rPr>
-          <w:rFonts w:ascii="Calibri" w:eastAsia="Times New Roman" w:hAnsi="Calibri" w:cs="Calibri"/>
-          <w:color w:val="000000"/>
-        </w:rPr>
-        <w:t>}</w:t>
-      </w:r>
-    </w:p>
-    <w:p>
-      <w:pPr>
-        <w:spacing w:before="40" w:after="0" w:line="240" w:lineRule="auto"/>
-        <w:outlineLvl w:val="2"/>
-        <w:rPr>
-          <w:rFonts w:ascii="Times New Roman" w:eastAsia="Times New Roman" w:hAnsi="Times New Roman" w:cs="Times New Roman"/>
-          <w:b/>
-          <w:bCs/>
-          <w:sz w:val="27"/>
-          <w:szCs w:val="27"/>
-        </w:rPr>
-      </w:pPr>
-      <w:r>
-        <w:rPr>
-          <w:rFonts w:ascii="Calibri" w:eastAsia="Times New Roman" w:hAnsi="Calibri" w:cs="Calibri"/>
-          <w:color w:val="1F3863"/>
-          <w:sz w:val="24"/>
-          <w:szCs w:val="24"/>
-        </w:rPr>
-        <w:t>Return</w:t>
-      </w:r>
-    </w:p>
-    <w:p>
-      <w:pPr>
-        <w:spacing w:line="240" w:lineRule="auto"/>
-        <w:rPr>
-          <w:rFonts w:ascii="Times New Roman" w:eastAsia="Times New Roman" w:hAnsi="Times New Roman" w:cs="Times New Roman"/>
-          <w:sz w:val="24"/>
-          <w:szCs w:val="24"/>
-        </w:rPr>
-      </w:pPr>
-      <w:r>
-        <w:rPr>
-          <w:rFonts w:ascii="Calibri" w:eastAsia="Times New Roman" w:hAnsi="Calibri" w:cs="Calibri"/>
-          <w:color w:val="000000"/>
-        </w:rPr>
-        <w:t>{</w:t>
-      </w:r>
-    </w:p>
-    <w:p>
-      <w:pPr>
-        <w:spacing w:line="240" w:lineRule="auto"/>
-        <w:ind w:firstLine="720"/>
-        <w:rPr>
-          <w:rFonts w:ascii="Times New Roman" w:eastAsia="Times New Roman" w:hAnsi="Times New Roman" w:cs="Times New Roman"/>
-          <w:sz w:val="24"/>
-          <w:szCs w:val="24"/>
-        </w:rPr>
-      </w:pPr>
-      <w:r>
-        <w:rPr>
-          <w:rFonts w:ascii="Calibri" w:eastAsia="Times New Roman" w:hAnsi="Calibri" w:cs="Calibri"/>
-          <w:color w:val="000000"/>
-        </w:rPr>
-        <w:t>"type": "success",</w:t>
-      </w:r>
-    </w:p>
-    <w:p>
-      <w:pPr>
-        <w:spacing w:line="240" w:lineRule="auto"/>
-        <w:ind w:firstLine="720"/>
-        <w:rPr>
-          <w:rFonts w:ascii="Times New Roman" w:eastAsia="Times New Roman" w:hAnsi="Times New Roman" w:cs="Times New Roman"/>
-          <w:sz w:val="24"/>
-          <w:szCs w:val="24"/>
-        </w:rPr>
-      </w:pPr>
-      <w:r>
-        <w:rPr>
-          <w:rFonts w:ascii="Calibri" w:eastAsia="Times New Roman" w:hAnsi="Calibri" w:cs="Calibri"/>
-          <w:color w:val="000000"/>
-        </w:rPr>
-        <w:t>"code": 200,</w:t>
-      </w:r>
-    </w:p>
-    <w:p>
-      <w:pPr>
-        <w:spacing w:line="240" w:lineRule="auto"/>
-        <w:ind w:firstLine="720"/>
-        <w:rPr>
-          <w:rFonts w:ascii="Times New Roman" w:eastAsia="Times New Roman" w:hAnsi="Times New Roman" w:cs="Times New Roman"/>
-          <w:sz w:val="24"/>
-          <w:szCs w:val="24"/>
-        </w:rPr>
-      </w:pPr>
-      <w:r>
-        <w:rPr>
-          <w:rFonts w:ascii="Calibri" w:eastAsia="Times New Roman" w:hAnsi="Calibri" w:cs="Calibri"/>
-          <w:color w:val="000000"/>
-        </w:rPr>
-        <w:t>"</w:t>
-      </w:r>
-      <w:r>
-        <w:rPr>
-          <w:rFonts w:ascii="Calibri" w:eastAsia="Times New Roman" w:hAnsi="Calibri" w:cs="Calibri"/>
-          <w:color w:val="000000"/>
-        </w:rPr>
-        <w:t>id</w:t>
-      </w:r>
-      <w:r>
-        <w:rPr>
-          <w:rFonts w:ascii="Calibri" w:eastAsia="Times New Roman" w:hAnsi="Calibri" w:cs="Calibri"/>
-          <w:color w:val="000000"/>
-        </w:rPr>
-        <w:t>": "9x8869x31134x7906x6x54474x21x18xxx90857x"</w:t>
-      </w:r>
-    </w:p>
-    <w:p>
-      <w:pPr>
-        <w:spacing w:line="240" w:lineRule="auto"/>
-        <w:rPr>
-          <w:rFonts w:ascii="Times New Roman" w:eastAsia="Times New Roman" w:hAnsi="Times New Roman" w:cs="Times New Roman"/>
-          <w:sz w:val="24"/>
-          <w:szCs w:val="24"/>
-        </w:rPr>
-      </w:pPr>
-      <w:r>
-        <w:rPr>
-          <w:rFonts w:ascii="Calibri" w:eastAsia="Times New Roman" w:hAnsi="Calibri" w:cs="Calibri"/>
-          <w:color w:val="000000"/>
-        </w:rPr>
-        <w:t>}</w:t>
+        <w:t>Code Request Summary</w:t>
+      </w:r>
+    </w:p>
+    <w:p>
+      <w:pPr>
+        <w:spacing w:after="0" w:line="240" w:lineRule="auto"/>
+        <w:rPr>
+          <w:rFonts w:ascii="Times New Roman" w:eastAsia="Times New Roman" w:hAnsi="Times New Roman" w:cs="Times New Roman"/>
+          <w:sz w:val="24"/>
+          <w:szCs w:val="24"/>
+        </w:rPr>
+      </w:pPr>
+    </w:p>
+    <w:p>
+      <w:pPr>
+        <w:spacing w:after="0" w:line="240" w:lineRule="auto"/>
+        <w:rPr>
+          <w:rFonts w:eastAsia="Times New Roman" w:cstheme="minorHAnsi"/>
+          <w:sz w:val="24"/>
+          <w:szCs w:val="24"/>
+        </w:rPr>
+      </w:pPr>
+      <w:r>
+        <w:rPr>
+          <w:rFonts w:eastAsia="Times New Roman" w:cstheme="minorHAnsi"/>
+          <w:sz w:val="24"/>
+          <w:szCs w:val="24"/>
+        </w:rPr>
+        <w:t>The server deciphers each request through a series of codes:</w:t>
+      </w:r>
+    </w:p>
+    <w:p>
+      <w:pPr>
+        <w:spacing w:after="0" w:line="240" w:lineRule="auto"/>
+        <w:rPr>
+          <w:rFonts w:eastAsia="Times New Roman" w:cstheme="minorHAnsi"/>
+          <w:sz w:val="24"/>
+          <w:szCs w:val="24"/>
+        </w:rPr>
+      </w:pPr>
+    </w:p>
+    <w:p>
+      <w:pPr>
+        <w:spacing w:after="0" w:line="240" w:lineRule="auto"/>
+        <w:rPr>
+          <w:rFonts w:eastAsia="Times New Roman" w:cstheme="minorHAnsi"/>
+          <w:sz w:val="24"/>
+          <w:szCs w:val="24"/>
+        </w:rPr>
+      </w:pPr>
+      <w:r>
+        <w:rPr>
+          <w:rFonts w:eastAsia="Times New Roman" w:cstheme="minorHAnsi"/>
+          <w:sz w:val="24"/>
+          <w:szCs w:val="24"/>
+        </w:rPr>
+        <w:t>DEFAULT_USER_LEVEL = 0</w:t>
+      </w:r>
+    </w:p>
+    <w:p>
+      <w:pPr>
+        <w:spacing w:after="0" w:line="240" w:lineRule="auto"/>
+        <w:rPr>
+          <w:rFonts w:eastAsia="Times New Roman" w:cstheme="minorHAnsi"/>
+          <w:sz w:val="24"/>
+          <w:szCs w:val="24"/>
+          <w:lang w:val="fr-FR"/>
+        </w:rPr>
+      </w:pPr>
+      <w:r>
+        <w:rPr>
+          <w:rFonts w:eastAsia="Times New Roman" w:cstheme="minorHAnsi"/>
+          <w:sz w:val="24"/>
+          <w:szCs w:val="24"/>
+          <w:lang w:val="fr-FR"/>
+        </w:rPr>
+        <w:t>SERVER_PORT = 80</w:t>
+      </w:r>
+    </w:p>
+    <w:p>
+      <w:pPr>
+        <w:spacing w:after="0" w:line="240" w:lineRule="auto"/>
+        <w:rPr>
+          <w:rFonts w:eastAsia="Times New Roman" w:cstheme="minorHAnsi"/>
+          <w:sz w:val="24"/>
+          <w:szCs w:val="24"/>
+          <w:lang w:val="fr-FR"/>
+        </w:rPr>
+      </w:pPr>
+      <w:r>
+        <w:rPr>
+          <w:rFonts w:eastAsia="Times New Roman" w:cstheme="minorHAnsi"/>
+          <w:sz w:val="24"/>
+          <w:szCs w:val="24"/>
+          <w:lang w:val="fr-FR"/>
+        </w:rPr>
+        <w:t>REGISTER_ACTION = 100</w:t>
+      </w:r>
+    </w:p>
+    <w:p>
+      <w:pPr>
+        <w:spacing w:after="0" w:line="240" w:lineRule="auto"/>
+        <w:rPr>
+          <w:rFonts w:eastAsia="Times New Roman" w:cstheme="minorHAnsi"/>
+          <w:sz w:val="24"/>
+          <w:szCs w:val="24"/>
+          <w:lang w:val="fr-FR"/>
+        </w:rPr>
+      </w:pPr>
+      <w:r>
+        <w:rPr>
+          <w:rFonts w:eastAsia="Times New Roman" w:cstheme="minorHAnsi"/>
+          <w:sz w:val="24"/>
+          <w:szCs w:val="24"/>
+          <w:lang w:val="fr-FR"/>
+        </w:rPr>
+        <w:t>LOGIN_ACTION = 101</w:t>
+      </w:r>
+    </w:p>
+    <w:p>
+      <w:pPr>
+        <w:spacing w:after="0" w:line="240" w:lineRule="auto"/>
+        <w:rPr>
+          <w:rFonts w:eastAsia="Times New Roman" w:cstheme="minorHAnsi"/>
+          <w:sz w:val="24"/>
+          <w:szCs w:val="24"/>
+          <w:lang w:val="fr-FR"/>
+        </w:rPr>
+      </w:pPr>
+      <w:r>
+        <w:rPr>
+          <w:rFonts w:eastAsia="Times New Roman" w:cstheme="minorHAnsi"/>
+          <w:sz w:val="24"/>
+          <w:szCs w:val="24"/>
+          <w:lang w:val="fr-FR"/>
+        </w:rPr>
+        <w:t>MESSAGE_ACTION = 102</w:t>
+      </w:r>
+    </w:p>
+    <w:p>
+      <w:pPr>
+        <w:spacing w:after="0" w:line="240" w:lineRule="auto"/>
+        <w:rPr>
+          <w:rFonts w:eastAsia="Times New Roman" w:cstheme="minorHAnsi"/>
+          <w:sz w:val="24"/>
+          <w:szCs w:val="24"/>
+          <w:lang w:val="fr-FR"/>
+        </w:rPr>
+      </w:pPr>
+      <w:r>
+        <w:rPr>
+          <w:rFonts w:eastAsia="Times New Roman" w:cstheme="minorHAnsi"/>
+          <w:sz w:val="24"/>
+          <w:szCs w:val="24"/>
+          <w:lang w:val="fr-FR"/>
+        </w:rPr>
+        <w:t>LOGIN_SUCCESS_CODE = 200</w:t>
+      </w:r>
+    </w:p>
+    <w:p>
+      <w:pPr>
+        <w:spacing w:after="0" w:line="240" w:lineRule="auto"/>
+        <w:rPr>
+          <w:rFonts w:eastAsia="Times New Roman" w:cstheme="minorHAnsi"/>
+          <w:sz w:val="24"/>
+          <w:szCs w:val="24"/>
+          <w:lang w:val="fr-FR"/>
+        </w:rPr>
+      </w:pPr>
+      <w:r>
+        <w:rPr>
+          <w:rFonts w:eastAsia="Times New Roman" w:cstheme="minorHAnsi"/>
+          <w:sz w:val="24"/>
+          <w:szCs w:val="24"/>
+          <w:lang w:val="fr-FR"/>
+        </w:rPr>
+        <w:t>LOGIN_USER_NON_EXIST_CODE = 201</w:t>
+      </w:r>
+    </w:p>
+    <w:p>
+      <w:pPr>
+        <w:spacing w:after="0" w:line="240" w:lineRule="auto"/>
+        <w:rPr>
+          <w:rFonts w:eastAsia="Times New Roman" w:cstheme="minorHAnsi"/>
+          <w:sz w:val="24"/>
+          <w:szCs w:val="24"/>
+        </w:rPr>
+      </w:pPr>
+      <w:r>
+        <w:rPr>
+          <w:rFonts w:eastAsia="Times New Roman" w:cstheme="minorHAnsi"/>
+          <w:sz w:val="24"/>
+          <w:szCs w:val="24"/>
+        </w:rPr>
+        <w:t>LOGIN_EXIST_CODE = 202</w:t>
+      </w:r>
+    </w:p>
+    <w:p>
+      <w:pPr>
+        <w:spacing w:after="0" w:line="240" w:lineRule="auto"/>
+        <w:rPr>
+          <w:rFonts w:eastAsia="Times New Roman" w:cstheme="minorHAnsi"/>
+          <w:sz w:val="24"/>
+          <w:szCs w:val="24"/>
+        </w:rPr>
+      </w:pPr>
+      <w:r>
+        <w:rPr>
+          <w:rFonts w:eastAsia="Times New Roman" w:cstheme="minorHAnsi"/>
+          <w:sz w:val="24"/>
+          <w:szCs w:val="24"/>
+        </w:rPr>
+        <w:t>RESISTER_SUCCESS = 300</w:t>
+      </w:r>
+    </w:p>
+    <w:p>
+      <w:pPr>
+        <w:spacing w:after="0" w:line="240" w:lineRule="auto"/>
+        <w:rPr>
+          <w:rFonts w:eastAsia="Times New Roman" w:cstheme="minorHAnsi"/>
+          <w:sz w:val="24"/>
+          <w:szCs w:val="24"/>
+        </w:rPr>
+      </w:pPr>
+      <w:r>
+        <w:rPr>
+          <w:rFonts w:eastAsia="Times New Roman" w:cstheme="minorHAnsi"/>
+          <w:sz w:val="24"/>
+          <w:szCs w:val="24"/>
+        </w:rPr>
+        <w:t>REGISTER_FAIL = 301</w:t>
+      </w:r>
+    </w:p>
+    <w:p>
+      <w:pPr>
+        <w:spacing w:after="0" w:line="240" w:lineRule="auto"/>
+        <w:rPr>
+          <w:rFonts w:eastAsia="Times New Roman" w:cstheme="minorHAnsi"/>
+          <w:sz w:val="24"/>
+          <w:szCs w:val="24"/>
+        </w:rPr>
+      </w:pPr>
+      <w:r>
+        <w:rPr>
+          <w:rFonts w:eastAsia="Times New Roman" w:cstheme="minorHAnsi"/>
+          <w:sz w:val="24"/>
+          <w:szCs w:val="24"/>
+        </w:rPr>
+        <w:t>GET_FRIENDS = 400</w:t>
       </w:r>
     </w:p>
     <w:p>
@@ -656,42 +326,55 @@
           <w:sz w:val="32"/>
           <w:szCs w:val="32"/>
         </w:rPr>
-        <w:lastRenderedPageBreak/>
-        <w:t>Server Messaging Service</w:t>
-      </w:r>
-    </w:p>
-    <w:p>
-      <w:pPr>
-        <w:spacing w:line="240" w:lineRule="auto"/>
-        <w:rPr>
-          <w:rFonts w:ascii="Times New Roman" w:eastAsia="Times New Roman" w:hAnsi="Times New Roman" w:cs="Times New Roman"/>
-          <w:sz w:val="24"/>
-          <w:szCs w:val="24"/>
-        </w:rPr>
-      </w:pPr>
-      <w:r>
-        <w:rPr>
-          <w:rFonts w:ascii="Calibri" w:eastAsia="Times New Roman" w:hAnsi="Calibri" w:cs="Calibri"/>
-          <w:color w:val="000000"/>
-        </w:rPr>
-        <w:t xml:space="preserve">The interface between the server and client which allows clients send message to others. </w:t>
-      </w:r>
-    </w:p>
-    <w:p>
-      <w:pPr>
-        <w:spacing w:line="240" w:lineRule="auto"/>
-        <w:rPr>
-          <w:rFonts w:ascii="Times New Roman" w:eastAsia="Times New Roman" w:hAnsi="Times New Roman" w:cs="Times New Roman"/>
-          <w:sz w:val="24"/>
-          <w:szCs w:val="24"/>
-        </w:rPr>
-      </w:pPr>
-      <w:r>
-        <w:rPr>
-          <w:rFonts w:ascii="Calibri" w:eastAsia="Times New Roman" w:hAnsi="Calibri" w:cs="Calibri"/>
-          <w:color w:val="000000"/>
-        </w:rPr>
-        <w:t>The user must be assigned a token first, or log in will be failed.</w:t>
+        <w:t>Server Login Service</w:t>
+      </w:r>
+    </w:p>
+    <w:p>
+      <w:pPr>
+        <w:spacing w:line="240" w:lineRule="auto"/>
+        <w:rPr>
+          <w:rFonts w:ascii="Times New Roman" w:eastAsia="Times New Roman" w:hAnsi="Times New Roman" w:cs="Times New Roman"/>
+          <w:sz w:val="24"/>
+          <w:szCs w:val="24"/>
+        </w:rPr>
+      </w:pPr>
+      <w:r>
+        <w:rPr>
+          <w:rFonts w:ascii="Calibri" w:eastAsia="Times New Roman" w:hAnsi="Calibri" w:cs="Calibri"/>
+          <w:color w:val="000000"/>
+        </w:rPr>
+        <w:t xml:space="preserve">The interface between the server and client which allows clients send login request to server. </w:t>
+      </w:r>
+    </w:p>
+    <w:p>
+      <w:pPr>
+        <w:spacing w:line="240" w:lineRule="auto"/>
+        <w:rPr>
+          <w:rFonts w:ascii="Times New Roman" w:eastAsia="Times New Roman" w:hAnsi="Times New Roman" w:cs="Times New Roman"/>
+          <w:sz w:val="24"/>
+          <w:szCs w:val="24"/>
+        </w:rPr>
+      </w:pPr>
+      <w:r>
+        <w:rPr>
+          <w:rFonts w:ascii="Calibri" w:eastAsia="Times New Roman" w:hAnsi="Calibri" w:cs="Calibri"/>
+          <w:color w:val="000000"/>
+        </w:rPr>
+        <w:t xml:space="preserve">When user logs in successfully, the user will be assigned a token, which is a </w:t>
+      </w:r>
+      <w:r>
+        <w:rPr>
+          <w:rFonts w:ascii="Calibri" w:eastAsia="Times New Roman" w:hAnsi="Calibri" w:cs="Calibri"/>
+          <w:color w:val="000000"/>
+        </w:rPr>
+        <w:t>unique ID of current session</w:t>
+      </w:r>
+      <w:r>
+        <w:rPr>
+          <w:rFonts w:ascii="Calibri" w:eastAsia="Times New Roman" w:hAnsi="Calibri" w:cs="Calibri"/>
+          <w:color w:val="000000"/>
+        </w:rPr>
+        <w:t xml:space="preserve">. Whenever the user sends an action to the server, the token must be attached as the authentication. </w:t>
       </w:r>
     </w:p>
     <w:p>
@@ -736,49 +419,54 @@
     <w:p>
       <w:pPr>
         <w:spacing w:line="240" w:lineRule="auto"/>
-        <w:rPr>
-          <w:rFonts w:ascii="Times New Roman" w:eastAsia="Times New Roman" w:hAnsi="Times New Roman" w:cs="Times New Roman"/>
-          <w:sz w:val="24"/>
-          <w:szCs w:val="24"/>
-        </w:rPr>
-      </w:pPr>
-      <w:r>
-        <w:rPr>
-          <w:rFonts w:ascii="Calibri" w:eastAsia="Times New Roman" w:hAnsi="Calibri" w:cs="Calibri"/>
-          <w:color w:val="000000"/>
-        </w:rPr>
-        <w:tab/>
-      </w:r>
-      <w:r>
-        <w:rPr>
-          <w:rFonts w:asciiTheme="minorEastAsia" w:hAnsiTheme="minorEastAsia" w:cs="Calibri" w:hint="eastAsia"/>
-          <w:color w:val="000000"/>
-        </w:rPr>
-        <w:t>id</w:t>
-      </w:r>
-      <w:r>
-        <w:rPr>
-          <w:rFonts w:ascii="Calibri" w:eastAsia="Times New Roman" w:hAnsi="Calibri" w:cs="Calibri"/>
-          <w:color w:val="000000"/>
-        </w:rPr>
-        <w:t>: string,</w:t>
-      </w:r>
-    </w:p>
-    <w:p>
-      <w:pPr>
-        <w:spacing w:line="240" w:lineRule="auto"/>
-        <w:rPr>
-          <w:rFonts w:ascii="Times New Roman" w:eastAsia="Times New Roman" w:hAnsi="Times New Roman" w:cs="Times New Roman"/>
-          <w:sz w:val="24"/>
-          <w:szCs w:val="24"/>
-        </w:rPr>
-      </w:pPr>
-      <w:r>
-        <w:rPr>
-          <w:rFonts w:ascii="Calibri" w:eastAsia="Times New Roman" w:hAnsi="Calibri" w:cs="Calibri"/>
-          <w:color w:val="000000"/>
-        </w:rPr>
-        <w:tab/>
+        <w:ind w:firstLine="720"/>
+        <w:rPr>
+          <w:rFonts w:ascii="Times New Roman" w:eastAsia="Times New Roman" w:hAnsi="Times New Roman" w:cs="Times New Roman"/>
+          <w:sz w:val="24"/>
+          <w:szCs w:val="24"/>
+        </w:rPr>
+      </w:pPr>
+      <w:r>
+        <w:rPr>
+          <w:rFonts w:ascii="Calibri" w:eastAsia="Times New Roman" w:hAnsi="Calibri" w:cs="Calibri"/>
+          <w:color w:val="000000"/>
+        </w:rPr>
+        <w:t>username: string,</w:t>
+      </w:r>
+    </w:p>
+    <w:p>
+      <w:pPr>
+        <w:spacing w:line="240" w:lineRule="auto"/>
+        <w:ind w:firstLine="720"/>
+        <w:rPr>
+          <w:rFonts w:ascii="Times New Roman" w:eastAsia="Times New Roman" w:hAnsi="Times New Roman" w:cs="Times New Roman"/>
+          <w:sz w:val="24"/>
+          <w:szCs w:val="24"/>
+        </w:rPr>
+      </w:pPr>
+      <w:r>
+        <w:rPr>
+          <w:rFonts w:ascii="Calibri" w:eastAsia="Times New Roman" w:hAnsi="Calibri" w:cs="Calibri"/>
+          <w:color w:val="000000"/>
+        </w:rPr>
+        <w:t>password: string,</w:t>
+      </w:r>
+    </w:p>
+    <w:p>
+      <w:pPr>
+        <w:spacing w:line="240" w:lineRule="auto"/>
+        <w:ind w:firstLine="720"/>
+        <w:rPr>
+          <w:rFonts w:ascii="Times New Roman" w:eastAsia="Times New Roman" w:hAnsi="Times New Roman" w:cs="Times New Roman"/>
+          <w:sz w:val="24"/>
+          <w:szCs w:val="24"/>
+        </w:rPr>
+      </w:pPr>
+      <w:r>
+        <w:rPr>
+          <w:rFonts w:ascii="Calibri" w:eastAsia="Times New Roman" w:hAnsi="Calibri" w:cs="Calibri"/>
+          <w:color w:val="000000"/>
+        </w:rPr>
         <w:t xml:space="preserve">action: </w:t>
       </w:r>
       <w:proofErr w:type="spellStart"/>
@@ -790,57 +478,6 @@
         <w:t>int</w:t>
       </w:r>
       <w:proofErr w:type="spellEnd"/>
-    </w:p>
-    <w:p>
-      <w:pPr>
-        <w:spacing w:line="240" w:lineRule="auto"/>
-        <w:rPr>
-          <w:rFonts w:ascii="Times New Roman" w:eastAsia="Times New Roman" w:hAnsi="Times New Roman" w:cs="Times New Roman"/>
-          <w:sz w:val="24"/>
-          <w:szCs w:val="24"/>
-        </w:rPr>
-      </w:pPr>
-      <w:r>
-        <w:rPr>
-          <w:rFonts w:ascii="Calibri" w:eastAsia="Times New Roman" w:hAnsi="Calibri" w:cs="Calibri"/>
-          <w:color w:val="000000"/>
-        </w:rPr>
-        <w:tab/>
-      </w:r>
-      <w:r>
-        <w:rPr>
-          <w:rFonts w:ascii="Calibri" w:eastAsia="Times New Roman" w:hAnsi="Calibri" w:cs="Calibri"/>
-          <w:color w:val="000000"/>
-        </w:rPr>
-        <w:t>to</w:t>
-      </w:r>
-      <w:bookmarkStart w:id="0" w:name="_GoBack"/>
-      <w:bookmarkEnd w:id="0"/>
-      <w:r>
-        <w:rPr>
-          <w:rFonts w:ascii="Calibri" w:eastAsia="Times New Roman" w:hAnsi="Calibri" w:cs="Calibri"/>
-          <w:color w:val="000000"/>
-        </w:rPr>
-        <w:t>: string</w:t>
-      </w:r>
-    </w:p>
-    <w:p>
-      <w:pPr>
-        <w:spacing w:line="240" w:lineRule="auto"/>
-        <w:rPr>
-          <w:rFonts w:ascii="Times New Roman" w:eastAsia="Times New Roman" w:hAnsi="Times New Roman" w:cs="Times New Roman"/>
-          <w:sz w:val="24"/>
-          <w:szCs w:val="24"/>
-        </w:rPr>
-      </w:pPr>
-      <w:r>
-        <w:rPr>
-          <w:rFonts w:ascii="Calibri" w:eastAsia="Times New Roman" w:hAnsi="Calibri" w:cs="Calibri"/>
-          <w:color w:val="000000"/>
-        </w:rPr>
-        <w:tab/>
-        <w:t>message: string</w:t>
-      </w:r>
     </w:p>
     <w:p>
       <w:pPr>
@@ -976,6 +613,37 @@
           <w:rFonts w:ascii="Calibri" w:eastAsia="Times New Roman" w:hAnsi="Calibri" w:cs="Calibri"/>
           <w:color w:val="000000"/>
         </w:rPr>
+        <w:tab/>
+      </w:r>
+      <w:r>
+        <w:rPr>
+          <w:rFonts w:ascii="Calibri" w:eastAsia="Times New Roman" w:hAnsi="Calibri" w:cs="Calibri"/>
+          <w:color w:val="000000"/>
+        </w:rPr>
+        <w:t>id</w:t>
+      </w:r>
+      <w:r>
+        <w:rPr>
+          <w:rFonts w:ascii="Calibri" w:eastAsia="Times New Roman" w:hAnsi="Calibri" w:cs="Calibri"/>
+          <w:color w:val="000000"/>
+        </w:rPr>
+        <w:t>: string</w:t>
+      </w:r>
+    </w:p>
+    <w:p>
+      <w:pPr>
+        <w:spacing w:line="240" w:lineRule="auto"/>
+        <w:rPr>
+          <w:rFonts w:ascii="Times New Roman" w:eastAsia="Times New Roman" w:hAnsi="Times New Roman" w:cs="Times New Roman"/>
+          <w:sz w:val="24"/>
+          <w:szCs w:val="24"/>
+        </w:rPr>
+      </w:pPr>
+      <w:r>
+        <w:rPr>
+          <w:rFonts w:ascii="Calibri" w:eastAsia="Times New Roman" w:hAnsi="Calibri" w:cs="Calibri"/>
+          <w:color w:val="000000"/>
+        </w:rPr>
         <w:t>}</w:t>
       </w:r>
     </w:p>
@@ -1043,115 +711,37 @@
     <w:p>
       <w:pPr>
         <w:spacing w:line="240" w:lineRule="auto"/>
-        <w:rPr>
-          <w:rFonts w:ascii="Times New Roman" w:eastAsia="Times New Roman" w:hAnsi="Times New Roman" w:cs="Times New Roman"/>
-          <w:sz w:val="24"/>
-          <w:szCs w:val="24"/>
-        </w:rPr>
-      </w:pPr>
-      <w:r>
-        <w:rPr>
-          <w:rFonts w:ascii="Calibri" w:eastAsia="Times New Roman" w:hAnsi="Calibri" w:cs="Calibri"/>
-          <w:color w:val="000000"/>
-        </w:rPr>
-        <w:tab/>
-        <w:t>“</w:t>
-      </w:r>
-      <w:r>
-        <w:rPr>
-          <w:rFonts w:ascii="Calibri" w:eastAsia="Times New Roman" w:hAnsi="Calibri" w:cs="Calibri"/>
-          <w:color w:val="000000"/>
-        </w:rPr>
-        <w:t>id</w:t>
-      </w:r>
-      <w:r>
-        <w:rPr>
-          <w:rFonts w:ascii="Calibri" w:eastAsia="Times New Roman" w:hAnsi="Calibri" w:cs="Calibri"/>
-          <w:color w:val="000000"/>
-        </w:rPr>
-        <w:t>”: “9x8869x31134x7906x6x54474x21x18xxx90857x”</w:t>
-      </w:r>
-    </w:p>
-    <w:p>
-      <w:pPr>
-        <w:spacing w:line="240" w:lineRule="auto"/>
-        <w:rPr>
-          <w:rFonts w:ascii="Times New Roman" w:eastAsia="Times New Roman" w:hAnsi="Times New Roman" w:cs="Times New Roman"/>
-          <w:sz w:val="24"/>
-          <w:szCs w:val="24"/>
-        </w:rPr>
-      </w:pPr>
-      <w:r>
-        <w:rPr>
-          <w:rFonts w:ascii="Calibri" w:eastAsia="Times New Roman" w:hAnsi="Calibri" w:cs="Calibri"/>
-          <w:color w:val="000000"/>
-        </w:rPr>
-        <w:tab/>
-        <w:t>“action”: 201</w:t>
-      </w:r>
-    </w:p>
-    <w:p>
-      <w:pPr>
-        <w:spacing w:line="240" w:lineRule="auto"/>
-        <w:rPr>
-          <w:rFonts w:ascii="Times New Roman" w:eastAsia="Times New Roman" w:hAnsi="Times New Roman" w:cs="Times New Roman"/>
-          <w:sz w:val="24"/>
-          <w:szCs w:val="24"/>
-        </w:rPr>
-      </w:pPr>
-      <w:r>
-        <w:rPr>
-          <w:rFonts w:ascii="Calibri" w:eastAsia="Times New Roman" w:hAnsi="Calibri" w:cs="Calibri"/>
-          <w:color w:val="000000"/>
-        </w:rPr>
-        <w:tab/>
-        <w:t>“</w:t>
-      </w:r>
-      <w:r>
-        <w:rPr>
-          <w:rFonts w:ascii="Calibri" w:eastAsia="Times New Roman" w:hAnsi="Calibri" w:cs="Calibri"/>
-          <w:color w:val="000000"/>
-        </w:rPr>
-        <w:t>to</w:t>
-      </w:r>
-      <w:r>
-        <w:rPr>
-          <w:rFonts w:ascii="Calibri" w:eastAsia="Times New Roman" w:hAnsi="Calibri" w:cs="Calibri"/>
-          <w:color w:val="000000"/>
-        </w:rPr>
-        <w:t>”: “</w:t>
-      </w:r>
-      <w:r>
-        <w:rPr>
-          <w:rFonts w:ascii="Calibri" w:eastAsia="Times New Roman" w:hAnsi="Calibri" w:cs="Calibri"/>
-          <w:color w:val="000000"/>
-        </w:rPr>
-        <w:t>zirenxiao</w:t>
-      </w:r>
-      <w:r>
-        <w:rPr>
-          <w:rFonts w:ascii="Calibri" w:eastAsia="Times New Roman" w:hAnsi="Calibri" w:cs="Calibri"/>
-          <w:color w:val="000000"/>
-        </w:rPr>
-        <w:t>”</w:t>
-      </w:r>
-    </w:p>
-    <w:p>
-      <w:pPr>
-        <w:spacing w:line="240" w:lineRule="auto"/>
-        <w:rPr>
-          <w:rFonts w:ascii="Times New Roman" w:eastAsia="Times New Roman" w:hAnsi="Times New Roman" w:cs="Times New Roman"/>
-          <w:sz w:val="24"/>
-          <w:szCs w:val="24"/>
-        </w:rPr>
-      </w:pPr>
-      <w:r>
-        <w:rPr>
-          <w:rFonts w:ascii="Calibri" w:eastAsia="Times New Roman" w:hAnsi="Calibri" w:cs="Calibri"/>
-          <w:color w:val="000000"/>
-        </w:rPr>
-        <w:tab/>
-        <w:t xml:space="preserve">“message”: “have you seen my beer </w:t>
+        <w:ind w:firstLine="720"/>
+        <w:rPr>
+          <w:rFonts w:ascii="Times New Roman" w:eastAsia="Times New Roman" w:hAnsi="Times New Roman" w:cs="Times New Roman"/>
+          <w:sz w:val="24"/>
+          <w:szCs w:val="24"/>
+        </w:rPr>
+      </w:pPr>
+      <w:r>
+        <w:rPr>
+          <w:rFonts w:ascii="Calibri" w:eastAsia="Times New Roman" w:hAnsi="Calibri" w:cs="Calibri"/>
+          <w:color w:val="000000"/>
+        </w:rPr>
+        <w:t>“username”: “test”,</w:t>
+      </w:r>
+    </w:p>
+    <w:p>
+      <w:pPr>
+        <w:spacing w:line="240" w:lineRule="auto"/>
+        <w:ind w:firstLine="720"/>
+        <w:rPr>
+          <w:rFonts w:ascii="Times New Roman" w:eastAsia="Times New Roman" w:hAnsi="Times New Roman" w:cs="Times New Roman"/>
+          <w:sz w:val="24"/>
+          <w:szCs w:val="24"/>
+        </w:rPr>
+      </w:pPr>
+      <w:r>
+        <w:rPr>
+          <w:rFonts w:ascii="Calibri" w:eastAsia="Times New Roman" w:hAnsi="Calibri" w:cs="Calibri"/>
+          <w:color w:val="000000"/>
+        </w:rPr>
+        <w:t>“password”: “</w:t>
       </w:r>
       <w:proofErr w:type="spellStart"/>
       <w:r>
@@ -1159,7 +749,7 @@
           <w:rFonts w:ascii="Calibri" w:eastAsia="Times New Roman" w:hAnsi="Calibri" w:cs="Calibri"/>
           <w:color w:val="000000"/>
         </w:rPr>
-        <w:t>Tibbers</w:t>
+        <w:t>donttellothers</w:t>
       </w:r>
       <w:proofErr w:type="spellEnd"/>
       <w:r>
@@ -1167,7 +757,25 @@
           <w:rFonts w:ascii="Calibri" w:eastAsia="Times New Roman" w:hAnsi="Calibri" w:cs="Calibri"/>
           <w:color w:val="000000"/>
         </w:rPr>
-        <w:t>?”</w:t>
+        <w:t>”,</w:t>
+      </w:r>
+    </w:p>
+    <w:p>
+      <w:pPr>
+        <w:spacing w:line="240" w:lineRule="auto"/>
+        <w:ind w:firstLine="720"/>
+        <w:rPr>
+          <w:rFonts w:ascii="Times New Roman" w:eastAsia="Times New Roman" w:hAnsi="Times New Roman" w:cs="Times New Roman"/>
+          <w:sz w:val="24"/>
+          <w:szCs w:val="24"/>
+        </w:rPr>
+      </w:pPr>
+      <w:r>
+        <w:rPr>
+          <w:rFonts w:ascii="Calibri" w:eastAsia="Times New Roman" w:hAnsi="Calibri" w:cs="Calibri"/>
+          <w:color w:val="000000"/>
+        </w:rPr>
+        <w:t>“action”: 101</w:t>
       </w:r>
     </w:p>
     <w:p>
@@ -1260,6 +868,55 @@
           <w:color w:val="000000"/>
         </w:rPr>
         <w:t>"code": 200,</w:t>
+      </w:r>
+    </w:p>
+    <w:p>
+      <w:pPr>
+        <w:spacing w:line="240" w:lineRule="auto"/>
+        <w:ind w:firstLine="720"/>
+        <w:rPr>
+          <w:rFonts w:ascii="Times New Roman" w:eastAsia="Times New Roman" w:hAnsi="Times New Roman" w:cs="Times New Roman"/>
+          <w:sz w:val="24"/>
+          <w:szCs w:val="24"/>
+        </w:rPr>
+      </w:pPr>
+      <w:r>
+        <w:rPr>
+          <w:rFonts w:ascii="Calibri" w:eastAsia="Times New Roman" w:hAnsi="Calibri" w:cs="Calibri"/>
+          <w:color w:val="000000"/>
+        </w:rPr>
+        <w:t>"</w:t>
+      </w:r>
+      <w:r>
+        <w:rPr>
+          <w:rFonts w:ascii="Calibri" w:eastAsia="Times New Roman" w:hAnsi="Calibri" w:cs="Calibri"/>
+          <w:color w:val="000000"/>
+        </w:rPr>
+        <w:t>id</w:t>
+      </w:r>
+      <w:r>
+        <w:rPr>
+          <w:rFonts w:ascii="Calibri" w:eastAsia="Times New Roman" w:hAnsi="Calibri" w:cs="Calibri"/>
+          <w:color w:val="000000"/>
+        </w:rPr>
+        <w:t>": "9x8869x31134x7906x6x54474x21x18xxx90857x"</w:t>
+      </w:r>
+    </w:p>
+    <w:p>
+      <w:pPr>
+        <w:spacing w:line="240" w:lineRule="auto"/>
+        <w:rPr>
+          <w:rFonts w:ascii="Times New Roman" w:eastAsia="Times New Roman" w:hAnsi="Times New Roman" w:cs="Times New Roman"/>
+          <w:sz w:val="24"/>
+          <w:szCs w:val="24"/>
+        </w:rPr>
+      </w:pPr>
+      <w:r>
+        <w:rPr>
+          <w:rFonts w:ascii="Calibri" w:eastAsia="Times New Roman" w:hAnsi="Calibri" w:cs="Calibri"/>
+          <w:color w:val="000000"/>
+        </w:rPr>
+        <w:t>}</w:t>
       </w:r>
     </w:p>
     <w:p>
@@ -1283,7 +940,630 @@
           <w:sz w:val="32"/>
           <w:szCs w:val="32"/>
         </w:rPr>
-        <w:t xml:space="preserve">} </w:t>
+        <w:t>Server Messaging Service</w:t>
+      </w:r>
+    </w:p>
+    <w:p>
+      <w:pPr>
+        <w:spacing w:line="240" w:lineRule="auto"/>
+        <w:rPr>
+          <w:rFonts w:ascii="Times New Roman" w:eastAsia="Times New Roman" w:hAnsi="Times New Roman" w:cs="Times New Roman"/>
+          <w:sz w:val="24"/>
+          <w:szCs w:val="24"/>
+        </w:rPr>
+      </w:pPr>
+      <w:r>
+        <w:rPr>
+          <w:rFonts w:ascii="Calibri" w:eastAsia="Times New Roman" w:hAnsi="Calibri" w:cs="Calibri"/>
+          <w:color w:val="000000"/>
+        </w:rPr>
+        <w:t xml:space="preserve">The interface between the server and client which allows clients send message to others. </w:t>
+      </w:r>
+    </w:p>
+    <w:p>
+      <w:pPr>
+        <w:spacing w:line="240" w:lineRule="auto"/>
+        <w:rPr>
+          <w:rFonts w:ascii="Times New Roman" w:eastAsia="Times New Roman" w:hAnsi="Times New Roman" w:cs="Times New Roman"/>
+          <w:sz w:val="24"/>
+          <w:szCs w:val="24"/>
+        </w:rPr>
+      </w:pPr>
+      <w:r>
+        <w:rPr>
+          <w:rFonts w:ascii="Calibri" w:eastAsia="Times New Roman" w:hAnsi="Calibri" w:cs="Calibri"/>
+          <w:color w:val="000000"/>
+        </w:rPr>
+        <w:t>The user must be assigned a token first, or log in will be failed.</w:t>
+      </w:r>
+    </w:p>
+    <w:p>
+      <w:pPr>
+        <w:spacing w:before="40" w:after="0" w:line="240" w:lineRule="auto"/>
+        <w:outlineLvl w:val="1"/>
+        <w:rPr>
+          <w:rFonts w:ascii="Times New Roman" w:eastAsia="Times New Roman" w:hAnsi="Times New Roman" w:cs="Times New Roman"/>
+          <w:b/>
+          <w:bCs/>
+          <w:sz w:val="36"/>
+          <w:szCs w:val="36"/>
+        </w:rPr>
+      </w:pPr>
+      <w:r>
+        <w:rPr>
+          <w:rFonts w:ascii="Calibri" w:eastAsia="Times New Roman" w:hAnsi="Calibri" w:cs="Calibri"/>
+          <w:color w:val="2F5496"/>
+          <w:sz w:val="26"/>
+          <w:szCs w:val="26"/>
+        </w:rPr>
+        <w:t>Message</w:t>
+      </w:r>
+    </w:p>
+    <w:p>
+      <w:pPr>
+        <w:spacing w:line="240" w:lineRule="auto"/>
+        <w:rPr>
+          <w:rFonts w:eastAsia="Times New Roman" w:cstheme="minorHAnsi"/>
+          <w:sz w:val="24"/>
+          <w:szCs w:val="24"/>
+        </w:rPr>
+      </w:pPr>
+      <w:r>
+        <w:rPr>
+          <w:rFonts w:ascii="Calibri" w:eastAsia="Times New Roman" w:hAnsi="Calibri" w:cs="Calibri"/>
+          <w:color w:val="000000"/>
+        </w:rPr>
+        <w:t>{</w:t>
+      </w:r>
+    </w:p>
+    <w:p>
+      <w:pPr>
+        <w:spacing w:line="240" w:lineRule="auto"/>
+        <w:rPr>
+          <w:rFonts w:ascii="Times New Roman" w:eastAsia="Times New Roman" w:hAnsi="Times New Roman" w:cs="Times New Roman"/>
+          <w:sz w:val="24"/>
+          <w:szCs w:val="24"/>
+        </w:rPr>
+      </w:pPr>
+      <w:r>
+        <w:rPr>
+          <w:rFonts w:eastAsia="Times New Roman" w:cstheme="minorHAnsi"/>
+          <w:color w:val="000000"/>
+        </w:rPr>
+        <w:tab/>
+      </w:r>
+      <w:r>
+        <w:rPr>
+          <w:rFonts w:cstheme="minorHAnsi"/>
+          <w:color w:val="000000"/>
+        </w:rPr>
+        <w:t>id</w:t>
+      </w:r>
+      <w:r>
+        <w:rPr>
+          <w:rFonts w:eastAsia="Times New Roman" w:cstheme="minorHAnsi"/>
+          <w:color w:val="000000"/>
+        </w:rPr>
+        <w:t>: string</w:t>
+      </w:r>
+      <w:r>
+        <w:rPr>
+          <w:rFonts w:ascii="Calibri" w:eastAsia="Times New Roman" w:hAnsi="Calibri" w:cs="Calibri"/>
+          <w:color w:val="000000"/>
+        </w:rPr>
+        <w:t>,</w:t>
+      </w:r>
+    </w:p>
+    <w:p>
+      <w:pPr>
+        <w:spacing w:line="240" w:lineRule="auto"/>
+        <w:rPr>
+          <w:rFonts w:ascii="Times New Roman" w:eastAsia="Times New Roman" w:hAnsi="Times New Roman" w:cs="Times New Roman"/>
+          <w:sz w:val="24"/>
+          <w:szCs w:val="24"/>
+        </w:rPr>
+      </w:pPr>
+      <w:r>
+        <w:rPr>
+          <w:rFonts w:ascii="Calibri" w:eastAsia="Times New Roman" w:hAnsi="Calibri" w:cs="Calibri"/>
+          <w:color w:val="000000"/>
+        </w:rPr>
+        <w:tab/>
+        <w:t xml:space="preserve">action: </w:t>
+      </w:r>
+      <w:proofErr w:type="spellStart"/>
+      <w:r>
+        <w:rPr>
+          <w:rFonts w:ascii="Calibri" w:eastAsia="Times New Roman" w:hAnsi="Calibri" w:cs="Calibri"/>
+          <w:color w:val="000000"/>
+        </w:rPr>
+        <w:t>int</w:t>
+      </w:r>
+      <w:proofErr w:type="spellEnd"/>
+    </w:p>
+    <w:p>
+      <w:pPr>
+        <w:spacing w:line="240" w:lineRule="auto"/>
+        <w:rPr>
+          <w:rFonts w:ascii="Times New Roman" w:eastAsia="Times New Roman" w:hAnsi="Times New Roman" w:cs="Times New Roman"/>
+          <w:sz w:val="24"/>
+          <w:szCs w:val="24"/>
+        </w:rPr>
+      </w:pPr>
+      <w:r>
+        <w:rPr>
+          <w:rFonts w:ascii="Calibri" w:eastAsia="Times New Roman" w:hAnsi="Calibri" w:cs="Calibri"/>
+          <w:color w:val="000000"/>
+        </w:rPr>
+        <w:tab/>
+      </w:r>
+      <w:r>
+        <w:rPr>
+          <w:rFonts w:ascii="Calibri" w:eastAsia="Times New Roman" w:hAnsi="Calibri" w:cs="Calibri"/>
+          <w:color w:val="000000"/>
+        </w:rPr>
+        <w:t>to</w:t>
+      </w:r>
+      <w:r>
+        <w:rPr>
+          <w:rFonts w:ascii="Calibri" w:eastAsia="Times New Roman" w:hAnsi="Calibri" w:cs="Calibri"/>
+          <w:color w:val="000000"/>
+        </w:rPr>
+        <w:t>: string</w:t>
+      </w:r>
+    </w:p>
+    <w:p>
+      <w:pPr>
+        <w:spacing w:line="240" w:lineRule="auto"/>
+        <w:rPr>
+          <w:rFonts w:ascii="Times New Roman" w:eastAsia="Times New Roman" w:hAnsi="Times New Roman" w:cs="Times New Roman"/>
+          <w:sz w:val="24"/>
+          <w:szCs w:val="24"/>
+        </w:rPr>
+      </w:pPr>
+      <w:r>
+        <w:rPr>
+          <w:rFonts w:ascii="Calibri" w:eastAsia="Times New Roman" w:hAnsi="Calibri" w:cs="Calibri"/>
+          <w:color w:val="000000"/>
+        </w:rPr>
+        <w:tab/>
+        <w:t>message: string</w:t>
+      </w:r>
+    </w:p>
+    <w:p>
+      <w:pPr>
+        <w:spacing w:line="240" w:lineRule="auto"/>
+        <w:rPr>
+          <w:rFonts w:ascii="Times New Roman" w:eastAsia="Times New Roman" w:hAnsi="Times New Roman" w:cs="Times New Roman"/>
+          <w:sz w:val="24"/>
+          <w:szCs w:val="24"/>
+        </w:rPr>
+      </w:pPr>
+      <w:r>
+        <w:rPr>
+          <w:rFonts w:ascii="Calibri" w:eastAsia="Times New Roman" w:hAnsi="Calibri" w:cs="Calibri"/>
+          <w:color w:val="000000"/>
+        </w:rPr>
+        <w:t>}</w:t>
+      </w:r>
+    </w:p>
+    <w:p>
+      <w:pPr>
+        <w:spacing w:before="40" w:after="0" w:line="240" w:lineRule="auto"/>
+        <w:outlineLvl w:val="1"/>
+        <w:rPr>
+          <w:rFonts w:ascii="Times New Roman" w:eastAsia="Times New Roman" w:hAnsi="Times New Roman" w:cs="Times New Roman"/>
+          <w:b/>
+          <w:bCs/>
+          <w:sz w:val="36"/>
+          <w:szCs w:val="36"/>
+        </w:rPr>
+      </w:pPr>
+      <w:r>
+        <w:rPr>
+          <w:rFonts w:ascii="Calibri" w:eastAsia="Times New Roman" w:hAnsi="Calibri" w:cs="Calibri"/>
+          <w:color w:val="2F5496"/>
+          <w:sz w:val="26"/>
+          <w:szCs w:val="26"/>
+        </w:rPr>
+        <w:t>Return</w:t>
+      </w:r>
+    </w:p>
+    <w:p>
+      <w:pPr>
+        <w:spacing w:line="240" w:lineRule="auto"/>
+        <w:rPr>
+          <w:rFonts w:ascii="Times New Roman" w:eastAsia="Times New Roman" w:hAnsi="Times New Roman" w:cs="Times New Roman"/>
+          <w:sz w:val="24"/>
+          <w:szCs w:val="24"/>
+        </w:rPr>
+      </w:pPr>
+      <w:r>
+        <w:rPr>
+          <w:rFonts w:ascii="Calibri" w:eastAsia="Times New Roman" w:hAnsi="Calibri" w:cs="Calibri"/>
+          <w:color w:val="000000"/>
+        </w:rPr>
+        <w:t>{</w:t>
+      </w:r>
+    </w:p>
+    <w:p>
+      <w:pPr>
+        <w:spacing w:line="240" w:lineRule="auto"/>
+        <w:rPr>
+          <w:rFonts w:ascii="Times New Roman" w:eastAsia="Times New Roman" w:hAnsi="Times New Roman" w:cs="Times New Roman"/>
+          <w:sz w:val="24"/>
+          <w:szCs w:val="24"/>
+        </w:rPr>
+      </w:pPr>
+      <w:r>
+        <w:rPr>
+          <w:rFonts w:ascii="Calibri" w:eastAsia="Times New Roman" w:hAnsi="Calibri" w:cs="Calibri"/>
+          <w:color w:val="000000"/>
+        </w:rPr>
+        <w:tab/>
+      </w:r>
+      <w:r>
+        <w:rPr>
+          <w:rFonts w:ascii="Calibri" w:eastAsia="Times New Roman" w:hAnsi="Calibri" w:cs="Calibri"/>
+          <w:color w:val="000000"/>
+        </w:rPr>
+        <w:t>type: string,</w:t>
+      </w:r>
+    </w:p>
+    <w:p>
+      <w:pPr>
+        <w:spacing w:line="240" w:lineRule="auto"/>
+        <w:rPr>
+          <w:rFonts w:ascii="Times New Roman" w:eastAsia="Times New Roman" w:hAnsi="Times New Roman" w:cs="Times New Roman"/>
+          <w:sz w:val="24"/>
+          <w:szCs w:val="24"/>
+        </w:rPr>
+      </w:pPr>
+      <w:r>
+        <w:rPr>
+          <w:rFonts w:ascii="Calibri" w:eastAsia="Times New Roman" w:hAnsi="Calibri" w:cs="Calibri"/>
+          <w:color w:val="000000"/>
+        </w:rPr>
+        <w:tab/>
+      </w:r>
+      <w:r>
+        <w:rPr>
+          <w:rFonts w:ascii="Calibri" w:eastAsia="Times New Roman" w:hAnsi="Calibri" w:cs="Calibri"/>
+          <w:color w:val="000000"/>
+        </w:rPr>
+        <w:t xml:space="preserve">code: </w:t>
+      </w:r>
+      <w:proofErr w:type="spellStart"/>
+      <w:r>
+        <w:rPr>
+          <w:rFonts w:ascii="Calibri" w:eastAsia="Times New Roman" w:hAnsi="Calibri" w:cs="Calibri"/>
+          <w:color w:val="000000"/>
+        </w:rPr>
+        <w:t>int</w:t>
+      </w:r>
+      <w:proofErr w:type="spellEnd"/>
+      <w:r>
+        <w:rPr>
+          <w:rFonts w:ascii="Calibri" w:eastAsia="Times New Roman" w:hAnsi="Calibri" w:cs="Calibri"/>
+          <w:color w:val="000000"/>
+        </w:rPr>
+        <w:t>,</w:t>
+      </w:r>
+    </w:p>
+    <w:p>
+      <w:pPr>
+        <w:spacing w:line="240" w:lineRule="auto"/>
+        <w:rPr>
+          <w:rFonts w:ascii="Times New Roman" w:eastAsia="Times New Roman" w:hAnsi="Times New Roman" w:cs="Times New Roman"/>
+          <w:sz w:val="24"/>
+          <w:szCs w:val="24"/>
+        </w:rPr>
+      </w:pPr>
+      <w:r>
+        <w:rPr>
+          <w:rFonts w:ascii="Calibri" w:eastAsia="Times New Roman" w:hAnsi="Calibri" w:cs="Calibri"/>
+          <w:color w:val="000000"/>
+        </w:rPr>
+        <w:t>}</w:t>
+      </w:r>
+    </w:p>
+    <w:p>
+      <w:pPr>
+        <w:spacing w:before="40" w:after="0" w:line="240" w:lineRule="auto"/>
+        <w:outlineLvl w:val="1"/>
+        <w:rPr>
+          <w:rFonts w:ascii="Times New Roman" w:eastAsia="Times New Roman" w:hAnsi="Times New Roman" w:cs="Times New Roman"/>
+          <w:b/>
+          <w:bCs/>
+          <w:sz w:val="36"/>
+          <w:szCs w:val="36"/>
+        </w:rPr>
+      </w:pPr>
+      <w:r>
+        <w:rPr>
+          <w:rFonts w:ascii="Calibri" w:eastAsia="Times New Roman" w:hAnsi="Calibri" w:cs="Calibri"/>
+          <w:color w:val="2F5496"/>
+          <w:sz w:val="26"/>
+          <w:szCs w:val="26"/>
+        </w:rPr>
+        <w:t>Example Request</w:t>
+      </w:r>
+    </w:p>
+    <w:p>
+      <w:pPr>
+        <w:spacing w:before="40" w:after="0" w:line="240" w:lineRule="auto"/>
+        <w:outlineLvl w:val="2"/>
+        <w:rPr>
+          <w:rFonts w:ascii="Times New Roman" w:eastAsia="Times New Roman" w:hAnsi="Times New Roman" w:cs="Times New Roman"/>
+          <w:b/>
+          <w:bCs/>
+          <w:sz w:val="27"/>
+          <w:szCs w:val="27"/>
+        </w:rPr>
+      </w:pPr>
+      <w:r>
+        <w:rPr>
+          <w:rFonts w:ascii="Calibri" w:eastAsia="Times New Roman" w:hAnsi="Calibri" w:cs="Calibri"/>
+          <w:color w:val="1F3863"/>
+          <w:sz w:val="24"/>
+          <w:szCs w:val="24"/>
+        </w:rPr>
+        <w:t>Send</w:t>
+      </w:r>
+    </w:p>
+    <w:p>
+      <w:pPr>
+        <w:spacing w:line="240" w:lineRule="auto"/>
+        <w:rPr>
+          <w:rFonts w:ascii="Times New Roman" w:eastAsia="Times New Roman" w:hAnsi="Times New Roman" w:cs="Times New Roman"/>
+          <w:sz w:val="24"/>
+          <w:szCs w:val="24"/>
+        </w:rPr>
+      </w:pPr>
+      <w:r>
+        <w:rPr>
+          <w:rFonts w:ascii="Calibri" w:eastAsia="Times New Roman" w:hAnsi="Calibri" w:cs="Calibri"/>
+          <w:color w:val="000000"/>
+        </w:rPr>
+        <w:t>{</w:t>
+      </w:r>
+    </w:p>
+    <w:p>
+      <w:pPr>
+        <w:spacing w:line="240" w:lineRule="auto"/>
+        <w:rPr>
+          <w:rFonts w:ascii="Times New Roman" w:eastAsia="Times New Roman" w:hAnsi="Times New Roman" w:cs="Times New Roman"/>
+          <w:sz w:val="24"/>
+          <w:szCs w:val="24"/>
+        </w:rPr>
+      </w:pPr>
+      <w:r>
+        <w:rPr>
+          <w:rFonts w:ascii="Calibri" w:eastAsia="Times New Roman" w:hAnsi="Calibri" w:cs="Calibri"/>
+          <w:color w:val="000000"/>
+        </w:rPr>
+        <w:tab/>
+        <w:t>“</w:t>
+      </w:r>
+      <w:r>
+        <w:rPr>
+          <w:rFonts w:ascii="Calibri" w:eastAsia="Times New Roman" w:hAnsi="Calibri" w:cs="Calibri"/>
+          <w:color w:val="000000"/>
+        </w:rPr>
+        <w:t>id</w:t>
+      </w:r>
+      <w:r>
+        <w:rPr>
+          <w:rFonts w:ascii="Calibri" w:eastAsia="Times New Roman" w:hAnsi="Calibri" w:cs="Calibri"/>
+          <w:color w:val="000000"/>
+        </w:rPr>
+        <w:t>”: “9x8869x31134x7906x6x54474x21x18xxx90857x”</w:t>
+      </w:r>
+    </w:p>
+    <w:p>
+      <w:pPr>
+        <w:spacing w:line="240" w:lineRule="auto"/>
+        <w:rPr>
+          <w:rFonts w:ascii="Times New Roman" w:eastAsia="Times New Roman" w:hAnsi="Times New Roman" w:cs="Times New Roman"/>
+          <w:sz w:val="24"/>
+          <w:szCs w:val="24"/>
+        </w:rPr>
+      </w:pPr>
+      <w:r>
+        <w:rPr>
+          <w:rFonts w:ascii="Calibri" w:eastAsia="Times New Roman" w:hAnsi="Calibri" w:cs="Calibri"/>
+          <w:color w:val="000000"/>
+        </w:rPr>
+        <w:tab/>
+        <w:t>“action”: 201</w:t>
+      </w:r>
+    </w:p>
+    <w:p>
+      <w:pPr>
+        <w:spacing w:line="240" w:lineRule="auto"/>
+        <w:rPr>
+          <w:rFonts w:ascii="Times New Roman" w:eastAsia="Times New Roman" w:hAnsi="Times New Roman" w:cs="Times New Roman"/>
+          <w:sz w:val="24"/>
+          <w:szCs w:val="24"/>
+        </w:rPr>
+      </w:pPr>
+      <w:r>
+        <w:rPr>
+          <w:rFonts w:ascii="Calibri" w:eastAsia="Times New Roman" w:hAnsi="Calibri" w:cs="Calibri"/>
+          <w:color w:val="000000"/>
+        </w:rPr>
+        <w:tab/>
+        <w:t>“</w:t>
+      </w:r>
+      <w:r>
+        <w:rPr>
+          <w:rFonts w:ascii="Calibri" w:eastAsia="Times New Roman" w:hAnsi="Calibri" w:cs="Calibri"/>
+          <w:color w:val="000000"/>
+        </w:rPr>
+        <w:t>to</w:t>
+      </w:r>
+      <w:r>
+        <w:rPr>
+          <w:rFonts w:ascii="Calibri" w:eastAsia="Times New Roman" w:hAnsi="Calibri" w:cs="Calibri"/>
+          <w:color w:val="000000"/>
+        </w:rPr>
+        <w:t>”: “</w:t>
+      </w:r>
+      <w:r>
+        <w:rPr>
+          <w:rFonts w:ascii="Calibri" w:eastAsia="Times New Roman" w:hAnsi="Calibri" w:cs="Calibri"/>
+          <w:color w:val="000000"/>
+        </w:rPr>
+        <w:t>zirenxiao</w:t>
+      </w:r>
+      <w:r>
+        <w:rPr>
+          <w:rFonts w:ascii="Calibri" w:eastAsia="Times New Roman" w:hAnsi="Calibri" w:cs="Calibri"/>
+          <w:color w:val="000000"/>
+        </w:rPr>
+        <w:t>”</w:t>
+      </w:r>
+    </w:p>
+    <w:p>
+      <w:pPr>
+        <w:spacing w:line="240" w:lineRule="auto"/>
+        <w:rPr>
+          <w:rFonts w:ascii="Times New Roman" w:eastAsia="Times New Roman" w:hAnsi="Times New Roman" w:cs="Times New Roman"/>
+          <w:sz w:val="24"/>
+          <w:szCs w:val="24"/>
+        </w:rPr>
+      </w:pPr>
+      <w:r>
+        <w:rPr>
+          <w:rFonts w:ascii="Calibri" w:eastAsia="Times New Roman" w:hAnsi="Calibri" w:cs="Calibri"/>
+          <w:color w:val="000000"/>
+        </w:rPr>
+        <w:tab/>
+        <w:t xml:space="preserve">“message”: “have you seen my beer </w:t>
+      </w:r>
+      <w:proofErr w:type="spellStart"/>
+      <w:r>
+        <w:rPr>
+          <w:rFonts w:ascii="Calibri" w:eastAsia="Times New Roman" w:hAnsi="Calibri" w:cs="Calibri"/>
+          <w:color w:val="000000"/>
+        </w:rPr>
+        <w:t>Tibbers</w:t>
+      </w:r>
+      <w:proofErr w:type="spellEnd"/>
+      <w:r>
+        <w:rPr>
+          <w:rFonts w:ascii="Calibri" w:eastAsia="Times New Roman" w:hAnsi="Calibri" w:cs="Calibri"/>
+          <w:color w:val="000000"/>
+        </w:rPr>
+        <w:t>?”</w:t>
+      </w:r>
+    </w:p>
+    <w:p>
+      <w:pPr>
+        <w:spacing w:line="240" w:lineRule="auto"/>
+        <w:rPr>
+          <w:rFonts w:ascii="Times New Roman" w:eastAsia="Times New Roman" w:hAnsi="Times New Roman" w:cs="Times New Roman"/>
+          <w:sz w:val="24"/>
+          <w:szCs w:val="24"/>
+        </w:rPr>
+      </w:pPr>
+      <w:r>
+        <w:rPr>
+          <w:rFonts w:ascii="Calibri" w:eastAsia="Times New Roman" w:hAnsi="Calibri" w:cs="Calibri"/>
+          <w:color w:val="000000"/>
+        </w:rPr>
+        <w:t>}</w:t>
+      </w:r>
+    </w:p>
+    <w:p>
+      <w:pPr>
+        <w:spacing w:before="40" w:after="0" w:line="240" w:lineRule="auto"/>
+        <w:outlineLvl w:val="2"/>
+        <w:rPr>
+          <w:rFonts w:ascii="Times New Roman" w:eastAsia="Times New Roman" w:hAnsi="Times New Roman" w:cs="Times New Roman"/>
+          <w:b/>
+          <w:bCs/>
+          <w:sz w:val="27"/>
+          <w:szCs w:val="27"/>
+        </w:rPr>
+      </w:pPr>
+      <w:r>
+        <w:rPr>
+          <w:rFonts w:ascii="Calibri" w:eastAsia="Times New Roman" w:hAnsi="Calibri" w:cs="Calibri"/>
+          <w:color w:val="1F3863"/>
+          <w:sz w:val="24"/>
+          <w:szCs w:val="24"/>
+        </w:rPr>
+        <w:t>Return</w:t>
+      </w:r>
+    </w:p>
+    <w:p>
+      <w:pPr>
+        <w:spacing w:line="240" w:lineRule="auto"/>
+        <w:rPr>
+          <w:rFonts w:ascii="Times New Roman" w:eastAsia="Times New Roman" w:hAnsi="Times New Roman" w:cs="Times New Roman"/>
+          <w:sz w:val="24"/>
+          <w:szCs w:val="24"/>
+        </w:rPr>
+      </w:pPr>
+      <w:r>
+        <w:rPr>
+          <w:rFonts w:ascii="Calibri" w:eastAsia="Times New Roman" w:hAnsi="Calibri" w:cs="Calibri"/>
+          <w:color w:val="000000"/>
+        </w:rPr>
+        <w:t>{</w:t>
+      </w:r>
+    </w:p>
+    <w:p>
+      <w:pPr>
+        <w:spacing w:line="240" w:lineRule="auto"/>
+        <w:ind w:firstLine="720"/>
+        <w:rPr>
+          <w:rFonts w:ascii="Times New Roman" w:eastAsia="Times New Roman" w:hAnsi="Times New Roman" w:cs="Times New Roman"/>
+          <w:sz w:val="24"/>
+          <w:szCs w:val="24"/>
+        </w:rPr>
+      </w:pPr>
+      <w:r>
+        <w:rPr>
+          <w:rFonts w:ascii="Calibri" w:eastAsia="Times New Roman" w:hAnsi="Calibri" w:cs="Calibri"/>
+          <w:color w:val="000000"/>
+        </w:rPr>
+        <w:t>"type": "success",</w:t>
+      </w:r>
+    </w:p>
+    <w:p>
+      <w:pPr>
+        <w:spacing w:line="240" w:lineRule="auto"/>
+        <w:ind w:firstLine="720"/>
+        <w:rPr>
+          <w:rFonts w:ascii="Calibri" w:eastAsia="Times New Roman" w:hAnsi="Calibri" w:cs="Calibri"/>
+          <w:color w:val="000000"/>
+        </w:rPr>
+      </w:pPr>
+      <w:r>
+        <w:rPr>
+          <w:rFonts w:ascii="Calibri" w:eastAsia="Times New Roman" w:hAnsi="Calibri" w:cs="Calibri"/>
+          <w:color w:val="000000"/>
+        </w:rPr>
+        <w:t>"code": 200,</w:t>
+      </w:r>
+    </w:p>
+    <w:p>
+      <w:pPr>
+        <w:spacing w:line="240" w:lineRule="auto"/>
+        <w:rPr>
+          <w:rFonts w:ascii="Times New Roman" w:eastAsia="Times New Roman" w:hAnsi="Times New Roman" w:cs="Times New Roman"/>
+          <w:sz w:val="24"/>
+          <w:szCs w:val="24"/>
+        </w:rPr>
+      </w:pPr>
+      <w:r>
+        <w:rPr>
+          <w:rFonts w:ascii="Calibri" w:eastAsia="Times New Roman" w:hAnsi="Calibri" w:cs="Calibri"/>
+          <w:color w:val="000000"/>
+        </w:rPr>
+        <w:t>}</w:t>
       </w:r>
     </w:p>
     <w:p>
@@ -1346,7 +1626,6 @@
           <w:sz w:val="26"/>
           <w:szCs w:val="26"/>
         </w:rPr>
-        <w:lastRenderedPageBreak/>
         <w:t>Message</w:t>
       </w:r>
     </w:p>
@@ -1885,9 +2164,8 @@
       <w:pPr>
         <w:spacing w:line="240" w:lineRule="auto"/>
         <w:rPr>
-          <w:rFonts w:ascii="Times New Roman" w:eastAsia="Times New Roman" w:hAnsi="Times New Roman" w:cs="Times New Roman"/>
-          <w:sz w:val="24"/>
-          <w:szCs w:val="24"/>
+          <w:rFonts w:ascii="Calibri" w:eastAsia="Times New Roman" w:hAnsi="Calibri" w:cs="Calibri"/>
+          <w:color w:val="000000"/>
         </w:rPr>
       </w:pPr>
       <w:r>
@@ -1896,6 +2174,1747 @@
           <w:color w:val="000000"/>
         </w:rPr>
         <w:t>}</w:t>
+      </w:r>
+    </w:p>
+    <w:p>
+      <w:pPr>
+        <w:spacing w:line="240" w:lineRule="auto"/>
+        <w:rPr>
+          <w:rFonts w:ascii="Times New Roman" w:eastAsia="Times New Roman" w:hAnsi="Times New Roman" w:cs="Times New Roman"/>
+          <w:sz w:val="24"/>
+          <w:szCs w:val="24"/>
+        </w:rPr>
+      </w:pPr>
+    </w:p>
+    <w:p>
+      <w:pPr>
+        <w:spacing w:before="240" w:after="0" w:line="240" w:lineRule="auto"/>
+        <w:outlineLvl w:val="0"/>
+        <w:rPr>
+          <w:rFonts w:ascii="Times New Roman" w:eastAsia="Times New Roman" w:hAnsi="Times New Roman" w:cs="Times New Roman"/>
+          <w:b/>
+          <w:bCs/>
+          <w:kern w:val="36"/>
+          <w:sz w:val="48"/>
+          <w:szCs w:val="48"/>
+        </w:rPr>
+      </w:pPr>
+      <w:r>
+        <w:rPr>
+          <w:rFonts w:ascii="Calibri" w:eastAsia="Times New Roman" w:hAnsi="Calibri" w:cs="Calibri"/>
+          <w:color w:val="2F5496"/>
+          <w:kern w:val="36"/>
+          <w:sz w:val="32"/>
+          <w:szCs w:val="32"/>
+        </w:rPr>
+        <w:t xml:space="preserve">Friend List Request </w:t>
+      </w:r>
+      <w:r>
+        <w:rPr>
+          <w:rFonts w:ascii="Calibri" w:eastAsia="Times New Roman" w:hAnsi="Calibri" w:cs="Calibri"/>
+          <w:color w:val="2F5496"/>
+          <w:kern w:val="36"/>
+          <w:sz w:val="32"/>
+          <w:szCs w:val="32"/>
+        </w:rPr>
+        <w:t>Service</w:t>
+      </w:r>
+    </w:p>
+    <w:p>
+      <w:pPr>
+        <w:spacing w:line="240" w:lineRule="auto"/>
+        <w:rPr>
+          <w:rFonts w:ascii="Calibri" w:eastAsia="Times New Roman" w:hAnsi="Calibri" w:cs="Calibri"/>
+          <w:color w:val="000000"/>
+        </w:rPr>
+      </w:pPr>
+      <w:r>
+        <w:rPr>
+          <w:rFonts w:ascii="Calibri" w:eastAsia="Times New Roman" w:hAnsi="Calibri" w:cs="Calibri"/>
+          <w:color w:val="000000"/>
+        </w:rPr>
+        <w:t xml:space="preserve">The interface between the server and client which allows clients </w:t>
+      </w:r>
+      <w:r>
+        <w:rPr>
+          <w:rFonts w:ascii="Calibri" w:eastAsia="Times New Roman" w:hAnsi="Calibri" w:cs="Calibri"/>
+          <w:color w:val="000000"/>
+        </w:rPr>
+        <w:t>to ask the server to send a JSON list of all the user’s friends.</w:t>
+      </w:r>
+      <w:r>
+        <w:rPr>
+          <w:rFonts w:ascii="Calibri" w:eastAsia="Times New Roman" w:hAnsi="Calibri" w:cs="Calibri"/>
+          <w:color w:val="000000"/>
+        </w:rPr>
+        <w:t xml:space="preserve"> </w:t>
+      </w:r>
+      <w:r>
+        <w:rPr>
+          <w:rFonts w:ascii="Calibri" w:eastAsia="Times New Roman" w:hAnsi="Calibri" w:cs="Calibri"/>
+          <w:color w:val="000000"/>
+        </w:rPr>
+        <w:t xml:space="preserve">Last online date will be formatted by </w:t>
+      </w:r>
+      <w:r>
+        <w:rPr>
+          <w:rFonts w:ascii="Calibri" w:eastAsia="Times New Roman" w:hAnsi="Calibri" w:cs="Calibri"/>
+          <w:color w:val="000000"/>
+        </w:rPr>
+        <w:t>YYYY-MM-DD HH:</w:t>
+      </w:r>
+      <w:proofErr w:type="gramStart"/>
+      <w:r>
+        <w:rPr>
+          <w:rFonts w:ascii="Calibri" w:eastAsia="Times New Roman" w:hAnsi="Calibri" w:cs="Calibri"/>
+          <w:color w:val="000000"/>
+        </w:rPr>
+        <w:t>MI:SS</w:t>
+      </w:r>
+      <w:proofErr w:type="gramEnd"/>
+      <w:r>
+        <w:rPr>
+          <w:rFonts w:ascii="Calibri" w:eastAsia="Times New Roman" w:hAnsi="Calibri" w:cs="Calibri"/>
+          <w:color w:val="000000"/>
+        </w:rPr>
+        <w:t xml:space="preserve"> (24 hours). </w:t>
+      </w:r>
+      <w:r>
+        <w:rPr>
+          <w:rFonts w:ascii="Calibri" w:eastAsia="Times New Roman" w:hAnsi="Calibri" w:cs="Calibri"/>
+          <w:color w:val="000000"/>
+        </w:rPr>
+        <w:t xml:space="preserve">Note: This obviously can’t send </w:t>
+      </w:r>
+      <w:r>
+        <w:rPr>
+          <w:rFonts w:ascii="Calibri" w:eastAsia="Times New Roman" w:hAnsi="Calibri" w:cs="Calibri"/>
+          <w:color w:val="000000"/>
+        </w:rPr>
+        <w:t>pictures.</w:t>
+      </w:r>
+    </w:p>
+    <w:p>
+      <w:pPr>
+        <w:spacing w:before="40" w:after="0" w:line="240" w:lineRule="auto"/>
+        <w:outlineLvl w:val="1"/>
+        <w:rPr>
+          <w:rFonts w:ascii="Times New Roman" w:eastAsia="Times New Roman" w:hAnsi="Times New Roman" w:cs="Times New Roman"/>
+          <w:b/>
+          <w:bCs/>
+          <w:sz w:val="36"/>
+          <w:szCs w:val="36"/>
+        </w:rPr>
+      </w:pPr>
+      <w:r>
+        <w:rPr>
+          <w:rFonts w:ascii="Calibri" w:eastAsia="Times New Roman" w:hAnsi="Calibri" w:cs="Calibri"/>
+          <w:color w:val="2F5496"/>
+          <w:sz w:val="26"/>
+          <w:szCs w:val="26"/>
+        </w:rPr>
+        <w:t>Request</w:t>
+      </w:r>
+    </w:p>
+    <w:p>
+      <w:pPr>
+        <w:spacing w:line="240" w:lineRule="auto"/>
+        <w:rPr>
+          <w:rFonts w:ascii="Times New Roman" w:eastAsia="Times New Roman" w:hAnsi="Times New Roman" w:cs="Times New Roman"/>
+          <w:sz w:val="24"/>
+          <w:szCs w:val="24"/>
+        </w:rPr>
+      </w:pPr>
+      <w:r>
+        <w:rPr>
+          <w:rFonts w:ascii="Calibri" w:eastAsia="Times New Roman" w:hAnsi="Calibri" w:cs="Calibri"/>
+          <w:color w:val="000000"/>
+        </w:rPr>
+        <w:t>{</w:t>
+      </w:r>
+    </w:p>
+    <w:p>
+      <w:pPr>
+        <w:spacing w:line="240" w:lineRule="auto"/>
+        <w:rPr>
+          <w:rFonts w:ascii="Times New Roman" w:eastAsia="Times New Roman" w:hAnsi="Times New Roman" w:cs="Times New Roman"/>
+          <w:sz w:val="24"/>
+          <w:szCs w:val="24"/>
+        </w:rPr>
+      </w:pPr>
+      <w:r>
+        <w:rPr>
+          <w:rFonts w:ascii="Calibri" w:eastAsia="Times New Roman" w:hAnsi="Calibri" w:cs="Calibri"/>
+          <w:color w:val="000000"/>
+        </w:rPr>
+        <w:tab/>
+      </w:r>
+      <w:r>
+        <w:rPr>
+          <w:rFonts w:ascii="Calibri" w:eastAsia="Times New Roman" w:hAnsi="Calibri" w:cs="Calibri"/>
+          <w:color w:val="000000"/>
+        </w:rPr>
+        <w:t>“</w:t>
+      </w:r>
+      <w:r>
+        <w:rPr>
+          <w:rFonts w:cstheme="minorHAnsi"/>
+          <w:color w:val="000000"/>
+        </w:rPr>
+        <w:t>id</w:t>
+      </w:r>
+      <w:r>
+        <w:rPr>
+          <w:rFonts w:cstheme="minorHAnsi"/>
+          <w:color w:val="000000"/>
+        </w:rPr>
+        <w:t>”</w:t>
+      </w:r>
+      <w:r>
+        <w:rPr>
+          <w:rFonts w:eastAsia="Times New Roman" w:cstheme="minorHAnsi"/>
+          <w:color w:val="000000"/>
+        </w:rPr>
+        <w:t xml:space="preserve">: </w:t>
+      </w:r>
+      <w:r>
+        <w:rPr>
+          <w:rFonts w:eastAsia="Times New Roman" w:cstheme="minorHAnsi"/>
+          <w:color w:val="000000"/>
+        </w:rPr>
+        <w:t>“</w:t>
+      </w:r>
+      <w:r>
+        <w:rPr>
+          <w:rFonts w:eastAsia="Times New Roman" w:cstheme="minorHAnsi"/>
+          <w:color w:val="000000"/>
+        </w:rPr>
+        <w:t>string</w:t>
+      </w:r>
+      <w:r>
+        <w:rPr>
+          <w:rFonts w:eastAsia="Times New Roman" w:cstheme="minorHAnsi"/>
+          <w:color w:val="000000"/>
+        </w:rPr>
+        <w:t>”</w:t>
+      </w:r>
+      <w:r>
+        <w:rPr>
+          <w:rFonts w:ascii="Calibri" w:eastAsia="Times New Roman" w:hAnsi="Calibri" w:cs="Calibri"/>
+          <w:color w:val="000000"/>
+        </w:rPr>
+        <w:t>,</w:t>
+      </w:r>
+    </w:p>
+    <w:p>
+      <w:pPr>
+        <w:spacing w:line="240" w:lineRule="auto"/>
+        <w:rPr>
+          <w:rFonts w:ascii="Times New Roman" w:eastAsia="Times New Roman" w:hAnsi="Times New Roman" w:cs="Times New Roman"/>
+          <w:sz w:val="24"/>
+          <w:szCs w:val="24"/>
+        </w:rPr>
+      </w:pPr>
+      <w:r>
+        <w:rPr>
+          <w:rFonts w:ascii="Calibri" w:eastAsia="Times New Roman" w:hAnsi="Calibri" w:cs="Calibri"/>
+          <w:color w:val="000000"/>
+        </w:rPr>
+        <w:tab/>
+      </w:r>
+      <w:r>
+        <w:rPr>
+          <w:rFonts w:ascii="Calibri" w:eastAsia="Times New Roman" w:hAnsi="Calibri" w:cs="Calibri"/>
+          <w:color w:val="000000"/>
+        </w:rPr>
+        <w:t>“</w:t>
+      </w:r>
+      <w:r>
+        <w:rPr>
+          <w:rFonts w:ascii="Calibri" w:eastAsia="Times New Roman" w:hAnsi="Calibri" w:cs="Calibri"/>
+          <w:color w:val="000000"/>
+        </w:rPr>
+        <w:t>action</w:t>
+      </w:r>
+      <w:r>
+        <w:rPr>
+          <w:rFonts w:ascii="Calibri" w:eastAsia="Times New Roman" w:hAnsi="Calibri" w:cs="Calibri"/>
+          <w:color w:val="000000"/>
+        </w:rPr>
+        <w:t>”</w:t>
+      </w:r>
+      <w:r>
+        <w:rPr>
+          <w:rFonts w:ascii="Calibri" w:eastAsia="Times New Roman" w:hAnsi="Calibri" w:cs="Calibri"/>
+          <w:color w:val="000000"/>
+        </w:rPr>
+        <w:t xml:space="preserve">: </w:t>
+      </w:r>
+      <w:proofErr w:type="spellStart"/>
+      <w:r>
+        <w:rPr>
+          <w:rFonts w:ascii="Calibri" w:eastAsia="Times New Roman" w:hAnsi="Calibri" w:cs="Calibri"/>
+          <w:color w:val="000000"/>
+        </w:rPr>
+        <w:t>int</w:t>
+      </w:r>
+      <w:proofErr w:type="spellEnd"/>
+    </w:p>
+    <w:p>
+      <w:pPr>
+        <w:spacing w:line="240" w:lineRule="auto"/>
+        <w:rPr>
+          <w:rFonts w:ascii="Times New Roman" w:eastAsia="Times New Roman" w:hAnsi="Times New Roman" w:cs="Times New Roman"/>
+          <w:sz w:val="24"/>
+          <w:szCs w:val="24"/>
+        </w:rPr>
+      </w:pPr>
+      <w:r>
+        <w:rPr>
+          <w:rFonts w:ascii="Calibri" w:eastAsia="Times New Roman" w:hAnsi="Calibri" w:cs="Calibri"/>
+          <w:color w:val="000000"/>
+        </w:rPr>
+        <w:t>}</w:t>
+      </w:r>
+    </w:p>
+    <w:p>
+      <w:pPr>
+        <w:spacing w:before="40" w:after="0" w:line="240" w:lineRule="auto"/>
+        <w:outlineLvl w:val="1"/>
+        <w:rPr>
+          <w:rFonts w:ascii="Times New Roman" w:eastAsia="Times New Roman" w:hAnsi="Times New Roman" w:cs="Times New Roman"/>
+          <w:b/>
+          <w:bCs/>
+          <w:sz w:val="36"/>
+          <w:szCs w:val="36"/>
+        </w:rPr>
+      </w:pPr>
+      <w:r>
+        <w:rPr>
+          <w:rFonts w:ascii="Calibri" w:eastAsia="Times New Roman" w:hAnsi="Calibri" w:cs="Calibri"/>
+          <w:color w:val="2F5496"/>
+          <w:sz w:val="26"/>
+          <w:szCs w:val="26"/>
+        </w:rPr>
+        <w:t>Return</w:t>
+      </w:r>
+    </w:p>
+    <w:p>
+      <w:pPr>
+        <w:spacing w:before="40" w:after="0" w:line="240" w:lineRule="auto"/>
+        <w:outlineLvl w:val="1"/>
+        <w:rPr>
+          <w:rFonts w:ascii="Calibri" w:eastAsia="Times New Roman" w:hAnsi="Calibri" w:cs="Calibri"/>
+          <w:color w:val="000000"/>
+        </w:rPr>
+      </w:pPr>
+      <w:r>
+        <w:rPr>
+          <w:rFonts w:ascii="Calibri" w:eastAsia="Times New Roman" w:hAnsi="Calibri" w:cs="Calibri"/>
+          <w:color w:val="000000"/>
+        </w:rPr>
+        <w:t>{</w:t>
+      </w:r>
+    </w:p>
+    <w:p>
+      <w:pPr>
+        <w:spacing w:before="40" w:after="0" w:line="240" w:lineRule="auto"/>
+        <w:outlineLvl w:val="1"/>
+        <w:rPr>
+          <w:rFonts w:ascii="Calibri" w:eastAsia="Times New Roman" w:hAnsi="Calibri" w:cs="Calibri"/>
+          <w:color w:val="000000"/>
+        </w:rPr>
+      </w:pPr>
+      <w:r>
+        <w:rPr>
+          <w:rFonts w:ascii="Calibri" w:eastAsia="Times New Roman" w:hAnsi="Calibri" w:cs="Calibri"/>
+          <w:color w:val="000000"/>
+        </w:rPr>
+        <w:t xml:space="preserve">    "</w:t>
+      </w:r>
+      <w:r>
+        <w:rPr>
+          <w:rFonts w:ascii="Calibri" w:eastAsia="Times New Roman" w:hAnsi="Calibri" w:cs="Calibri"/>
+          <w:color w:val="000000"/>
+        </w:rPr>
+        <w:t>friends</w:t>
+      </w:r>
+      <w:proofErr w:type="gramStart"/>
+      <w:r>
+        <w:rPr>
+          <w:rFonts w:ascii="Calibri" w:eastAsia="Times New Roman" w:hAnsi="Calibri" w:cs="Calibri"/>
+          <w:color w:val="000000"/>
+        </w:rPr>
+        <w:t>" :</w:t>
+      </w:r>
+      <w:proofErr w:type="gramEnd"/>
+      <w:r>
+        <w:rPr>
+          <w:rFonts w:ascii="Calibri" w:eastAsia="Times New Roman" w:hAnsi="Calibri" w:cs="Calibri"/>
+          <w:color w:val="000000"/>
+        </w:rPr>
+        <w:t xml:space="preserve"> [</w:t>
+      </w:r>
+    </w:p>
+    <w:p>
+      <w:pPr>
+        <w:spacing w:before="40" w:after="0" w:line="240" w:lineRule="auto"/>
+        <w:outlineLvl w:val="1"/>
+        <w:rPr>
+          <w:rFonts w:ascii="Calibri" w:eastAsia="Times New Roman" w:hAnsi="Calibri" w:cs="Calibri"/>
+          <w:color w:val="000000"/>
+        </w:rPr>
+      </w:pPr>
+      <w:r>
+        <w:rPr>
+          <w:rFonts w:ascii="Calibri" w:eastAsia="Times New Roman" w:hAnsi="Calibri" w:cs="Calibri"/>
+          <w:color w:val="000000"/>
+        </w:rPr>
+        <w:t xml:space="preserve">        {</w:t>
+      </w:r>
+    </w:p>
+    <w:p>
+      <w:pPr>
+        <w:spacing w:before="40" w:after="0" w:line="240" w:lineRule="auto"/>
+        <w:outlineLvl w:val="1"/>
+        <w:rPr>
+          <w:rFonts w:ascii="Calibri" w:eastAsia="Times New Roman" w:hAnsi="Calibri" w:cs="Calibri"/>
+          <w:color w:val="000000"/>
+        </w:rPr>
+      </w:pPr>
+      <w:r>
+        <w:rPr>
+          <w:rFonts w:ascii="Calibri" w:eastAsia="Times New Roman" w:hAnsi="Calibri" w:cs="Calibri"/>
+          <w:color w:val="000000"/>
+        </w:rPr>
+        <w:t xml:space="preserve">            "</w:t>
+      </w:r>
+      <w:proofErr w:type="spellStart"/>
+      <w:r>
+        <w:rPr>
+          <w:rFonts w:ascii="Calibri" w:eastAsia="Times New Roman" w:hAnsi="Calibri" w:cs="Calibri"/>
+          <w:color w:val="000000"/>
+        </w:rPr>
+        <w:t>user</w:t>
+      </w:r>
+      <w:proofErr w:type="gramStart"/>
+      <w:r>
+        <w:rPr>
+          <w:rFonts w:ascii="Calibri" w:eastAsia="Times New Roman" w:hAnsi="Calibri" w:cs="Calibri"/>
+          <w:color w:val="000000"/>
+        </w:rPr>
+        <w:t>":string</w:t>
+      </w:r>
+      <w:proofErr w:type="spellEnd"/>
+      <w:proofErr w:type="gramEnd"/>
+      <w:r>
+        <w:rPr>
+          <w:rFonts w:ascii="Calibri" w:eastAsia="Times New Roman" w:hAnsi="Calibri" w:cs="Calibri"/>
+          <w:color w:val="000000"/>
+        </w:rPr>
+        <w:t>,</w:t>
+      </w:r>
+    </w:p>
+    <w:p>
+      <w:pPr>
+        <w:spacing w:before="40" w:after="0" w:line="240" w:lineRule="auto"/>
+        <w:outlineLvl w:val="1"/>
+        <w:rPr>
+          <w:rFonts w:ascii="Calibri" w:eastAsia="Times New Roman" w:hAnsi="Calibri" w:cs="Calibri"/>
+          <w:color w:val="000000"/>
+        </w:rPr>
+      </w:pPr>
+      <w:r>
+        <w:rPr>
+          <w:rFonts w:ascii="Calibri" w:eastAsia="Times New Roman" w:hAnsi="Calibri" w:cs="Calibri"/>
+          <w:color w:val="000000"/>
+        </w:rPr>
+        <w:lastRenderedPageBreak/>
+        <w:t xml:space="preserve">            "</w:t>
+      </w:r>
+      <w:proofErr w:type="spellStart"/>
+      <w:r>
+        <w:rPr>
+          <w:rFonts w:ascii="Calibri" w:eastAsia="Times New Roman" w:hAnsi="Calibri" w:cs="Calibri"/>
+          <w:color w:val="000000"/>
+        </w:rPr>
+        <w:t>status</w:t>
+      </w:r>
+      <w:r>
+        <w:rPr>
+          <w:rFonts w:ascii="Calibri" w:eastAsia="Times New Roman" w:hAnsi="Calibri" w:cs="Calibri"/>
+          <w:color w:val="000000"/>
+        </w:rPr>
+        <w:t>":"</w:t>
+      </w:r>
+      <w:r>
+        <w:rPr>
+          <w:rFonts w:ascii="Calibri" w:eastAsia="Times New Roman" w:hAnsi="Calibri" w:cs="Calibri"/>
+          <w:color w:val="000000"/>
+        </w:rPr>
+        <w:t>string</w:t>
+      </w:r>
+      <w:proofErr w:type="spellEnd"/>
+      <w:r>
+        <w:rPr>
+          <w:rFonts w:ascii="Calibri" w:eastAsia="Times New Roman" w:hAnsi="Calibri" w:cs="Calibri"/>
+          <w:color w:val="000000"/>
+        </w:rPr>
+        <w:t>"</w:t>
+      </w:r>
+      <w:r>
+        <w:rPr>
+          <w:rFonts w:ascii="Calibri" w:eastAsia="Times New Roman" w:hAnsi="Calibri" w:cs="Calibri"/>
+          <w:color w:val="000000"/>
+        </w:rPr>
+        <w:t>,</w:t>
+      </w:r>
+    </w:p>
+    <w:p>
+      <w:pPr>
+        <w:spacing w:before="40" w:after="0" w:line="240" w:lineRule="auto"/>
+        <w:ind w:firstLine="720"/>
+        <w:outlineLvl w:val="1"/>
+        <w:rPr>
+          <w:rFonts w:ascii="Calibri" w:eastAsia="Times New Roman" w:hAnsi="Calibri" w:cs="Calibri"/>
+          <w:color w:val="000000"/>
+        </w:rPr>
+      </w:pPr>
+      <w:r>
+        <w:rPr>
+          <w:rFonts w:ascii="Calibri" w:eastAsia="Times New Roman" w:hAnsi="Calibri" w:cs="Calibri"/>
+          <w:color w:val="000000"/>
+        </w:rPr>
+        <w:t>“</w:t>
+      </w:r>
+      <w:proofErr w:type="spellStart"/>
+      <w:r>
+        <w:rPr>
+          <w:rFonts w:ascii="Calibri" w:eastAsia="Times New Roman" w:hAnsi="Calibri" w:cs="Calibri"/>
+          <w:color w:val="000000"/>
+        </w:rPr>
+        <w:t>lastonline</w:t>
+      </w:r>
+      <w:proofErr w:type="spellEnd"/>
+      <w:proofErr w:type="gramStart"/>
+      <w:r>
+        <w:rPr>
+          <w:rFonts w:ascii="Calibri" w:eastAsia="Times New Roman" w:hAnsi="Calibri" w:cs="Calibri"/>
+          <w:color w:val="000000"/>
+        </w:rPr>
+        <w:t>”:“</w:t>
+      </w:r>
+      <w:proofErr w:type="gramEnd"/>
+      <w:r>
+        <w:rPr>
+          <w:rFonts w:ascii="Calibri" w:eastAsia="Times New Roman" w:hAnsi="Calibri" w:cs="Calibri"/>
+          <w:color w:val="000000"/>
+        </w:rPr>
+        <w:t>string”</w:t>
+      </w:r>
+    </w:p>
+    <w:p>
+      <w:pPr>
+        <w:spacing w:before="40" w:after="0" w:line="240" w:lineRule="auto"/>
+        <w:outlineLvl w:val="1"/>
+        <w:rPr>
+          <w:rFonts w:ascii="Calibri" w:eastAsia="Times New Roman" w:hAnsi="Calibri" w:cs="Calibri"/>
+          <w:color w:val="000000"/>
+        </w:rPr>
+      </w:pPr>
+      <w:r>
+        <w:rPr>
+          <w:rFonts w:ascii="Calibri" w:eastAsia="Times New Roman" w:hAnsi="Calibri" w:cs="Calibri"/>
+          <w:color w:val="000000"/>
+        </w:rPr>
+        <w:t xml:space="preserve">        },</w:t>
+      </w:r>
+    </w:p>
+    <w:p>
+      <w:pPr>
+        <w:spacing w:before="40" w:after="0" w:line="240" w:lineRule="auto"/>
+        <w:outlineLvl w:val="1"/>
+        <w:rPr>
+          <w:rFonts w:ascii="Calibri" w:eastAsia="Times New Roman" w:hAnsi="Calibri" w:cs="Calibri"/>
+          <w:color w:val="000000"/>
+        </w:rPr>
+      </w:pPr>
+      <w:r>
+        <w:rPr>
+          <w:rFonts w:ascii="Calibri" w:eastAsia="Times New Roman" w:hAnsi="Calibri" w:cs="Calibri"/>
+          <w:color w:val="000000"/>
+        </w:rPr>
+        <w:t xml:space="preserve">        {</w:t>
+      </w:r>
+    </w:p>
+    <w:p>
+      <w:pPr>
+        <w:spacing w:before="40" w:after="0" w:line="240" w:lineRule="auto"/>
+        <w:outlineLvl w:val="1"/>
+        <w:rPr>
+          <w:rFonts w:ascii="Calibri" w:eastAsia="Times New Roman" w:hAnsi="Calibri" w:cs="Calibri"/>
+          <w:color w:val="000000"/>
+        </w:rPr>
+      </w:pPr>
+      <w:r>
+        <w:rPr>
+          <w:rFonts w:ascii="Calibri" w:eastAsia="Times New Roman" w:hAnsi="Calibri" w:cs="Calibri"/>
+          <w:color w:val="000000"/>
+        </w:rPr>
+        <w:t xml:space="preserve">            </w:t>
+      </w:r>
+      <w:r>
+        <w:rPr>
+          <w:rFonts w:ascii="Calibri" w:eastAsia="Times New Roman" w:hAnsi="Calibri" w:cs="Calibri"/>
+          <w:color w:val="000000"/>
+        </w:rPr>
+        <w:t>"</w:t>
+      </w:r>
+      <w:proofErr w:type="spellStart"/>
+      <w:r>
+        <w:rPr>
+          <w:rFonts w:ascii="Calibri" w:eastAsia="Times New Roman" w:hAnsi="Calibri" w:cs="Calibri"/>
+          <w:color w:val="000000"/>
+        </w:rPr>
+        <w:t>user</w:t>
+      </w:r>
+      <w:proofErr w:type="gramStart"/>
+      <w:r>
+        <w:rPr>
+          <w:rFonts w:ascii="Calibri" w:eastAsia="Times New Roman" w:hAnsi="Calibri" w:cs="Calibri"/>
+          <w:color w:val="000000"/>
+        </w:rPr>
+        <w:t>":string</w:t>
+      </w:r>
+      <w:proofErr w:type="spellEnd"/>
+      <w:proofErr w:type="gramEnd"/>
+      <w:r>
+        <w:rPr>
+          <w:rFonts w:ascii="Calibri" w:eastAsia="Times New Roman" w:hAnsi="Calibri" w:cs="Calibri"/>
+          <w:color w:val="000000"/>
+        </w:rPr>
+        <w:t>,</w:t>
+      </w:r>
+    </w:p>
+    <w:p>
+      <w:pPr>
+        <w:spacing w:before="40" w:after="0" w:line="240" w:lineRule="auto"/>
+        <w:outlineLvl w:val="1"/>
+        <w:rPr>
+          <w:rFonts w:ascii="Calibri" w:eastAsia="Times New Roman" w:hAnsi="Calibri" w:cs="Calibri"/>
+          <w:color w:val="000000"/>
+        </w:rPr>
+      </w:pPr>
+      <w:r>
+        <w:rPr>
+          <w:rFonts w:ascii="Calibri" w:eastAsia="Times New Roman" w:hAnsi="Calibri" w:cs="Calibri"/>
+          <w:color w:val="000000"/>
+        </w:rPr>
+        <w:t xml:space="preserve">            "</w:t>
+      </w:r>
+      <w:proofErr w:type="spellStart"/>
+      <w:r>
+        <w:rPr>
+          <w:rFonts w:ascii="Calibri" w:eastAsia="Times New Roman" w:hAnsi="Calibri" w:cs="Calibri"/>
+          <w:color w:val="000000"/>
+        </w:rPr>
+        <w:t>status</w:t>
+      </w:r>
+      <w:r>
+        <w:rPr>
+          <w:rFonts w:ascii="Calibri" w:eastAsia="Times New Roman" w:hAnsi="Calibri" w:cs="Calibri"/>
+          <w:color w:val="000000"/>
+        </w:rPr>
+        <w:t>":"</w:t>
+      </w:r>
+      <w:r>
+        <w:rPr>
+          <w:rFonts w:ascii="Calibri" w:eastAsia="Times New Roman" w:hAnsi="Calibri" w:cs="Calibri"/>
+          <w:color w:val="000000"/>
+        </w:rPr>
+        <w:t>string</w:t>
+      </w:r>
+      <w:proofErr w:type="spellEnd"/>
+      <w:r>
+        <w:rPr>
+          <w:rFonts w:ascii="Calibri" w:eastAsia="Times New Roman" w:hAnsi="Calibri" w:cs="Calibri"/>
+          <w:color w:val="000000"/>
+        </w:rPr>
+        <w:t>"</w:t>
+      </w:r>
+      <w:r>
+        <w:rPr>
+          <w:rFonts w:ascii="Calibri" w:eastAsia="Times New Roman" w:hAnsi="Calibri" w:cs="Calibri"/>
+          <w:color w:val="000000"/>
+        </w:rPr>
+        <w:t>,</w:t>
+      </w:r>
+    </w:p>
+    <w:p>
+      <w:pPr>
+        <w:spacing w:before="40" w:after="0" w:line="240" w:lineRule="auto"/>
+        <w:outlineLvl w:val="1"/>
+        <w:rPr>
+          <w:rFonts w:ascii="Calibri" w:eastAsia="Times New Roman" w:hAnsi="Calibri" w:cs="Calibri"/>
+          <w:color w:val="000000"/>
+        </w:rPr>
+      </w:pPr>
+      <w:r>
+        <w:rPr>
+          <w:rFonts w:ascii="Calibri" w:eastAsia="Times New Roman" w:hAnsi="Calibri" w:cs="Calibri"/>
+          <w:color w:val="000000"/>
+        </w:rPr>
+        <w:t xml:space="preserve">            </w:t>
+      </w:r>
+      <w:r>
+        <w:rPr>
+          <w:rFonts w:ascii="Calibri" w:eastAsia="Times New Roman" w:hAnsi="Calibri" w:cs="Calibri"/>
+          <w:color w:val="000000"/>
+        </w:rPr>
+        <w:t>“</w:t>
+      </w:r>
+      <w:proofErr w:type="spellStart"/>
+      <w:r>
+        <w:rPr>
+          <w:rFonts w:ascii="Calibri" w:eastAsia="Times New Roman" w:hAnsi="Calibri" w:cs="Calibri"/>
+          <w:color w:val="000000"/>
+        </w:rPr>
+        <w:t>lastonline</w:t>
+      </w:r>
+      <w:proofErr w:type="spellEnd"/>
+      <w:proofErr w:type="gramStart"/>
+      <w:r>
+        <w:rPr>
+          <w:rFonts w:ascii="Calibri" w:eastAsia="Times New Roman" w:hAnsi="Calibri" w:cs="Calibri"/>
+          <w:color w:val="000000"/>
+        </w:rPr>
+        <w:t>”:“</w:t>
+      </w:r>
+      <w:proofErr w:type="gramEnd"/>
+      <w:r>
+        <w:rPr>
+          <w:rFonts w:ascii="Calibri" w:eastAsia="Times New Roman" w:hAnsi="Calibri" w:cs="Calibri"/>
+          <w:color w:val="000000"/>
+        </w:rPr>
+        <w:t>string”</w:t>
+      </w:r>
+    </w:p>
+    <w:p>
+      <w:pPr>
+        <w:spacing w:before="40" w:after="0" w:line="240" w:lineRule="auto"/>
+        <w:outlineLvl w:val="1"/>
+        <w:rPr>
+          <w:rFonts w:ascii="Calibri" w:eastAsia="Times New Roman" w:hAnsi="Calibri" w:cs="Calibri"/>
+          <w:color w:val="000000"/>
+        </w:rPr>
+      </w:pPr>
+      <w:r>
+        <w:rPr>
+          <w:rFonts w:ascii="Calibri" w:eastAsia="Times New Roman" w:hAnsi="Calibri" w:cs="Calibri"/>
+          <w:color w:val="000000"/>
+        </w:rPr>
+        <w:t xml:space="preserve">     }</w:t>
+      </w:r>
+      <w:r>
+        <w:rPr>
+          <w:rFonts w:ascii="Calibri" w:eastAsia="Times New Roman" w:hAnsi="Calibri" w:cs="Calibri"/>
+          <w:color w:val="000000"/>
+        </w:rPr>
+        <w:t>,</w:t>
+      </w:r>
+    </w:p>
+    <w:p>
+      <w:pPr>
+        <w:spacing w:before="40" w:after="0" w:line="240" w:lineRule="auto"/>
+        <w:outlineLvl w:val="1"/>
+        <w:rPr>
+          <w:rFonts w:ascii="Calibri" w:eastAsia="Times New Roman" w:hAnsi="Calibri" w:cs="Calibri"/>
+          <w:color w:val="000000"/>
+        </w:rPr>
+      </w:pPr>
+      <w:r>
+        <w:rPr>
+          <w:rFonts w:ascii="Calibri" w:eastAsia="Times New Roman" w:hAnsi="Calibri" w:cs="Calibri"/>
+          <w:color w:val="000000"/>
+        </w:rPr>
+        <w:t xml:space="preserve">       ...</w:t>
+      </w:r>
+    </w:p>
+    <w:p>
+      <w:pPr>
+        <w:spacing w:before="40" w:after="0" w:line="240" w:lineRule="auto"/>
+        <w:outlineLvl w:val="1"/>
+        <w:rPr>
+          <w:rFonts w:ascii="Calibri" w:eastAsia="Times New Roman" w:hAnsi="Calibri" w:cs="Calibri"/>
+          <w:color w:val="000000"/>
+        </w:rPr>
+      </w:pPr>
+      <w:r>
+        <w:rPr>
+          <w:rFonts w:ascii="Calibri" w:eastAsia="Times New Roman" w:hAnsi="Calibri" w:cs="Calibri"/>
+          <w:color w:val="000000"/>
+        </w:rPr>
+        <w:t xml:space="preserve">    ]</w:t>
+      </w:r>
+    </w:p>
+    <w:p>
+      <w:pPr>
+        <w:spacing w:before="40" w:after="0" w:line="240" w:lineRule="auto"/>
+        <w:outlineLvl w:val="1"/>
+        <w:rPr>
+          <w:rFonts w:ascii="Calibri" w:eastAsia="Times New Roman" w:hAnsi="Calibri" w:cs="Calibri"/>
+          <w:color w:val="000000"/>
+          <w:sz w:val="26"/>
+          <w:szCs w:val="26"/>
+        </w:rPr>
+      </w:pPr>
+      <w:r>
+        <w:rPr>
+          <w:rFonts w:ascii="Calibri" w:eastAsia="Times New Roman" w:hAnsi="Calibri" w:cs="Calibri"/>
+          <w:color w:val="000000"/>
+        </w:rPr>
+        <w:t>}</w:t>
+      </w:r>
+      <w:r>
+        <w:rPr>
+          <w:rFonts w:ascii="Calibri" w:eastAsia="Times New Roman" w:hAnsi="Calibri" w:cs="Calibri"/>
+          <w:color w:val="000000"/>
+          <w:sz w:val="26"/>
+          <w:szCs w:val="26"/>
+        </w:rPr>
+        <w:t xml:space="preserve"> </w:t>
+      </w:r>
+    </w:p>
+    <w:p>
+      <w:pPr>
+        <w:spacing w:before="40" w:after="0" w:line="240" w:lineRule="auto"/>
+        <w:outlineLvl w:val="1"/>
+        <w:rPr>
+          <w:rFonts w:ascii="Calibri" w:eastAsia="Times New Roman" w:hAnsi="Calibri" w:cs="Calibri"/>
+          <w:color w:val="000000"/>
+          <w:sz w:val="26"/>
+          <w:szCs w:val="26"/>
+        </w:rPr>
+      </w:pPr>
+    </w:p>
+    <w:p>
+      <w:pPr>
+        <w:spacing w:before="40" w:after="0" w:line="240" w:lineRule="auto"/>
+        <w:outlineLvl w:val="1"/>
+        <w:rPr>
+          <w:rFonts w:ascii="Times New Roman" w:eastAsia="Times New Roman" w:hAnsi="Times New Roman" w:cs="Times New Roman"/>
+          <w:b/>
+          <w:bCs/>
+          <w:sz w:val="36"/>
+          <w:szCs w:val="36"/>
+        </w:rPr>
+      </w:pPr>
+      <w:r>
+        <w:rPr>
+          <w:rFonts w:ascii="Calibri" w:eastAsia="Times New Roman" w:hAnsi="Calibri" w:cs="Calibri"/>
+          <w:color w:val="2F5496"/>
+          <w:sz w:val="26"/>
+          <w:szCs w:val="26"/>
+        </w:rPr>
+        <w:t>Example Request</w:t>
+      </w:r>
+    </w:p>
+    <w:p>
+      <w:pPr>
+        <w:spacing w:before="40" w:after="0" w:line="240" w:lineRule="auto"/>
+        <w:outlineLvl w:val="2"/>
+        <w:rPr>
+          <w:rFonts w:ascii="Times New Roman" w:eastAsia="Times New Roman" w:hAnsi="Times New Roman" w:cs="Times New Roman"/>
+          <w:b/>
+          <w:bCs/>
+          <w:sz w:val="27"/>
+          <w:szCs w:val="27"/>
+        </w:rPr>
+      </w:pPr>
+      <w:r>
+        <w:rPr>
+          <w:rFonts w:ascii="Calibri" w:eastAsia="Times New Roman" w:hAnsi="Calibri" w:cs="Calibri"/>
+          <w:color w:val="1F3863"/>
+          <w:sz w:val="24"/>
+          <w:szCs w:val="24"/>
+        </w:rPr>
+        <w:t>Send</w:t>
+      </w:r>
+    </w:p>
+    <w:p>
+      <w:pPr>
+        <w:spacing w:line="240" w:lineRule="auto"/>
+        <w:rPr>
+          <w:rFonts w:ascii="Times New Roman" w:eastAsia="Times New Roman" w:hAnsi="Times New Roman" w:cs="Times New Roman"/>
+          <w:sz w:val="24"/>
+          <w:szCs w:val="24"/>
+        </w:rPr>
+      </w:pPr>
+      <w:r>
+        <w:rPr>
+          <w:rFonts w:ascii="Calibri" w:eastAsia="Times New Roman" w:hAnsi="Calibri" w:cs="Calibri"/>
+          <w:color w:val="000000"/>
+        </w:rPr>
+        <w:t>{</w:t>
+      </w:r>
+    </w:p>
+    <w:p>
+      <w:pPr>
+        <w:spacing w:line="240" w:lineRule="auto"/>
+        <w:rPr>
+          <w:rFonts w:ascii="Times New Roman" w:eastAsia="Times New Roman" w:hAnsi="Times New Roman" w:cs="Times New Roman"/>
+          <w:sz w:val="24"/>
+          <w:szCs w:val="24"/>
+        </w:rPr>
+      </w:pPr>
+      <w:r>
+        <w:rPr>
+          <w:rFonts w:ascii="Calibri" w:eastAsia="Times New Roman" w:hAnsi="Calibri" w:cs="Calibri"/>
+          <w:color w:val="000000"/>
+        </w:rPr>
+        <w:tab/>
+        <w:t>“</w:t>
+      </w:r>
+      <w:r>
+        <w:rPr>
+          <w:rFonts w:ascii="Calibri" w:eastAsia="Times New Roman" w:hAnsi="Calibri" w:cs="Calibri"/>
+          <w:color w:val="000000"/>
+        </w:rPr>
+        <w:t>id</w:t>
+      </w:r>
+      <w:r>
+        <w:rPr>
+          <w:rFonts w:ascii="Calibri" w:eastAsia="Times New Roman" w:hAnsi="Calibri" w:cs="Calibri"/>
+          <w:color w:val="000000"/>
+        </w:rPr>
+        <w:t>”: “</w:t>
+      </w:r>
+      <w:proofErr w:type="spellStart"/>
+      <w:r>
+        <w:rPr>
+          <w:rFonts w:ascii="Calibri" w:eastAsia="Times New Roman" w:hAnsi="Calibri" w:cs="Calibri"/>
+          <w:color w:val="000000"/>
+        </w:rPr>
+        <w:t>zirenxao</w:t>
+      </w:r>
+      <w:proofErr w:type="spellEnd"/>
+      <w:r>
+        <w:rPr>
+          <w:rFonts w:ascii="Calibri" w:eastAsia="Times New Roman" w:hAnsi="Calibri" w:cs="Calibri"/>
+          <w:color w:val="000000"/>
+        </w:rPr>
+        <w:t>”</w:t>
+      </w:r>
+    </w:p>
+    <w:p>
+      <w:pPr>
+        <w:spacing w:line="240" w:lineRule="auto"/>
+        <w:rPr>
+          <w:rFonts w:ascii="Times New Roman" w:eastAsia="Times New Roman" w:hAnsi="Times New Roman" w:cs="Times New Roman"/>
+          <w:sz w:val="24"/>
+          <w:szCs w:val="24"/>
+        </w:rPr>
+      </w:pPr>
+      <w:r>
+        <w:rPr>
+          <w:rFonts w:ascii="Calibri" w:eastAsia="Times New Roman" w:hAnsi="Calibri" w:cs="Calibri"/>
+          <w:color w:val="000000"/>
+        </w:rPr>
+        <w:tab/>
+        <w:t>“action”: 400</w:t>
+      </w:r>
+    </w:p>
+    <w:p>
+      <w:pPr>
+        <w:spacing w:line="240" w:lineRule="auto"/>
+        <w:rPr>
+          <w:rFonts w:ascii="Times New Roman" w:eastAsia="Times New Roman" w:hAnsi="Times New Roman" w:cs="Times New Roman"/>
+          <w:sz w:val="24"/>
+          <w:szCs w:val="24"/>
+        </w:rPr>
+      </w:pPr>
+      <w:r>
+        <w:rPr>
+          <w:rFonts w:ascii="Calibri" w:eastAsia="Times New Roman" w:hAnsi="Calibri" w:cs="Calibri"/>
+          <w:color w:val="000000"/>
+        </w:rPr>
+        <w:t>}</w:t>
+      </w:r>
+    </w:p>
+    <w:p>
+      <w:pPr>
+        <w:spacing w:before="40" w:after="0" w:line="240" w:lineRule="auto"/>
+        <w:outlineLvl w:val="2"/>
+        <w:rPr>
+          <w:rFonts w:ascii="Times New Roman" w:eastAsia="Times New Roman" w:hAnsi="Times New Roman" w:cs="Times New Roman"/>
+          <w:b/>
+          <w:bCs/>
+          <w:sz w:val="27"/>
+          <w:szCs w:val="27"/>
+        </w:rPr>
+      </w:pPr>
+      <w:r>
+        <w:rPr>
+          <w:rFonts w:ascii="Calibri" w:eastAsia="Times New Roman" w:hAnsi="Calibri" w:cs="Calibri"/>
+          <w:color w:val="1F3863"/>
+          <w:sz w:val="24"/>
+          <w:szCs w:val="24"/>
+        </w:rPr>
+        <w:t>Return</w:t>
+      </w:r>
+    </w:p>
+    <w:p>
+      <w:pPr>
+        <w:spacing w:before="40" w:after="0" w:line="240" w:lineRule="auto"/>
+        <w:outlineLvl w:val="1"/>
+        <w:rPr>
+          <w:rFonts w:ascii="Calibri" w:eastAsia="Times New Roman" w:hAnsi="Calibri" w:cs="Calibri"/>
+          <w:color w:val="000000"/>
+        </w:rPr>
+      </w:pPr>
+      <w:r>
+        <w:rPr>
+          <w:rFonts w:ascii="Calibri" w:eastAsia="Times New Roman" w:hAnsi="Calibri" w:cs="Calibri"/>
+          <w:color w:val="000000"/>
+        </w:rPr>
+        <w:t>{</w:t>
+      </w:r>
+    </w:p>
+    <w:p>
+      <w:pPr>
+        <w:spacing w:before="40" w:after="0" w:line="240" w:lineRule="auto"/>
+        <w:outlineLvl w:val="1"/>
+        <w:rPr>
+          <w:rFonts w:ascii="Calibri" w:eastAsia="Times New Roman" w:hAnsi="Calibri" w:cs="Calibri"/>
+          <w:color w:val="000000"/>
+        </w:rPr>
+      </w:pPr>
+      <w:r>
+        <w:rPr>
+          <w:rFonts w:ascii="Calibri" w:eastAsia="Times New Roman" w:hAnsi="Calibri" w:cs="Calibri"/>
+          <w:color w:val="000000"/>
+        </w:rPr>
+        <w:t xml:space="preserve">    "</w:t>
+      </w:r>
+      <w:r>
+        <w:rPr>
+          <w:rFonts w:ascii="Calibri" w:eastAsia="Times New Roman" w:hAnsi="Calibri" w:cs="Calibri"/>
+          <w:color w:val="000000"/>
+        </w:rPr>
+        <w:t>friends</w:t>
+      </w:r>
+      <w:proofErr w:type="gramStart"/>
+      <w:r>
+        <w:rPr>
+          <w:rFonts w:ascii="Calibri" w:eastAsia="Times New Roman" w:hAnsi="Calibri" w:cs="Calibri"/>
+          <w:color w:val="000000"/>
+        </w:rPr>
+        <w:t>" :</w:t>
+      </w:r>
+      <w:proofErr w:type="gramEnd"/>
+      <w:r>
+        <w:rPr>
+          <w:rFonts w:ascii="Calibri" w:eastAsia="Times New Roman" w:hAnsi="Calibri" w:cs="Calibri"/>
+          <w:color w:val="000000"/>
+        </w:rPr>
+        <w:t xml:space="preserve"> [</w:t>
+      </w:r>
+    </w:p>
+    <w:p>
+      <w:pPr>
+        <w:spacing w:before="40" w:after="0" w:line="240" w:lineRule="auto"/>
+        <w:outlineLvl w:val="1"/>
+        <w:rPr>
+          <w:rFonts w:ascii="Calibri" w:eastAsia="Times New Roman" w:hAnsi="Calibri" w:cs="Calibri"/>
+          <w:color w:val="000000"/>
+        </w:rPr>
+      </w:pPr>
+      <w:r>
+        <w:rPr>
+          <w:rFonts w:ascii="Calibri" w:eastAsia="Times New Roman" w:hAnsi="Calibri" w:cs="Calibri"/>
+          <w:color w:val="000000"/>
+        </w:rPr>
+        <w:t xml:space="preserve">        {</w:t>
+      </w:r>
+    </w:p>
+    <w:p>
+      <w:pPr>
+        <w:spacing w:before="40" w:after="0" w:line="240" w:lineRule="auto"/>
+        <w:outlineLvl w:val="1"/>
+        <w:rPr>
+          <w:rFonts w:ascii="Calibri" w:eastAsia="Times New Roman" w:hAnsi="Calibri" w:cs="Calibri"/>
+          <w:color w:val="000000"/>
+        </w:rPr>
+      </w:pPr>
+      <w:r>
+        <w:rPr>
+          <w:rFonts w:ascii="Calibri" w:eastAsia="Times New Roman" w:hAnsi="Calibri" w:cs="Calibri"/>
+          <w:color w:val="000000"/>
+        </w:rPr>
+        <w:t xml:space="preserve">            "</w:t>
+      </w:r>
+      <w:r>
+        <w:rPr>
+          <w:rFonts w:ascii="Calibri" w:eastAsia="Times New Roman" w:hAnsi="Calibri" w:cs="Calibri"/>
+          <w:color w:val="000000"/>
+        </w:rPr>
+        <w:t>user"</w:t>
+      </w:r>
+      <w:proofErr w:type="gramStart"/>
+      <w:r>
+        <w:rPr>
+          <w:rFonts w:ascii="Calibri" w:eastAsia="Times New Roman" w:hAnsi="Calibri" w:cs="Calibri"/>
+          <w:color w:val="000000"/>
+        </w:rPr>
+        <w:t>:</w:t>
+      </w:r>
+      <w:r>
+        <w:rPr>
+          <w:rFonts w:ascii="Calibri" w:eastAsia="Times New Roman" w:hAnsi="Calibri" w:cs="Calibri"/>
+          <w:color w:val="000000"/>
+        </w:rPr>
+        <w:t>”dog</w:t>
+      </w:r>
+      <w:proofErr w:type="gramEnd"/>
+      <w:r>
+        <w:rPr>
+          <w:rFonts w:ascii="Calibri" w:eastAsia="Times New Roman" w:hAnsi="Calibri" w:cs="Calibri"/>
+          <w:color w:val="000000"/>
+        </w:rPr>
+        <w:t>_man300”</w:t>
+      </w:r>
+      <w:r>
+        <w:rPr>
+          <w:rFonts w:ascii="Calibri" w:eastAsia="Times New Roman" w:hAnsi="Calibri" w:cs="Calibri"/>
+          <w:color w:val="000000"/>
+        </w:rPr>
+        <w:t>,</w:t>
+      </w:r>
+    </w:p>
+    <w:p>
+      <w:pPr>
+        <w:spacing w:before="40" w:after="0" w:line="240" w:lineRule="auto"/>
+        <w:outlineLvl w:val="1"/>
+        <w:rPr>
+          <w:rFonts w:ascii="Calibri" w:eastAsia="Times New Roman" w:hAnsi="Calibri" w:cs="Calibri"/>
+          <w:color w:val="000000"/>
+        </w:rPr>
+      </w:pPr>
+      <w:r>
+        <w:rPr>
+          <w:rFonts w:ascii="Calibri" w:eastAsia="Times New Roman" w:hAnsi="Calibri" w:cs="Calibri"/>
+          <w:color w:val="000000"/>
+        </w:rPr>
+        <w:t xml:space="preserve">            "</w:t>
+      </w:r>
+      <w:proofErr w:type="spellStart"/>
+      <w:r>
+        <w:rPr>
+          <w:rFonts w:ascii="Calibri" w:eastAsia="Times New Roman" w:hAnsi="Calibri" w:cs="Calibri"/>
+          <w:color w:val="000000"/>
+        </w:rPr>
+        <w:t>status</w:t>
+      </w:r>
+      <w:r>
+        <w:rPr>
+          <w:rFonts w:ascii="Calibri" w:eastAsia="Times New Roman" w:hAnsi="Calibri" w:cs="Calibri"/>
+          <w:color w:val="000000"/>
+        </w:rPr>
+        <w:t>":"</w:t>
+      </w:r>
+      <w:r>
+        <w:rPr>
+          <w:rFonts w:ascii="Calibri" w:eastAsia="Times New Roman" w:hAnsi="Calibri" w:cs="Calibri"/>
+          <w:color w:val="000000"/>
+        </w:rPr>
+        <w:t>online</w:t>
+      </w:r>
+      <w:proofErr w:type="spellEnd"/>
+      <w:r>
+        <w:rPr>
+          <w:rFonts w:ascii="Calibri" w:eastAsia="Times New Roman" w:hAnsi="Calibri" w:cs="Calibri"/>
+          <w:color w:val="000000"/>
+        </w:rPr>
+        <w:t>"</w:t>
+      </w:r>
+      <w:r>
+        <w:rPr>
+          <w:rFonts w:ascii="Calibri" w:eastAsia="Times New Roman" w:hAnsi="Calibri" w:cs="Calibri"/>
+          <w:color w:val="000000"/>
+        </w:rPr>
+        <w:t>,</w:t>
+      </w:r>
+    </w:p>
+    <w:p>
+      <w:pPr>
+        <w:spacing w:before="40" w:after="0" w:line="240" w:lineRule="auto"/>
+        <w:outlineLvl w:val="1"/>
+        <w:rPr>
+          <w:rFonts w:ascii="Calibri" w:eastAsia="Times New Roman" w:hAnsi="Calibri" w:cs="Calibri"/>
+          <w:color w:val="000000"/>
+        </w:rPr>
+      </w:pPr>
+      <w:r>
+        <w:rPr>
+          <w:rFonts w:ascii="Calibri" w:eastAsia="Times New Roman" w:hAnsi="Calibri" w:cs="Calibri"/>
+          <w:color w:val="000000"/>
+        </w:rPr>
+        <w:t xml:space="preserve">            “</w:t>
+      </w:r>
+      <w:proofErr w:type="spellStart"/>
+      <w:r>
+        <w:rPr>
+          <w:rFonts w:ascii="Calibri" w:eastAsia="Times New Roman" w:hAnsi="Calibri" w:cs="Calibri"/>
+          <w:color w:val="000000"/>
+        </w:rPr>
+        <w:t>lastonline</w:t>
+      </w:r>
+      <w:proofErr w:type="spellEnd"/>
+      <w:proofErr w:type="gramStart"/>
+      <w:r>
+        <w:rPr>
+          <w:rFonts w:ascii="Calibri" w:eastAsia="Times New Roman" w:hAnsi="Calibri" w:cs="Calibri"/>
+          <w:color w:val="000000"/>
+        </w:rPr>
+        <w:t>”:“</w:t>
+      </w:r>
+      <w:proofErr w:type="gramEnd"/>
+      <w:r>
+        <w:rPr>
+          <w:rFonts w:ascii="Calibri" w:eastAsia="Times New Roman" w:hAnsi="Calibri" w:cs="Calibri"/>
+          <w:color w:val="000000"/>
+        </w:rPr>
+        <w:t>n/a</w:t>
+      </w:r>
+      <w:r>
+        <w:rPr>
+          <w:rFonts w:ascii="Calibri" w:eastAsia="Times New Roman" w:hAnsi="Calibri" w:cs="Calibri"/>
+          <w:color w:val="000000"/>
+        </w:rPr>
+        <w:t>”</w:t>
+      </w:r>
+    </w:p>
+    <w:p>
+      <w:pPr>
+        <w:spacing w:before="40" w:after="0" w:line="240" w:lineRule="auto"/>
+        <w:outlineLvl w:val="1"/>
+        <w:rPr>
+          <w:rFonts w:ascii="Calibri" w:eastAsia="Times New Roman" w:hAnsi="Calibri" w:cs="Calibri"/>
+          <w:color w:val="000000"/>
+        </w:rPr>
+      </w:pPr>
+      <w:r>
+        <w:rPr>
+          <w:rFonts w:ascii="Calibri" w:eastAsia="Times New Roman" w:hAnsi="Calibri" w:cs="Calibri"/>
+          <w:color w:val="000000"/>
+        </w:rPr>
+        <w:t xml:space="preserve">        },</w:t>
+      </w:r>
+    </w:p>
+    <w:p>
+      <w:pPr>
+        <w:spacing w:before="40" w:after="0" w:line="240" w:lineRule="auto"/>
+        <w:outlineLvl w:val="1"/>
+        <w:rPr>
+          <w:rFonts w:ascii="Calibri" w:eastAsia="Times New Roman" w:hAnsi="Calibri" w:cs="Calibri"/>
+          <w:color w:val="000000"/>
+        </w:rPr>
+      </w:pPr>
+      <w:r>
+        <w:rPr>
+          <w:rFonts w:ascii="Calibri" w:eastAsia="Times New Roman" w:hAnsi="Calibri" w:cs="Calibri"/>
+          <w:color w:val="000000"/>
+        </w:rPr>
+        <w:t xml:space="preserve">        {</w:t>
+      </w:r>
+    </w:p>
+    <w:p>
+      <w:pPr>
+        <w:spacing w:before="40" w:after="0" w:line="240" w:lineRule="auto"/>
+        <w:outlineLvl w:val="1"/>
+        <w:rPr>
+          <w:rFonts w:ascii="Calibri" w:eastAsia="Times New Roman" w:hAnsi="Calibri" w:cs="Calibri"/>
+          <w:color w:val="000000"/>
+        </w:rPr>
+      </w:pPr>
+      <w:r>
+        <w:rPr>
+          <w:rFonts w:ascii="Calibri" w:eastAsia="Times New Roman" w:hAnsi="Calibri" w:cs="Calibri"/>
+          <w:color w:val="000000"/>
+        </w:rPr>
+        <w:t xml:space="preserve">            "</w:t>
+      </w:r>
+      <w:r>
+        <w:rPr>
+          <w:rFonts w:ascii="Calibri" w:eastAsia="Times New Roman" w:hAnsi="Calibri" w:cs="Calibri"/>
+          <w:color w:val="000000"/>
+        </w:rPr>
+        <w:t>user"</w:t>
+      </w:r>
+      <w:proofErr w:type="gramStart"/>
+      <w:r>
+        <w:rPr>
+          <w:rFonts w:ascii="Calibri" w:eastAsia="Times New Roman" w:hAnsi="Calibri" w:cs="Calibri"/>
+          <w:color w:val="000000"/>
+        </w:rPr>
+        <w:t>:</w:t>
+      </w:r>
+      <w:r>
+        <w:rPr>
+          <w:rFonts w:ascii="Calibri" w:eastAsia="Times New Roman" w:hAnsi="Calibri" w:cs="Calibri"/>
+          <w:color w:val="000000"/>
+        </w:rPr>
+        <w:t>”</w:t>
+      </w:r>
+      <w:proofErr w:type="spellStart"/>
+      <w:r>
+        <w:rPr>
+          <w:rFonts w:ascii="Calibri" w:eastAsia="Times New Roman" w:hAnsi="Calibri" w:cs="Calibri"/>
+          <w:color w:val="000000"/>
+        </w:rPr>
+        <w:t>chicken</w:t>
+      </w:r>
+      <w:proofErr w:type="gramEnd"/>
+      <w:r>
+        <w:rPr>
+          <w:rFonts w:ascii="Calibri" w:eastAsia="Times New Roman" w:hAnsi="Calibri" w:cs="Calibri"/>
+          <w:color w:val="000000"/>
+        </w:rPr>
+        <w:t>_rice</w:t>
+      </w:r>
+      <w:proofErr w:type="spellEnd"/>
+      <w:r>
+        <w:rPr>
+          <w:rFonts w:ascii="Calibri" w:eastAsia="Times New Roman" w:hAnsi="Calibri" w:cs="Calibri"/>
+          <w:color w:val="000000"/>
+        </w:rPr>
+        <w:t>”</w:t>
+      </w:r>
+      <w:r>
+        <w:rPr>
+          <w:rFonts w:ascii="Calibri" w:eastAsia="Times New Roman" w:hAnsi="Calibri" w:cs="Calibri"/>
+          <w:color w:val="000000"/>
+        </w:rPr>
+        <w:t>,</w:t>
+      </w:r>
+    </w:p>
+    <w:p>
+      <w:pPr>
+        <w:spacing w:before="40" w:after="0" w:line="240" w:lineRule="auto"/>
+        <w:outlineLvl w:val="1"/>
+        <w:rPr>
+          <w:rFonts w:ascii="Calibri" w:eastAsia="Times New Roman" w:hAnsi="Calibri" w:cs="Calibri"/>
+          <w:color w:val="000000"/>
+        </w:rPr>
+      </w:pPr>
+      <w:r>
+        <w:rPr>
+          <w:rFonts w:ascii="Calibri" w:eastAsia="Times New Roman" w:hAnsi="Calibri" w:cs="Calibri"/>
+          <w:color w:val="000000"/>
+        </w:rPr>
+        <w:t xml:space="preserve">            "</w:t>
+      </w:r>
+      <w:proofErr w:type="spellStart"/>
+      <w:r>
+        <w:rPr>
+          <w:rFonts w:ascii="Calibri" w:eastAsia="Times New Roman" w:hAnsi="Calibri" w:cs="Calibri"/>
+          <w:color w:val="000000"/>
+        </w:rPr>
+        <w:t>status</w:t>
+      </w:r>
+      <w:r>
+        <w:rPr>
+          <w:rFonts w:ascii="Calibri" w:eastAsia="Times New Roman" w:hAnsi="Calibri" w:cs="Calibri"/>
+          <w:color w:val="000000"/>
+        </w:rPr>
+        <w:t>":"</w:t>
+      </w:r>
+      <w:r>
+        <w:rPr>
+          <w:rFonts w:ascii="Calibri" w:eastAsia="Times New Roman" w:hAnsi="Calibri" w:cs="Calibri"/>
+          <w:color w:val="000000"/>
+        </w:rPr>
+        <w:t>offline</w:t>
+      </w:r>
+      <w:proofErr w:type="spellEnd"/>
+      <w:r>
+        <w:rPr>
+          <w:rFonts w:ascii="Calibri" w:eastAsia="Times New Roman" w:hAnsi="Calibri" w:cs="Calibri"/>
+          <w:color w:val="000000"/>
+        </w:rPr>
+        <w:t>"</w:t>
+      </w:r>
+      <w:r>
+        <w:rPr>
+          <w:rFonts w:ascii="Calibri" w:eastAsia="Times New Roman" w:hAnsi="Calibri" w:cs="Calibri"/>
+          <w:color w:val="000000"/>
+        </w:rPr>
+        <w:t>,</w:t>
+      </w:r>
+    </w:p>
+    <w:p>
+      <w:pPr>
+        <w:spacing w:before="40" w:after="0" w:line="240" w:lineRule="auto"/>
+        <w:outlineLvl w:val="1"/>
+        <w:rPr>
+          <w:rFonts w:ascii="Calibri" w:eastAsia="Times New Roman" w:hAnsi="Calibri" w:cs="Calibri"/>
+          <w:color w:val="000000"/>
+        </w:rPr>
+      </w:pPr>
+      <w:r>
+        <w:rPr>
+          <w:rFonts w:ascii="Calibri" w:eastAsia="Times New Roman" w:hAnsi="Calibri" w:cs="Calibri"/>
+          <w:color w:val="000000"/>
+        </w:rPr>
+        <w:t xml:space="preserve">            “</w:t>
+      </w:r>
+      <w:proofErr w:type="spellStart"/>
+      <w:r>
+        <w:rPr>
+          <w:rFonts w:ascii="Calibri" w:eastAsia="Times New Roman" w:hAnsi="Calibri" w:cs="Calibri"/>
+          <w:color w:val="000000"/>
+        </w:rPr>
+        <w:t>lastonline</w:t>
+      </w:r>
+      <w:proofErr w:type="spellEnd"/>
+      <w:proofErr w:type="gramStart"/>
+      <w:r>
+        <w:rPr>
+          <w:rFonts w:ascii="Calibri" w:eastAsia="Times New Roman" w:hAnsi="Calibri" w:cs="Calibri"/>
+          <w:color w:val="000000"/>
+        </w:rPr>
+        <w:t>”:“</w:t>
+      </w:r>
+      <w:proofErr w:type="gramEnd"/>
+      <w:r>
+        <w:t xml:space="preserve"> </w:t>
+      </w:r>
+      <w:r>
+        <w:rPr>
+          <w:rFonts w:ascii="Calibri" w:eastAsia="Times New Roman" w:hAnsi="Calibri" w:cs="Calibri"/>
+          <w:color w:val="000000"/>
+        </w:rPr>
+        <w:t>2017-08</w:t>
+      </w:r>
+      <w:r>
+        <w:rPr>
+          <w:rFonts w:ascii="Calibri" w:eastAsia="Times New Roman" w:hAnsi="Calibri" w:cs="Calibri"/>
+          <w:color w:val="000000"/>
+        </w:rPr>
+        <w:t>-</w:t>
+      </w:r>
+      <w:r>
+        <w:rPr>
+          <w:rFonts w:ascii="Calibri" w:eastAsia="Times New Roman" w:hAnsi="Calibri" w:cs="Calibri"/>
+          <w:color w:val="000000"/>
+        </w:rPr>
+        <w:t>11</w:t>
+      </w:r>
+      <w:r>
+        <w:rPr>
+          <w:rFonts w:ascii="Calibri" w:eastAsia="Times New Roman" w:hAnsi="Calibri" w:cs="Calibri"/>
+          <w:color w:val="000000"/>
+        </w:rPr>
+        <w:t xml:space="preserve"> </w:t>
+      </w:r>
+      <w:r>
+        <w:rPr>
+          <w:rFonts w:ascii="Calibri" w:eastAsia="Times New Roman" w:hAnsi="Calibri" w:cs="Calibri"/>
+          <w:color w:val="000000"/>
+        </w:rPr>
+        <w:t>19:32:03</w:t>
+      </w:r>
+      <w:r>
+        <w:rPr>
+          <w:rFonts w:ascii="Calibri" w:eastAsia="Times New Roman" w:hAnsi="Calibri" w:cs="Calibri"/>
+          <w:color w:val="000000"/>
+        </w:rPr>
+        <w:t>”</w:t>
+      </w:r>
+    </w:p>
+    <w:p>
+      <w:pPr>
+        <w:spacing w:before="40" w:after="0" w:line="240" w:lineRule="auto"/>
+        <w:outlineLvl w:val="1"/>
+        <w:rPr>
+          <w:rFonts w:ascii="Calibri" w:eastAsia="Times New Roman" w:hAnsi="Calibri" w:cs="Calibri"/>
+          <w:color w:val="000000"/>
+        </w:rPr>
+      </w:pPr>
+      <w:r>
+        <w:rPr>
+          <w:rFonts w:ascii="Calibri" w:eastAsia="Times New Roman" w:hAnsi="Calibri" w:cs="Calibri"/>
+          <w:color w:val="000000"/>
+        </w:rPr>
+        <w:t xml:space="preserve">     }</w:t>
+      </w:r>
+      <w:r>
+        <w:rPr>
+          <w:rFonts w:ascii="Calibri" w:eastAsia="Times New Roman" w:hAnsi="Calibri" w:cs="Calibri"/>
+          <w:color w:val="000000"/>
+        </w:rPr>
+        <w:t>,</w:t>
+      </w:r>
+    </w:p>
+    <w:p>
+      <w:pPr>
+        <w:spacing w:before="40" w:after="0" w:line="240" w:lineRule="auto"/>
+        <w:outlineLvl w:val="1"/>
+        <w:rPr>
+          <w:rFonts w:ascii="Calibri" w:eastAsia="Times New Roman" w:hAnsi="Calibri" w:cs="Calibri"/>
+          <w:color w:val="000000"/>
+        </w:rPr>
+      </w:pPr>
+      <w:r>
+        <w:rPr>
+          <w:rFonts w:ascii="Calibri" w:eastAsia="Times New Roman" w:hAnsi="Calibri" w:cs="Calibri"/>
+          <w:color w:val="000000"/>
+        </w:rPr>
+        <w:t xml:space="preserve">     </w:t>
+      </w:r>
+      <w:r>
+        <w:rPr>
+          <w:rFonts w:ascii="Calibri" w:eastAsia="Times New Roman" w:hAnsi="Calibri" w:cs="Calibri"/>
+          <w:color w:val="000000"/>
+        </w:rPr>
+        <w:t>{</w:t>
+      </w:r>
+    </w:p>
+    <w:p>
+      <w:pPr>
+        <w:spacing w:before="40" w:after="0" w:line="240" w:lineRule="auto"/>
+        <w:outlineLvl w:val="1"/>
+        <w:rPr>
+          <w:rFonts w:ascii="Calibri" w:eastAsia="Times New Roman" w:hAnsi="Calibri" w:cs="Calibri"/>
+          <w:color w:val="000000"/>
+        </w:rPr>
+      </w:pPr>
+      <w:r>
+        <w:rPr>
+          <w:rFonts w:ascii="Calibri" w:eastAsia="Times New Roman" w:hAnsi="Calibri" w:cs="Calibri"/>
+          <w:color w:val="000000"/>
+        </w:rPr>
+        <w:t xml:space="preserve">            "</w:t>
+      </w:r>
+      <w:r>
+        <w:rPr>
+          <w:rFonts w:ascii="Calibri" w:eastAsia="Times New Roman" w:hAnsi="Calibri" w:cs="Calibri"/>
+          <w:color w:val="000000"/>
+        </w:rPr>
+        <w:t>user"</w:t>
+      </w:r>
+      <w:proofErr w:type="gramStart"/>
+      <w:r>
+        <w:rPr>
+          <w:rFonts w:ascii="Calibri" w:eastAsia="Times New Roman" w:hAnsi="Calibri" w:cs="Calibri"/>
+          <w:color w:val="000000"/>
+        </w:rPr>
+        <w:t>:</w:t>
+      </w:r>
+      <w:r>
+        <w:rPr>
+          <w:rFonts w:ascii="Calibri" w:eastAsia="Times New Roman" w:hAnsi="Calibri" w:cs="Calibri"/>
+          <w:color w:val="000000"/>
+        </w:rPr>
+        <w:t>”</w:t>
+      </w:r>
+      <w:proofErr w:type="spellStart"/>
+      <w:r>
+        <w:rPr>
+          <w:rFonts w:ascii="Calibri" w:eastAsia="Times New Roman" w:hAnsi="Calibri" w:cs="Calibri"/>
+          <w:color w:val="000000"/>
+        </w:rPr>
+        <w:t>rupert</w:t>
+      </w:r>
+      <w:proofErr w:type="gramEnd"/>
+      <w:r>
+        <w:rPr>
+          <w:rFonts w:ascii="Calibri" w:eastAsia="Times New Roman" w:hAnsi="Calibri" w:cs="Calibri"/>
+          <w:color w:val="000000"/>
+        </w:rPr>
+        <w:t>_</w:t>
+      </w:r>
+      <w:r>
+        <w:rPr>
+          <w:rFonts w:ascii="Calibri" w:eastAsia="Times New Roman" w:hAnsi="Calibri" w:cs="Calibri"/>
+          <w:color w:val="000000"/>
+        </w:rPr>
+        <w:t>pupkin</w:t>
+      </w:r>
+      <w:proofErr w:type="spellEnd"/>
+      <w:r>
+        <w:rPr>
+          <w:rFonts w:ascii="Calibri" w:eastAsia="Times New Roman" w:hAnsi="Calibri" w:cs="Calibri"/>
+          <w:color w:val="000000"/>
+        </w:rPr>
+        <w:t>”</w:t>
+      </w:r>
+      <w:r>
+        <w:rPr>
+          <w:rFonts w:ascii="Calibri" w:eastAsia="Times New Roman" w:hAnsi="Calibri" w:cs="Calibri"/>
+          <w:color w:val="000000"/>
+        </w:rPr>
+        <w:t>,</w:t>
+      </w:r>
+    </w:p>
+    <w:p>
+      <w:pPr>
+        <w:spacing w:before="40" w:after="0" w:line="240" w:lineRule="auto"/>
+        <w:outlineLvl w:val="1"/>
+        <w:rPr>
+          <w:rFonts w:ascii="Calibri" w:eastAsia="Times New Roman" w:hAnsi="Calibri" w:cs="Calibri"/>
+          <w:color w:val="000000"/>
+        </w:rPr>
+      </w:pPr>
+      <w:r>
+        <w:rPr>
+          <w:rFonts w:ascii="Calibri" w:eastAsia="Times New Roman" w:hAnsi="Calibri" w:cs="Calibri"/>
+          <w:color w:val="000000"/>
+        </w:rPr>
+        <w:t xml:space="preserve">            "</w:t>
+      </w:r>
+      <w:proofErr w:type="spellStart"/>
+      <w:r>
+        <w:rPr>
+          <w:rFonts w:ascii="Calibri" w:eastAsia="Times New Roman" w:hAnsi="Calibri" w:cs="Calibri"/>
+          <w:color w:val="000000"/>
+        </w:rPr>
+        <w:t>status</w:t>
+      </w:r>
+      <w:r>
+        <w:rPr>
+          <w:rFonts w:ascii="Calibri" w:eastAsia="Times New Roman" w:hAnsi="Calibri" w:cs="Calibri"/>
+          <w:color w:val="000000"/>
+        </w:rPr>
+        <w:t>":"</w:t>
+      </w:r>
+      <w:r>
+        <w:rPr>
+          <w:rFonts w:ascii="Calibri" w:eastAsia="Times New Roman" w:hAnsi="Calibri" w:cs="Calibri"/>
+          <w:color w:val="000000"/>
+        </w:rPr>
+        <w:t>online</w:t>
+      </w:r>
+      <w:proofErr w:type="spellEnd"/>
+      <w:r>
+        <w:rPr>
+          <w:rFonts w:ascii="Calibri" w:eastAsia="Times New Roman" w:hAnsi="Calibri" w:cs="Calibri"/>
+          <w:color w:val="000000"/>
+        </w:rPr>
+        <w:t>"</w:t>
+      </w:r>
+      <w:r>
+        <w:rPr>
+          <w:rFonts w:ascii="Calibri" w:eastAsia="Times New Roman" w:hAnsi="Calibri" w:cs="Calibri"/>
+          <w:color w:val="000000"/>
+        </w:rPr>
+        <w:t>,</w:t>
+      </w:r>
+      <w:bookmarkStart w:id="0" w:name="_GoBack"/>
+      <w:bookmarkEnd w:id="0"/>
+    </w:p>
+    <w:p>
+      <w:pPr>
+        <w:spacing w:before="40" w:after="0" w:line="240" w:lineRule="auto"/>
+        <w:outlineLvl w:val="1"/>
+        <w:rPr>
+          <w:rFonts w:ascii="Calibri" w:eastAsia="Times New Roman" w:hAnsi="Calibri" w:cs="Calibri"/>
+          <w:color w:val="000000"/>
+        </w:rPr>
+      </w:pPr>
+      <w:r>
+        <w:rPr>
+          <w:rFonts w:ascii="Calibri" w:eastAsia="Times New Roman" w:hAnsi="Calibri" w:cs="Calibri"/>
+          <w:color w:val="000000"/>
+        </w:rPr>
+        <w:t xml:space="preserve">            “</w:t>
+      </w:r>
+      <w:proofErr w:type="spellStart"/>
+      <w:r>
+        <w:rPr>
+          <w:rFonts w:ascii="Calibri" w:eastAsia="Times New Roman" w:hAnsi="Calibri" w:cs="Calibri"/>
+          <w:color w:val="000000"/>
+        </w:rPr>
+        <w:t>lastonline</w:t>
+      </w:r>
+      <w:proofErr w:type="spellEnd"/>
+      <w:proofErr w:type="gramStart"/>
+      <w:r>
+        <w:rPr>
+          <w:rFonts w:ascii="Calibri" w:eastAsia="Times New Roman" w:hAnsi="Calibri" w:cs="Calibri"/>
+          <w:color w:val="000000"/>
+        </w:rPr>
+        <w:t>”:“</w:t>
+      </w:r>
+      <w:proofErr w:type="gramEnd"/>
+      <w:r>
+        <w:rPr>
+          <w:rFonts w:ascii="Calibri" w:eastAsia="Times New Roman" w:hAnsi="Calibri" w:cs="Calibri"/>
+          <w:color w:val="000000"/>
+        </w:rPr>
+        <w:t>n/a”</w:t>
+      </w:r>
+    </w:p>
+    <w:p>
+      <w:pPr>
+        <w:spacing w:before="40" w:after="0" w:line="240" w:lineRule="auto"/>
+        <w:outlineLvl w:val="1"/>
+        <w:rPr>
+          <w:rFonts w:ascii="Calibri" w:eastAsia="Times New Roman" w:hAnsi="Calibri" w:cs="Calibri"/>
+          <w:color w:val="000000"/>
+        </w:rPr>
+      </w:pPr>
+      <w:r>
+        <w:rPr>
+          <w:rFonts w:ascii="Calibri" w:eastAsia="Times New Roman" w:hAnsi="Calibri" w:cs="Calibri"/>
+          <w:color w:val="000000"/>
+        </w:rPr>
+        <w:t xml:space="preserve">        }</w:t>
+      </w:r>
+    </w:p>
+    <w:p>
+      <w:pPr>
+        <w:spacing w:before="40" w:after="0" w:line="240" w:lineRule="auto"/>
+        <w:outlineLvl w:val="1"/>
+        <w:rPr>
+          <w:rFonts w:ascii="Calibri" w:eastAsia="Times New Roman" w:hAnsi="Calibri" w:cs="Calibri"/>
+          <w:color w:val="000000"/>
+        </w:rPr>
+      </w:pPr>
+      <w:r>
+        <w:rPr>
+          <w:rFonts w:ascii="Calibri" w:eastAsia="Times New Roman" w:hAnsi="Calibri" w:cs="Calibri"/>
+          <w:color w:val="000000"/>
+        </w:rPr>
+        <w:t xml:space="preserve">    ]</w:t>
+      </w:r>
+    </w:p>
+    <w:p>
+      <w:pPr>
+        <w:spacing w:before="40" w:after="0" w:line="240" w:lineRule="auto"/>
+        <w:outlineLvl w:val="1"/>
+        <w:rPr>
+          <w:rFonts w:ascii="Calibri" w:eastAsia="Times New Roman" w:hAnsi="Calibri" w:cs="Calibri"/>
+          <w:color w:val="000000"/>
+          <w:sz w:val="26"/>
+          <w:szCs w:val="26"/>
+        </w:rPr>
+      </w:pPr>
+      <w:r>
+        <w:rPr>
+          <w:rFonts w:ascii="Calibri" w:eastAsia="Times New Roman" w:hAnsi="Calibri" w:cs="Calibri"/>
+          <w:color w:val="000000"/>
+        </w:rPr>
+        <w:t>}</w:t>
+      </w:r>
+      <w:r>
+        <w:rPr>
+          <w:rFonts w:ascii="Calibri" w:eastAsia="Times New Roman" w:hAnsi="Calibri" w:cs="Calibri"/>
+          <w:color w:val="000000"/>
+          <w:sz w:val="26"/>
+          <w:szCs w:val="26"/>
+        </w:rPr>
+        <w:t xml:space="preserve"> </w:t>
       </w:r>
     </w:p>
     <w:p/>
@@ -2502,6 +4521,36 @@
       <w:u w:val="single"/>
     </w:rPr>
   </w:style>
+  <w:style w:type="paragraph" w:styleId="BalloonText">
+    <w:name w:val="Balloon Text"/>
+    <w:basedOn w:val="Normal"/>
+    <w:link w:val="BalloonTextChar"/>
+    <w:uiPriority w:val="99"/>
+    <w:semiHidden/>
+    <w:unhideWhenUsed/>
+    <w:rsid w:val="00D96120"/>
+    <w:pPr>
+      <w:spacing w:after="0" w:line="240" w:lineRule="auto"/>
+    </w:pPr>
+    <w:rPr>
+      <w:rFonts w:ascii="Segoe UI" w:hAnsi="Segoe UI" w:cs="Segoe UI"/>
+      <w:sz w:val="18"/>
+      <w:szCs w:val="18"/>
+    </w:rPr>
+  </w:style>
+  <w:style w:type="character" w:customStyle="1" w:styleId="BalloonTextChar">
+    <w:name w:val="Balloon Text Char"/>
+    <w:basedOn w:val="DefaultParagraphFont"/>
+    <w:link w:val="BalloonText"/>
+    <w:uiPriority w:val="99"/>
+    <w:semiHidden/>
+    <w:rsid w:val="00D96120"/>
+    <w:rPr>
+      <w:rFonts w:ascii="Segoe UI" w:hAnsi="Segoe UI" w:cs="Segoe UI"/>
+      <w:sz w:val="18"/>
+      <w:szCs w:val="18"/>
+    </w:rPr>
+  </w:style>
 </w:styles>
 </file>
 

</xml_diff>

<commit_message>
profile editting, interface updated
</commit_message>
<xml_diff>
--- a/Server Program/Node.JS Web Socket Connection/Interface.docx
+++ b/Server Program/Node.JS Web Socket Connection/Interface.docx
@@ -62,10 +62,20 @@
         <w:spacing w:after="0" w:line="240" w:lineRule="auto"/>
         <w:rPr>
           <w:rFonts w:eastAsia="Times New Roman" w:cstheme="minorHAnsi"/>
-          <w:sz w:val="24"/>
-          <w:szCs w:val="24"/>
-        </w:rPr>
-      </w:pPr>
+          <w:color w:val="FF0000"/>
+          <w:sz w:val="24"/>
+          <w:szCs w:val="24"/>
+        </w:rPr>
+      </w:pPr>
+      <w:r>
+        <w:rPr>
+          <w:rFonts w:eastAsia="Times New Roman" w:cstheme="minorHAnsi"/>
+          <w:color w:val="FF0000"/>
+          <w:sz w:val="24"/>
+          <w:szCs w:val="24"/>
+        </w:rPr>
+        <w:t>// Global user settings</w:t>
+      </w:r>
     </w:p>
     <w:p>
       <w:pPr>
@@ -90,6 +100,26 @@
         <w:spacing w:after="0" w:line="240" w:lineRule="auto"/>
         <w:rPr>
           <w:rFonts w:eastAsia="Times New Roman" w:cstheme="minorHAnsi"/>
+          <w:color w:val="FF0000"/>
+          <w:sz w:val="24"/>
+          <w:szCs w:val="24"/>
+        </w:rPr>
+      </w:pPr>
+      <w:r>
+        <w:rPr>
+          <w:rFonts w:eastAsia="Times New Roman" w:cstheme="minorHAnsi"/>
+          <w:color w:val="FF0000"/>
+          <w:sz w:val="24"/>
+          <w:szCs w:val="24"/>
+        </w:rPr>
+        <w:t>// Server settings</w:t>
+      </w:r>
+    </w:p>
+    <w:p>
+      <w:pPr>
+        <w:spacing w:after="0" w:line="240" w:lineRule="auto"/>
+        <w:rPr>
+          <w:rFonts w:eastAsia="Times New Roman" w:cstheme="minorHAnsi"/>
           <w:sz w:val="24"/>
           <w:szCs w:val="24"/>
         </w:rPr>
@@ -108,6 +138,26 @@
         <w:spacing w:after="0" w:line="240" w:lineRule="auto"/>
         <w:rPr>
           <w:rFonts w:eastAsia="Times New Roman" w:cstheme="minorHAnsi"/>
+          <w:color w:val="FF0000"/>
+          <w:sz w:val="24"/>
+          <w:szCs w:val="24"/>
+        </w:rPr>
+      </w:pPr>
+      <w:r>
+        <w:rPr>
+          <w:rFonts w:eastAsia="Times New Roman" w:cstheme="minorHAnsi"/>
+          <w:color w:val="FF0000"/>
+          <w:sz w:val="24"/>
+          <w:szCs w:val="24"/>
+        </w:rPr>
+        <w:t>// Actions</w:t>
+      </w:r>
+    </w:p>
+    <w:p>
+      <w:pPr>
+        <w:spacing w:after="0" w:line="240" w:lineRule="auto"/>
+        <w:rPr>
+          <w:rFonts w:eastAsia="Times New Roman" w:cstheme="minorHAnsi"/>
           <w:sz w:val="24"/>
           <w:szCs w:val="24"/>
         </w:rPr>
@@ -154,6 +204,42 @@
           <w:sz w:val="24"/>
           <w:szCs w:val="24"/>
         </w:rPr>
+        <w:t>PROFILE_ACTION = 102;</w:t>
+      </w:r>
+    </w:p>
+    <w:p>
+      <w:pPr>
+        <w:spacing w:after="0" w:line="240" w:lineRule="auto"/>
+        <w:rPr>
+          <w:rFonts w:eastAsia="Times New Roman" w:cstheme="minorHAnsi"/>
+          <w:sz w:val="24"/>
+          <w:szCs w:val="24"/>
+        </w:rPr>
+      </w:pPr>
+      <w:r>
+        <w:rPr>
+          <w:rFonts w:eastAsia="Times New Roman" w:cstheme="minorHAnsi"/>
+          <w:sz w:val="24"/>
+          <w:szCs w:val="24"/>
+        </w:rPr>
+        <w:t>PROFILE_UPDATE = 103;</w:t>
+      </w:r>
+    </w:p>
+    <w:p>
+      <w:pPr>
+        <w:spacing w:after="0" w:line="240" w:lineRule="auto"/>
+        <w:rPr>
+          <w:rFonts w:eastAsia="Times New Roman" w:cstheme="minorHAnsi"/>
+          <w:sz w:val="24"/>
+          <w:szCs w:val="24"/>
+        </w:rPr>
+      </w:pPr>
+      <w:r>
+        <w:rPr>
+          <w:rFonts w:eastAsia="Times New Roman" w:cstheme="minorHAnsi"/>
+          <w:sz w:val="24"/>
+          <w:szCs w:val="24"/>
+        </w:rPr>
         <w:t>UNKNOWN_ACTION = 199;</w:t>
       </w:r>
     </w:p>
@@ -172,6 +258,551 @@
           <w:sz w:val="24"/>
           <w:szCs w:val="24"/>
         </w:rPr>
+        <w:t>FRIEND_GET = 500;</w:t>
+      </w:r>
+    </w:p>
+    <w:p>
+      <w:pPr>
+        <w:spacing w:after="0" w:line="240" w:lineRule="auto"/>
+        <w:rPr>
+          <w:rFonts w:eastAsia="Times New Roman" w:cstheme="minorHAnsi"/>
+          <w:sz w:val="24"/>
+          <w:szCs w:val="24"/>
+        </w:rPr>
+      </w:pPr>
+      <w:r>
+        <w:rPr>
+          <w:rFonts w:eastAsia="Times New Roman" w:cstheme="minorHAnsi"/>
+          <w:sz w:val="24"/>
+          <w:szCs w:val="24"/>
+        </w:rPr>
+        <w:t>FRIEND_SEARCH = 503;</w:t>
+      </w:r>
+    </w:p>
+    <w:p>
+      <w:pPr>
+        <w:spacing w:after="0" w:line="240" w:lineRule="auto"/>
+        <w:rPr>
+          <w:rFonts w:eastAsia="Times New Roman" w:cstheme="minorHAnsi"/>
+          <w:sz w:val="24"/>
+          <w:szCs w:val="24"/>
+        </w:rPr>
+      </w:pPr>
+      <w:r>
+        <w:rPr>
+          <w:rFonts w:eastAsia="Times New Roman" w:cstheme="minorHAnsi"/>
+          <w:sz w:val="24"/>
+          <w:szCs w:val="24"/>
+        </w:rPr>
+        <w:t>FRIEND_ADD = 506;</w:t>
+      </w:r>
+    </w:p>
+    <w:p>
+      <w:pPr>
+        <w:spacing w:after="0" w:line="240" w:lineRule="auto"/>
+        <w:rPr>
+          <w:rFonts w:eastAsia="Times New Roman" w:cstheme="minorHAnsi"/>
+          <w:sz w:val="24"/>
+          <w:szCs w:val="24"/>
+        </w:rPr>
+      </w:pPr>
+      <w:r>
+        <w:rPr>
+          <w:rFonts w:eastAsia="Times New Roman" w:cstheme="minorHAnsi"/>
+          <w:sz w:val="24"/>
+          <w:szCs w:val="24"/>
+        </w:rPr>
+        <w:t>FRIEND_CHECK = 509;</w:t>
+      </w:r>
+    </w:p>
+    <w:p>
+      <w:pPr>
+        <w:spacing w:after="0" w:line="240" w:lineRule="auto"/>
+        <w:rPr>
+          <w:rFonts w:eastAsia="Times New Roman" w:cstheme="minorHAnsi"/>
+          <w:sz w:val="24"/>
+          <w:szCs w:val="24"/>
+        </w:rPr>
+      </w:pPr>
+      <w:r>
+        <w:rPr>
+          <w:rFonts w:eastAsia="Times New Roman" w:cstheme="minorHAnsi"/>
+          <w:sz w:val="24"/>
+          <w:szCs w:val="24"/>
+        </w:rPr>
+        <w:t>FRIEND_DELETE = 512;</w:t>
+      </w:r>
+    </w:p>
+    <w:p>
+      <w:pPr>
+        <w:spacing w:after="0" w:line="240" w:lineRule="auto"/>
+        <w:rPr>
+          <w:rFonts w:eastAsia="Times New Roman" w:cstheme="minorHAnsi"/>
+          <w:sz w:val="24"/>
+          <w:szCs w:val="24"/>
+        </w:rPr>
+      </w:pPr>
+      <w:r>
+        <w:rPr>
+          <w:rFonts w:eastAsia="Times New Roman" w:cstheme="minorHAnsi"/>
+          <w:sz w:val="24"/>
+          <w:szCs w:val="24"/>
+        </w:rPr>
+        <w:t>MESSAGE_SEND = 600;</w:t>
+      </w:r>
+    </w:p>
+    <w:p>
+      <w:pPr>
+        <w:spacing w:after="0" w:line="240" w:lineRule="auto"/>
+        <w:rPr>
+          <w:rFonts w:eastAsia="Times New Roman" w:cstheme="minorHAnsi"/>
+          <w:sz w:val="24"/>
+          <w:szCs w:val="24"/>
+        </w:rPr>
+      </w:pPr>
+      <w:r>
+        <w:rPr>
+          <w:rFonts w:eastAsia="Times New Roman" w:cstheme="minorHAnsi"/>
+          <w:sz w:val="24"/>
+          <w:szCs w:val="24"/>
+        </w:rPr>
+        <w:t>MESSAGE_RECEIVE = 601;</w:t>
+      </w:r>
+    </w:p>
+    <w:p>
+      <w:pPr>
+        <w:spacing w:after="0" w:line="240" w:lineRule="auto"/>
+        <w:rPr>
+          <w:rFonts w:eastAsia="Times New Roman" w:cstheme="minorHAnsi"/>
+          <w:sz w:val="24"/>
+          <w:szCs w:val="24"/>
+        </w:rPr>
+      </w:pPr>
+      <w:r>
+        <w:rPr>
+          <w:rFonts w:eastAsia="Times New Roman" w:cstheme="minorHAnsi"/>
+          <w:sz w:val="24"/>
+          <w:szCs w:val="24"/>
+        </w:rPr>
+        <w:t>MESSAGE_OFFLINE_GET = 605;</w:t>
+      </w:r>
+    </w:p>
+    <w:p>
+      <w:pPr>
+        <w:spacing w:after="0" w:line="240" w:lineRule="auto"/>
+        <w:rPr>
+          <w:rFonts w:eastAsia="Times New Roman" w:cstheme="minorHAnsi"/>
+          <w:sz w:val="24"/>
+          <w:szCs w:val="24"/>
+        </w:rPr>
+      </w:pPr>
+      <w:r>
+        <w:rPr>
+          <w:rFonts w:eastAsia="Times New Roman" w:cstheme="minorHAnsi"/>
+          <w:sz w:val="24"/>
+          <w:szCs w:val="24"/>
+        </w:rPr>
+        <w:t>MESSAGE_COMMAND_SEND = 606;</w:t>
+      </w:r>
+    </w:p>
+    <w:p>
+      <w:pPr>
+        <w:spacing w:after="0" w:line="240" w:lineRule="auto"/>
+        <w:rPr>
+          <w:rFonts w:eastAsia="Times New Roman" w:cstheme="minorHAnsi"/>
+          <w:sz w:val="24"/>
+          <w:szCs w:val="24"/>
+        </w:rPr>
+      </w:pPr>
+      <w:r>
+        <w:rPr>
+          <w:rFonts w:eastAsia="Times New Roman" w:cstheme="minorHAnsi"/>
+          <w:sz w:val="24"/>
+          <w:szCs w:val="24"/>
+        </w:rPr>
+        <w:t>MESSAGE_LOCATION_SEND = 610;</w:t>
+      </w:r>
+    </w:p>
+    <w:p>
+      <w:pPr>
+        <w:spacing w:after="0" w:line="240" w:lineRule="auto"/>
+        <w:rPr>
+          <w:rFonts w:eastAsia="Times New Roman" w:cstheme="minorHAnsi"/>
+          <w:sz w:val="24"/>
+          <w:szCs w:val="24"/>
+        </w:rPr>
+      </w:pPr>
+      <w:r>
+        <w:rPr>
+          <w:rFonts w:eastAsia="Times New Roman" w:cstheme="minorHAnsi"/>
+          <w:sz w:val="24"/>
+          <w:szCs w:val="24"/>
+        </w:rPr>
+        <w:t>MESSAGE_LOCATION_RECEIVE = 613;</w:t>
+      </w:r>
+    </w:p>
+    <w:p>
+      <w:pPr>
+        <w:spacing w:after="0" w:line="240" w:lineRule="auto"/>
+        <w:rPr>
+          <w:rFonts w:eastAsia="Times New Roman" w:cstheme="minorHAnsi"/>
+          <w:sz w:val="24"/>
+          <w:szCs w:val="24"/>
+        </w:rPr>
+      </w:pPr>
+      <w:r>
+        <w:rPr>
+          <w:rFonts w:eastAsia="Times New Roman" w:cstheme="minorHAnsi"/>
+          <w:sz w:val="24"/>
+          <w:szCs w:val="24"/>
+        </w:rPr>
+        <w:t>GAME_CREATE = 700;</w:t>
+      </w:r>
+    </w:p>
+    <w:p>
+      <w:pPr>
+        <w:spacing w:after="0" w:line="240" w:lineRule="auto"/>
+        <w:rPr>
+          <w:rFonts w:eastAsia="Times New Roman" w:cstheme="minorHAnsi"/>
+          <w:sz w:val="24"/>
+          <w:szCs w:val="24"/>
+        </w:rPr>
+      </w:pPr>
+      <w:r>
+        <w:rPr>
+          <w:rFonts w:eastAsia="Times New Roman" w:cstheme="minorHAnsi"/>
+          <w:sz w:val="24"/>
+          <w:szCs w:val="24"/>
+        </w:rPr>
+        <w:t>GAME_ADD = 703;</w:t>
+      </w:r>
+    </w:p>
+    <w:p>
+      <w:pPr>
+        <w:spacing w:after="0" w:line="240" w:lineRule="auto"/>
+        <w:rPr>
+          <w:rFonts w:eastAsia="Times New Roman" w:cstheme="minorHAnsi"/>
+          <w:sz w:val="24"/>
+          <w:szCs w:val="24"/>
+        </w:rPr>
+      </w:pPr>
+      <w:r>
+        <w:rPr>
+          <w:rFonts w:eastAsia="Times New Roman" w:cstheme="minorHAnsi"/>
+          <w:sz w:val="24"/>
+          <w:szCs w:val="24"/>
+        </w:rPr>
+        <w:t>GAME_EXIT = 706;</w:t>
+      </w:r>
+    </w:p>
+    <w:p>
+      <w:pPr>
+        <w:spacing w:after="0" w:line="240" w:lineRule="auto"/>
+        <w:rPr>
+          <w:rFonts w:eastAsia="Times New Roman" w:cstheme="minorHAnsi"/>
+          <w:sz w:val="24"/>
+          <w:szCs w:val="24"/>
+        </w:rPr>
+      </w:pPr>
+      <w:r>
+        <w:rPr>
+          <w:rFonts w:eastAsia="Times New Roman" w:cstheme="minorHAnsi"/>
+          <w:sz w:val="24"/>
+          <w:szCs w:val="24"/>
+        </w:rPr>
+        <w:t>GAME_GET = 709;</w:t>
+      </w:r>
+    </w:p>
+    <w:p>
+      <w:pPr>
+        <w:spacing w:after="0" w:line="240" w:lineRule="auto"/>
+        <w:rPr>
+          <w:rFonts w:eastAsia="Times New Roman" w:cstheme="minorHAnsi"/>
+          <w:sz w:val="24"/>
+          <w:szCs w:val="24"/>
+        </w:rPr>
+      </w:pPr>
+      <w:r>
+        <w:rPr>
+          <w:rFonts w:eastAsia="Times New Roman" w:cstheme="minorHAnsi"/>
+          <w:sz w:val="24"/>
+          <w:szCs w:val="24"/>
+        </w:rPr>
+        <w:t>GAME_DELETE = 712;</w:t>
+      </w:r>
+    </w:p>
+    <w:p>
+      <w:pPr>
+        <w:spacing w:after="0" w:line="240" w:lineRule="auto"/>
+        <w:rPr>
+          <w:rFonts w:eastAsia="Times New Roman" w:cstheme="minorHAnsi"/>
+          <w:sz w:val="24"/>
+          <w:szCs w:val="24"/>
+        </w:rPr>
+      </w:pPr>
+      <w:r>
+        <w:rPr>
+          <w:rFonts w:eastAsia="Times New Roman" w:cstheme="minorHAnsi"/>
+          <w:sz w:val="24"/>
+          <w:szCs w:val="24"/>
+        </w:rPr>
+        <w:t>GAME_USER_REMOVE = 715;</w:t>
+      </w:r>
+    </w:p>
+    <w:p>
+      <w:pPr>
+        <w:spacing w:after="0" w:line="240" w:lineRule="auto"/>
+        <w:rPr>
+          <w:rFonts w:eastAsia="Times New Roman" w:cstheme="minorHAnsi"/>
+          <w:sz w:val="24"/>
+          <w:szCs w:val="24"/>
+        </w:rPr>
+      </w:pPr>
+      <w:r>
+        <w:rPr>
+          <w:rFonts w:eastAsia="Times New Roman" w:cstheme="minorHAnsi"/>
+          <w:sz w:val="24"/>
+          <w:szCs w:val="24"/>
+        </w:rPr>
+        <w:t>GAME_GET_CURRENT = 718;</w:t>
+      </w:r>
+    </w:p>
+    <w:p>
+      <w:pPr>
+        <w:spacing w:after="0" w:line="240" w:lineRule="auto"/>
+        <w:rPr>
+          <w:rFonts w:eastAsia="Times New Roman" w:cstheme="minorHAnsi"/>
+          <w:sz w:val="24"/>
+          <w:szCs w:val="24"/>
+        </w:rPr>
+      </w:pPr>
+      <w:r>
+        <w:rPr>
+          <w:rFonts w:eastAsia="Times New Roman" w:cstheme="minorHAnsi"/>
+          <w:sz w:val="24"/>
+          <w:szCs w:val="24"/>
+        </w:rPr>
+        <w:t>GAME_NOTIFICATION_SEND = 721;</w:t>
+      </w:r>
+    </w:p>
+    <w:p>
+      <w:pPr>
+        <w:spacing w:after="0" w:line="240" w:lineRule="auto"/>
+        <w:rPr>
+          <w:rFonts w:eastAsia="Times New Roman" w:cstheme="minorHAnsi"/>
+          <w:sz w:val="24"/>
+          <w:szCs w:val="24"/>
+        </w:rPr>
+      </w:pPr>
+      <w:r>
+        <w:rPr>
+          <w:rFonts w:eastAsia="Times New Roman" w:cstheme="minorHAnsi"/>
+          <w:sz w:val="24"/>
+          <w:szCs w:val="24"/>
+        </w:rPr>
+        <w:t>GAME_NOTIFICATION_RECEIVE = 722;</w:t>
+      </w:r>
+    </w:p>
+    <w:p>
+      <w:pPr>
+        <w:spacing w:after="0" w:line="240" w:lineRule="auto"/>
+        <w:rPr>
+          <w:rFonts w:eastAsia="Times New Roman" w:cstheme="minorHAnsi"/>
+          <w:sz w:val="24"/>
+          <w:szCs w:val="24"/>
+        </w:rPr>
+      </w:pPr>
+      <w:r>
+        <w:rPr>
+          <w:rFonts w:eastAsia="Times New Roman" w:cstheme="minorHAnsi"/>
+          <w:sz w:val="24"/>
+          <w:szCs w:val="24"/>
+        </w:rPr>
+        <w:t>GAME_GET_USER = 723;</w:t>
+      </w:r>
+    </w:p>
+    <w:p>
+      <w:pPr>
+        <w:spacing w:after="0" w:line="240" w:lineRule="auto"/>
+        <w:rPr>
+          <w:rFonts w:eastAsia="Times New Roman" w:cstheme="minorHAnsi"/>
+          <w:color w:val="FF0000"/>
+          <w:sz w:val="24"/>
+          <w:szCs w:val="24"/>
+        </w:rPr>
+      </w:pPr>
+      <w:r>
+        <w:rPr>
+          <w:rFonts w:eastAsia="Times New Roman" w:cstheme="minorHAnsi"/>
+          <w:color w:val="FF0000"/>
+          <w:sz w:val="24"/>
+          <w:szCs w:val="24"/>
+        </w:rPr>
+        <w:t>// Default status</w:t>
+      </w:r>
+    </w:p>
+    <w:p>
+      <w:pPr>
+        <w:spacing w:after="0" w:line="240" w:lineRule="auto"/>
+        <w:rPr>
+          <w:rFonts w:eastAsia="Times New Roman" w:cstheme="minorHAnsi"/>
+          <w:sz w:val="24"/>
+          <w:szCs w:val="24"/>
+        </w:rPr>
+      </w:pPr>
+      <w:r>
+        <w:rPr>
+          <w:rFonts w:eastAsia="Times New Roman" w:cstheme="minorHAnsi"/>
+          <w:sz w:val="24"/>
+          <w:szCs w:val="24"/>
+        </w:rPr>
+        <w:t>MESSAGE_READ = 1;</w:t>
+      </w:r>
+    </w:p>
+    <w:p>
+      <w:pPr>
+        <w:spacing w:after="0" w:line="240" w:lineRule="auto"/>
+        <w:rPr>
+          <w:rFonts w:eastAsia="Times New Roman" w:cstheme="minorHAnsi"/>
+          <w:sz w:val="24"/>
+          <w:szCs w:val="24"/>
+        </w:rPr>
+      </w:pPr>
+      <w:r>
+        <w:rPr>
+          <w:rFonts w:eastAsia="Times New Roman" w:cstheme="minorHAnsi"/>
+          <w:sz w:val="24"/>
+          <w:szCs w:val="24"/>
+        </w:rPr>
+        <w:t>MESSAGE_UNREAD = 0;</w:t>
+      </w:r>
+    </w:p>
+    <w:p>
+      <w:pPr>
+        <w:spacing w:after="0" w:line="240" w:lineRule="auto"/>
+        <w:rPr>
+          <w:rFonts w:eastAsia="Times New Roman" w:cstheme="minorHAnsi"/>
+          <w:sz w:val="24"/>
+          <w:szCs w:val="24"/>
+        </w:rPr>
+      </w:pPr>
+      <w:r>
+        <w:rPr>
+          <w:rFonts w:eastAsia="Times New Roman" w:cstheme="minorHAnsi"/>
+          <w:sz w:val="24"/>
+          <w:szCs w:val="24"/>
+        </w:rPr>
+        <w:t>GAME_OWNER = 1;</w:t>
+      </w:r>
+    </w:p>
+    <w:p>
+      <w:pPr>
+        <w:spacing w:after="0" w:line="240" w:lineRule="auto"/>
+        <w:rPr>
+          <w:rFonts w:eastAsia="Times New Roman" w:cstheme="minorHAnsi"/>
+          <w:sz w:val="24"/>
+          <w:szCs w:val="24"/>
+        </w:rPr>
+      </w:pPr>
+      <w:r>
+        <w:rPr>
+          <w:rFonts w:eastAsia="Times New Roman" w:cstheme="minorHAnsi"/>
+          <w:sz w:val="24"/>
+          <w:szCs w:val="24"/>
+        </w:rPr>
+        <w:t>GAME_PLAYER = 0;</w:t>
+      </w:r>
+    </w:p>
+    <w:p>
+      <w:pPr>
+        <w:spacing w:after="0" w:line="240" w:lineRule="auto"/>
+        <w:rPr>
+          <w:rFonts w:eastAsia="Times New Roman" w:cstheme="minorHAnsi"/>
+          <w:color w:val="FF0000"/>
+          <w:sz w:val="24"/>
+          <w:szCs w:val="24"/>
+        </w:rPr>
+      </w:pPr>
+      <w:r>
+        <w:rPr>
+          <w:rFonts w:eastAsia="Times New Roman" w:cstheme="minorHAnsi"/>
+          <w:color w:val="FF0000"/>
+          <w:sz w:val="24"/>
+          <w:szCs w:val="24"/>
+        </w:rPr>
+        <w:t>// R</w:t>
+      </w:r>
+      <w:r>
+        <w:rPr>
+          <w:rFonts w:eastAsia="Times New Roman" w:cstheme="minorHAnsi"/>
+          <w:color w:val="FF0000"/>
+          <w:sz w:val="24"/>
+          <w:szCs w:val="24"/>
+        </w:rPr>
+        <w:t>e</w:t>
+      </w:r>
+      <w:r>
+        <w:rPr>
+          <w:rFonts w:eastAsia="Times New Roman" w:cstheme="minorHAnsi"/>
+          <w:color w:val="FF0000"/>
+          <w:sz w:val="24"/>
+          <w:szCs w:val="24"/>
+        </w:rPr>
+        <w:t>sponse code</w:t>
+      </w:r>
+    </w:p>
+    <w:p>
+      <w:pPr>
+        <w:spacing w:after="0" w:line="240" w:lineRule="auto"/>
+        <w:rPr>
+          <w:rFonts w:eastAsia="Times New Roman" w:cstheme="minorHAnsi"/>
+          <w:sz w:val="24"/>
+          <w:szCs w:val="24"/>
+        </w:rPr>
+      </w:pPr>
+      <w:r>
+        <w:rPr>
+          <w:rFonts w:eastAsia="Times New Roman" w:cstheme="minorHAnsi"/>
+          <w:sz w:val="24"/>
+          <w:szCs w:val="24"/>
+        </w:rPr>
+        <w:lastRenderedPageBreak/>
+        <w:t>PROFILE_UPDATE_SUCCESS = 104;</w:t>
+      </w:r>
+    </w:p>
+    <w:p>
+      <w:pPr>
+        <w:spacing w:after="0" w:line="240" w:lineRule="auto"/>
+        <w:rPr>
+          <w:rFonts w:eastAsia="Times New Roman" w:cstheme="minorHAnsi"/>
+          <w:sz w:val="24"/>
+          <w:szCs w:val="24"/>
+        </w:rPr>
+      </w:pPr>
+      <w:r>
+        <w:rPr>
+          <w:rFonts w:eastAsia="Times New Roman" w:cstheme="minorHAnsi"/>
+          <w:sz w:val="24"/>
+          <w:szCs w:val="24"/>
+        </w:rPr>
+        <w:t>PROFILE_UPDATE_FAIL = 105;</w:t>
+      </w:r>
+    </w:p>
+    <w:p>
+      <w:pPr>
+        <w:spacing w:after="0" w:line="240" w:lineRule="auto"/>
+        <w:rPr>
+          <w:rFonts w:eastAsia="Times New Roman" w:cstheme="minorHAnsi"/>
+          <w:sz w:val="24"/>
+          <w:szCs w:val="24"/>
+        </w:rPr>
+      </w:pPr>
+      <w:r>
+        <w:rPr>
+          <w:rFonts w:eastAsia="Times New Roman" w:cstheme="minorHAnsi"/>
+          <w:sz w:val="24"/>
+          <w:szCs w:val="24"/>
+        </w:rPr>
         <w:t>LOGIN_SUCCESS_CODE = 200;</w:t>
       </w:r>
     </w:p>
@@ -226,6 +857,24 @@
           <w:sz w:val="24"/>
           <w:szCs w:val="24"/>
         </w:rPr>
+        <w:t>PROFILE_GET = 203;</w:t>
+      </w:r>
+    </w:p>
+    <w:p>
+      <w:pPr>
+        <w:spacing w:after="0" w:line="240" w:lineRule="auto"/>
+        <w:rPr>
+          <w:rFonts w:eastAsia="Times New Roman" w:cstheme="minorHAnsi"/>
+          <w:sz w:val="24"/>
+          <w:szCs w:val="24"/>
+        </w:rPr>
+      </w:pPr>
+      <w:r>
+        <w:rPr>
+          <w:rFonts w:eastAsia="Times New Roman" w:cstheme="minorHAnsi"/>
+          <w:sz w:val="24"/>
+          <w:szCs w:val="24"/>
+        </w:rPr>
         <w:t>RESISTER_SUCCESS = 300;</w:t>
       </w:r>
     </w:p>
@@ -262,24 +911,6 @@
           <w:sz w:val="24"/>
           <w:szCs w:val="24"/>
         </w:rPr>
-        <w:t>FRIEND_GET = 500;</w:t>
-      </w:r>
-    </w:p>
-    <w:p>
-      <w:pPr>
-        <w:spacing w:after="0" w:line="240" w:lineRule="auto"/>
-        <w:rPr>
-          <w:rFonts w:eastAsia="Times New Roman" w:cstheme="minorHAnsi"/>
-          <w:sz w:val="24"/>
-          <w:szCs w:val="24"/>
-        </w:rPr>
-      </w:pPr>
-      <w:r>
-        <w:rPr>
-          <w:rFonts w:eastAsia="Times New Roman" w:cstheme="minorHAnsi"/>
-          <w:sz w:val="24"/>
-          <w:szCs w:val="24"/>
-        </w:rPr>
         <w:t>FRIEND_GET_FAIL = 501;</w:t>
       </w:r>
     </w:p>
@@ -316,24 +947,6 @@
           <w:sz w:val="24"/>
           <w:szCs w:val="24"/>
         </w:rPr>
-        <w:t>FRIEND_SEARCH = 503;</w:t>
-      </w:r>
-    </w:p>
-    <w:p>
-      <w:pPr>
-        <w:spacing w:after="0" w:line="240" w:lineRule="auto"/>
-        <w:rPr>
-          <w:rFonts w:eastAsia="Times New Roman" w:cstheme="minorHAnsi"/>
-          <w:sz w:val="24"/>
-          <w:szCs w:val="24"/>
-        </w:rPr>
-      </w:pPr>
-      <w:r>
-        <w:rPr>
-          <w:rFonts w:eastAsia="Times New Roman" w:cstheme="minorHAnsi"/>
-          <w:sz w:val="24"/>
-          <w:szCs w:val="24"/>
-        </w:rPr>
         <w:t>FRIEND_SEARCH_FAIL = 504;</w:t>
       </w:r>
     </w:p>
@@ -370,24 +983,6 @@
           <w:sz w:val="24"/>
           <w:szCs w:val="24"/>
         </w:rPr>
-        <w:t>FRIEND_ADD = 506;</w:t>
-      </w:r>
-    </w:p>
-    <w:p>
-      <w:pPr>
-        <w:spacing w:after="0" w:line="240" w:lineRule="auto"/>
-        <w:rPr>
-          <w:rFonts w:eastAsia="Times New Roman" w:cstheme="minorHAnsi"/>
-          <w:sz w:val="24"/>
-          <w:szCs w:val="24"/>
-        </w:rPr>
-      </w:pPr>
-      <w:r>
-        <w:rPr>
-          <w:rFonts w:eastAsia="Times New Roman" w:cstheme="minorHAnsi"/>
-          <w:sz w:val="24"/>
-          <w:szCs w:val="24"/>
-        </w:rPr>
         <w:t>FRIEND_ADD_FAIL = 507;</w:t>
       </w:r>
     </w:p>
@@ -424,24 +1019,6 @@
           <w:sz w:val="24"/>
           <w:szCs w:val="24"/>
         </w:rPr>
-        <w:t>FRIEND_CHECK = 509;</w:t>
-      </w:r>
-    </w:p>
-    <w:p>
-      <w:pPr>
-        <w:spacing w:after="0" w:line="240" w:lineRule="auto"/>
-        <w:rPr>
-          <w:rFonts w:eastAsia="Times New Roman" w:cstheme="minorHAnsi"/>
-          <w:sz w:val="24"/>
-          <w:szCs w:val="24"/>
-        </w:rPr>
-      </w:pPr>
-      <w:r>
-        <w:rPr>
-          <w:rFonts w:eastAsia="Times New Roman" w:cstheme="minorHAnsi"/>
-          <w:sz w:val="24"/>
-          <w:szCs w:val="24"/>
-        </w:rPr>
         <w:t>FRIEND_CHECK_FAIL = 510;</w:t>
       </w:r>
     </w:p>
@@ -478,24 +1055,6 @@
           <w:sz w:val="24"/>
           <w:szCs w:val="24"/>
         </w:rPr>
-        <w:t>FRIEND_DELETE = 512;</w:t>
-      </w:r>
-    </w:p>
-    <w:p>
-      <w:pPr>
-        <w:spacing w:after="0" w:line="240" w:lineRule="auto"/>
-        <w:rPr>
-          <w:rFonts w:eastAsia="Times New Roman" w:cstheme="minorHAnsi"/>
-          <w:sz w:val="24"/>
-          <w:szCs w:val="24"/>
-        </w:rPr>
-      </w:pPr>
-      <w:r>
-        <w:rPr>
-          <w:rFonts w:eastAsia="Times New Roman" w:cstheme="minorHAnsi"/>
-          <w:sz w:val="24"/>
-          <w:szCs w:val="24"/>
-        </w:rPr>
         <w:t>FRIEND_DELETE_SUCCESS = 513;</w:t>
       </w:r>
     </w:p>
@@ -532,42 +1091,6 @@
           <w:sz w:val="24"/>
           <w:szCs w:val="24"/>
         </w:rPr>
-        <w:t>MESSAGE_SEND = 600;</w:t>
-      </w:r>
-    </w:p>
-    <w:p>
-      <w:pPr>
-        <w:spacing w:after="0" w:line="240" w:lineRule="auto"/>
-        <w:rPr>
-          <w:rFonts w:eastAsia="Times New Roman" w:cstheme="minorHAnsi"/>
-          <w:sz w:val="24"/>
-          <w:szCs w:val="24"/>
-        </w:rPr>
-      </w:pPr>
-      <w:r>
-        <w:rPr>
-          <w:rFonts w:eastAsia="Times New Roman" w:cstheme="minorHAnsi"/>
-          <w:sz w:val="24"/>
-          <w:szCs w:val="24"/>
-        </w:rPr>
-        <w:t>MESSAGE_RECEIVE = 601;</w:t>
-      </w:r>
-    </w:p>
-    <w:p>
-      <w:pPr>
-        <w:spacing w:after="0" w:line="240" w:lineRule="auto"/>
-        <w:rPr>
-          <w:rFonts w:eastAsia="Times New Roman" w:cstheme="minorHAnsi"/>
-          <w:sz w:val="24"/>
-          <w:szCs w:val="24"/>
-        </w:rPr>
-      </w:pPr>
-      <w:r>
-        <w:rPr>
-          <w:rFonts w:eastAsia="Times New Roman" w:cstheme="minorHAnsi"/>
-          <w:sz w:val="24"/>
-          <w:szCs w:val="24"/>
-        </w:rPr>
         <w:t>MESSAGE_SEND_SUCCESS_ONLINE = 602;</w:t>
       </w:r>
     </w:p>
@@ -622,42 +1145,6 @@
           <w:sz w:val="24"/>
           <w:szCs w:val="24"/>
         </w:rPr>
-        <w:t>MESSAGE_OFFLINE_GET = 605;</w:t>
-      </w:r>
-    </w:p>
-    <w:p>
-      <w:pPr>
-        <w:spacing w:after="0" w:line="240" w:lineRule="auto"/>
-        <w:rPr>
-          <w:rFonts w:eastAsia="Times New Roman" w:cstheme="minorHAnsi"/>
-          <w:sz w:val="24"/>
-          <w:szCs w:val="24"/>
-        </w:rPr>
-      </w:pPr>
-      <w:r>
-        <w:rPr>
-          <w:rFonts w:eastAsia="Times New Roman" w:cstheme="minorHAnsi"/>
-          <w:sz w:val="24"/>
-          <w:szCs w:val="24"/>
-        </w:rPr>
-        <w:t>MESSAGE_COMMAND_SEND = 606;</w:t>
-      </w:r>
-    </w:p>
-    <w:p>
-      <w:pPr>
-        <w:spacing w:after="0" w:line="240" w:lineRule="auto"/>
-        <w:rPr>
-          <w:rFonts w:eastAsia="Times New Roman" w:cstheme="minorHAnsi"/>
-          <w:sz w:val="24"/>
-          <w:szCs w:val="24"/>
-        </w:rPr>
-      </w:pPr>
-      <w:r>
-        <w:rPr>
-          <w:rFonts w:eastAsia="Times New Roman" w:cstheme="minorHAnsi"/>
-          <w:sz w:val="24"/>
-          <w:szCs w:val="24"/>
-        </w:rPr>
         <w:t>MESSAGE_COMMAND_SUCCESS = 607;</w:t>
       </w:r>
     </w:p>
@@ -712,501 +1199,331 @@
           <w:sz w:val="24"/>
           <w:szCs w:val="24"/>
         </w:rPr>
-        <w:t>MESSAGE_READ = 1;</w:t>
-      </w:r>
-    </w:p>
-    <w:p>
-      <w:pPr>
-        <w:spacing w:after="0" w:line="240" w:lineRule="auto"/>
-        <w:rPr>
-          <w:rFonts w:eastAsia="Times New Roman" w:cstheme="minorHAnsi"/>
-          <w:sz w:val="24"/>
-          <w:szCs w:val="24"/>
-        </w:rPr>
-      </w:pPr>
-      <w:r>
-        <w:rPr>
-          <w:rFonts w:eastAsia="Times New Roman" w:cstheme="minorHAnsi"/>
-          <w:sz w:val="24"/>
-          <w:szCs w:val="24"/>
-        </w:rPr>
+        <w:t>MESSAGE_LOCATION_SUCCESS = 611;</w:t>
+      </w:r>
+    </w:p>
+    <w:p>
+      <w:pPr>
+        <w:spacing w:after="0" w:line="240" w:lineRule="auto"/>
+        <w:rPr>
+          <w:rFonts w:eastAsia="Times New Roman" w:cstheme="minorHAnsi"/>
+          <w:sz w:val="24"/>
+          <w:szCs w:val="24"/>
+        </w:rPr>
+      </w:pPr>
+      <w:r>
+        <w:rPr>
+          <w:rFonts w:eastAsia="Times New Roman" w:cstheme="minorHAnsi"/>
+          <w:sz w:val="24"/>
+          <w:szCs w:val="24"/>
+        </w:rPr>
+        <w:t>MESSAGE_LOCATION_FAIL = 612;</w:t>
+      </w:r>
+    </w:p>
+    <w:p>
+      <w:pPr>
+        <w:spacing w:after="0" w:line="240" w:lineRule="auto"/>
+        <w:rPr>
+          <w:rFonts w:eastAsia="Times New Roman" w:cstheme="minorHAnsi"/>
+          <w:sz w:val="24"/>
+          <w:szCs w:val="24"/>
+        </w:rPr>
+      </w:pPr>
+      <w:r>
+        <w:rPr>
+          <w:rFonts w:eastAsia="Times New Roman" w:cstheme="minorHAnsi"/>
+          <w:sz w:val="24"/>
+          <w:szCs w:val="24"/>
+        </w:rPr>
+        <w:t>GAME_CREATE_SUCCESS = 701;</w:t>
+      </w:r>
+    </w:p>
+    <w:p>
+      <w:pPr>
+        <w:spacing w:after="0" w:line="240" w:lineRule="auto"/>
+        <w:rPr>
+          <w:rFonts w:eastAsia="Times New Roman" w:cstheme="minorHAnsi"/>
+          <w:sz w:val="24"/>
+          <w:szCs w:val="24"/>
+        </w:rPr>
+      </w:pPr>
+      <w:r>
+        <w:rPr>
+          <w:rFonts w:eastAsia="Times New Roman" w:cstheme="minorHAnsi"/>
+          <w:sz w:val="24"/>
+          <w:szCs w:val="24"/>
+        </w:rPr>
+        <w:t>GAME_CREATE_FAIL = 702;</w:t>
+      </w:r>
+    </w:p>
+    <w:p>
+      <w:pPr>
+        <w:spacing w:after="0" w:line="240" w:lineRule="auto"/>
+        <w:rPr>
+          <w:rFonts w:eastAsia="Times New Roman" w:cstheme="minorHAnsi"/>
+          <w:sz w:val="24"/>
+          <w:szCs w:val="24"/>
+        </w:rPr>
+      </w:pPr>
+      <w:r>
+        <w:rPr>
+          <w:rFonts w:eastAsia="Times New Roman" w:cstheme="minorHAnsi"/>
+          <w:sz w:val="24"/>
+          <w:szCs w:val="24"/>
+        </w:rPr>
+        <w:t>GAME_ADD_SUCCESS = 704;</w:t>
+      </w:r>
+    </w:p>
+    <w:p>
+      <w:pPr>
+        <w:spacing w:after="0" w:line="240" w:lineRule="auto"/>
+        <w:rPr>
+          <w:rFonts w:eastAsia="Times New Roman" w:cstheme="minorHAnsi"/>
+          <w:sz w:val="24"/>
+          <w:szCs w:val="24"/>
+        </w:rPr>
+      </w:pPr>
+      <w:r>
+        <w:rPr>
+          <w:rFonts w:eastAsia="Times New Roman" w:cstheme="minorHAnsi"/>
+          <w:sz w:val="24"/>
+          <w:szCs w:val="24"/>
+        </w:rPr>
+        <w:t>GAME_ADD_FAIL = 705;</w:t>
+      </w:r>
+    </w:p>
+    <w:p>
+      <w:pPr>
+        <w:spacing w:after="0" w:line="240" w:lineRule="auto"/>
+        <w:rPr>
+          <w:rFonts w:eastAsia="Times New Roman" w:cstheme="minorHAnsi"/>
+          <w:sz w:val="24"/>
+          <w:szCs w:val="24"/>
+        </w:rPr>
+      </w:pPr>
+      <w:r>
+        <w:rPr>
+          <w:rFonts w:eastAsia="Times New Roman" w:cstheme="minorHAnsi"/>
+          <w:sz w:val="24"/>
+          <w:szCs w:val="24"/>
+        </w:rPr>
+        <w:t>GAME_EXIT_SUCCESS = 707;</w:t>
+      </w:r>
+    </w:p>
+    <w:p>
+      <w:pPr>
+        <w:spacing w:after="0" w:line="240" w:lineRule="auto"/>
+        <w:rPr>
+          <w:rFonts w:eastAsia="Times New Roman" w:cstheme="minorHAnsi"/>
+          <w:sz w:val="24"/>
+          <w:szCs w:val="24"/>
+        </w:rPr>
+      </w:pPr>
+      <w:r>
+        <w:rPr>
+          <w:rFonts w:eastAsia="Times New Roman" w:cstheme="minorHAnsi"/>
+          <w:sz w:val="24"/>
+          <w:szCs w:val="24"/>
+        </w:rPr>
+        <w:t>GAME_EXIT_FAIL = 708;</w:t>
+      </w:r>
+    </w:p>
+    <w:p>
+      <w:pPr>
+        <w:spacing w:after="0" w:line="240" w:lineRule="auto"/>
+        <w:rPr>
+          <w:rFonts w:eastAsia="Times New Roman" w:cstheme="minorHAnsi"/>
+          <w:sz w:val="24"/>
+          <w:szCs w:val="24"/>
+        </w:rPr>
+      </w:pPr>
+      <w:r>
+        <w:rPr>
+          <w:rFonts w:eastAsia="Times New Roman" w:cstheme="minorHAnsi"/>
+          <w:sz w:val="24"/>
+          <w:szCs w:val="24"/>
+        </w:rPr>
+        <w:t>GAME_GET_SUCCESS = 710;</w:t>
+      </w:r>
+    </w:p>
+    <w:p>
+      <w:pPr>
+        <w:spacing w:after="0" w:line="240" w:lineRule="auto"/>
+        <w:rPr>
+          <w:rFonts w:eastAsia="Times New Roman" w:cstheme="minorHAnsi"/>
+          <w:sz w:val="24"/>
+          <w:szCs w:val="24"/>
+        </w:rPr>
+      </w:pPr>
+      <w:r>
+        <w:rPr>
+          <w:rFonts w:eastAsia="Times New Roman" w:cstheme="minorHAnsi"/>
+          <w:sz w:val="24"/>
+          <w:szCs w:val="24"/>
+        </w:rPr>
+        <w:t>GAME_GET_FAIL = 711;</w:t>
+      </w:r>
+    </w:p>
+    <w:p>
+      <w:pPr>
+        <w:spacing w:after="0" w:line="240" w:lineRule="auto"/>
+        <w:rPr>
+          <w:rFonts w:eastAsia="Times New Roman" w:cstheme="minorHAnsi"/>
+          <w:sz w:val="24"/>
+          <w:szCs w:val="24"/>
+        </w:rPr>
+      </w:pPr>
+      <w:r>
+        <w:rPr>
+          <w:rFonts w:eastAsia="Times New Roman" w:cstheme="minorHAnsi"/>
+          <w:sz w:val="24"/>
+          <w:szCs w:val="24"/>
+        </w:rPr>
+        <w:t>GAME_DELETE_SUCCESS = 713;</w:t>
+      </w:r>
+    </w:p>
+    <w:p>
+      <w:pPr>
+        <w:spacing w:after="0" w:line="240" w:lineRule="auto"/>
+        <w:rPr>
+          <w:rFonts w:eastAsia="Times New Roman" w:cstheme="minorHAnsi"/>
+          <w:sz w:val="24"/>
+          <w:szCs w:val="24"/>
+        </w:rPr>
+      </w:pPr>
+      <w:r>
+        <w:rPr>
+          <w:rFonts w:eastAsia="Times New Roman" w:cstheme="minorHAnsi"/>
+          <w:sz w:val="24"/>
+          <w:szCs w:val="24"/>
+        </w:rPr>
+        <w:t>GAME_DELETE_FAIL = 714;</w:t>
+      </w:r>
+    </w:p>
+    <w:p>
+      <w:pPr>
+        <w:spacing w:after="0" w:line="240" w:lineRule="auto"/>
+        <w:rPr>
+          <w:rFonts w:eastAsia="Times New Roman" w:cstheme="minorHAnsi"/>
+          <w:sz w:val="24"/>
+          <w:szCs w:val="24"/>
+        </w:rPr>
+      </w:pPr>
+      <w:r>
+        <w:rPr>
+          <w:rFonts w:eastAsia="Times New Roman" w:cstheme="minorHAnsi"/>
+          <w:sz w:val="24"/>
+          <w:szCs w:val="24"/>
+        </w:rPr>
+        <w:t>GAME_USER_REMOVE_SUCCESS = 716;</w:t>
+      </w:r>
+    </w:p>
+    <w:p>
+      <w:pPr>
+        <w:spacing w:after="0" w:line="240" w:lineRule="auto"/>
+        <w:rPr>
+          <w:rFonts w:eastAsia="Times New Roman" w:cstheme="minorHAnsi"/>
+          <w:sz w:val="24"/>
+          <w:szCs w:val="24"/>
+        </w:rPr>
+      </w:pPr>
+      <w:r>
+        <w:rPr>
+          <w:rFonts w:eastAsia="Times New Roman" w:cstheme="minorHAnsi"/>
+          <w:sz w:val="24"/>
+          <w:szCs w:val="24"/>
+        </w:rPr>
+        <w:t>GAME_USER_REMOVE_FAIL = 717;</w:t>
+      </w:r>
+    </w:p>
+    <w:p>
+      <w:pPr>
+        <w:spacing w:after="0" w:line="240" w:lineRule="auto"/>
+        <w:rPr>
+          <w:rFonts w:eastAsia="Times New Roman" w:cstheme="minorHAnsi"/>
+          <w:sz w:val="24"/>
+          <w:szCs w:val="24"/>
+        </w:rPr>
+      </w:pPr>
+      <w:r>
+        <w:rPr>
+          <w:rFonts w:eastAsia="Times New Roman" w:cstheme="minorHAnsi"/>
+          <w:sz w:val="24"/>
+          <w:szCs w:val="24"/>
+        </w:rPr>
+        <w:t>GAME_GET_CURRENT_SUCCESS = 719;</w:t>
+      </w:r>
+    </w:p>
+    <w:p>
+      <w:pPr>
+        <w:spacing w:after="0" w:line="240" w:lineRule="auto"/>
+        <w:rPr>
+          <w:rFonts w:eastAsia="Times New Roman" w:cstheme="minorHAnsi"/>
+          <w:sz w:val="24"/>
+          <w:szCs w:val="24"/>
+        </w:rPr>
+      </w:pPr>
+      <w:r>
+        <w:rPr>
+          <w:rFonts w:eastAsia="Times New Roman" w:cstheme="minorHAnsi"/>
+          <w:sz w:val="24"/>
+          <w:szCs w:val="24"/>
+        </w:rPr>
+        <w:t>GAME_GET_CURRENT_FAIL = 720;</w:t>
+      </w:r>
+    </w:p>
+    <w:p>
+      <w:pPr>
+        <w:spacing w:after="0" w:line="240" w:lineRule="auto"/>
+        <w:rPr>
+          <w:rFonts w:eastAsia="Times New Roman" w:cstheme="minorHAnsi"/>
+          <w:sz w:val="24"/>
+          <w:szCs w:val="24"/>
+        </w:rPr>
+      </w:pPr>
+      <w:r>
+        <w:rPr>
+          <w:rFonts w:eastAsia="Times New Roman" w:cstheme="minorHAnsi"/>
+          <w:sz w:val="24"/>
+          <w:szCs w:val="24"/>
+        </w:rPr>
+        <w:t>GAME_GET_USER_SUCCESS = 724;</w:t>
+      </w:r>
+    </w:p>
+    <w:p>
+      <w:pPr>
+        <w:spacing w:after="0" w:line="240" w:lineRule="auto"/>
+        <w:rPr>
+          <w:rFonts w:eastAsia="Times New Roman" w:cstheme="minorHAnsi"/>
+          <w:sz w:val="24"/>
+          <w:szCs w:val="24"/>
+        </w:rPr>
+      </w:pPr>
+      <w:r>
+        <w:rPr>
+          <w:rFonts w:eastAsia="Times New Roman" w:cstheme="minorHAnsi"/>
+          <w:sz w:val="24"/>
+          <w:szCs w:val="24"/>
+        </w:rPr>
+        <w:t>GAME_GET_USER_FAIL = 725;</w:t>
+      </w:r>
+    </w:p>
+    <w:p>
+      <w:pPr>
+        <w:spacing w:after="0" w:line="240" w:lineRule="auto"/>
+        <w:rPr>
+          <w:rFonts w:eastAsia="Times New Roman" w:cstheme="minorHAnsi"/>
+          <w:sz w:val="24"/>
+          <w:szCs w:val="24"/>
+        </w:rPr>
+      </w:pPr>
+    </w:p>
+    <w:p>
+      <w:pPr>
+        <w:pStyle w:val="Heading1"/>
+      </w:pPr>
+      <w:r>
         <w:lastRenderedPageBreak/>
-        <w:t>MESSAGE_UNREAD = 0;</w:t>
-      </w:r>
-    </w:p>
-    <w:p>
-      <w:pPr>
-        <w:spacing w:after="0" w:line="240" w:lineRule="auto"/>
-        <w:rPr>
-          <w:rFonts w:eastAsia="Times New Roman" w:cstheme="minorHAnsi"/>
-          <w:sz w:val="24"/>
-          <w:szCs w:val="24"/>
-        </w:rPr>
-      </w:pPr>
-      <w:r>
-        <w:rPr>
-          <w:rFonts w:eastAsia="Times New Roman" w:cstheme="minorHAnsi"/>
-          <w:sz w:val="24"/>
-          <w:szCs w:val="24"/>
-        </w:rPr>
-        <w:t>GAME_CREATE = 700;</w:t>
-      </w:r>
-    </w:p>
-    <w:p>
-      <w:pPr>
-        <w:spacing w:after="0" w:line="240" w:lineRule="auto"/>
-        <w:rPr>
-          <w:rFonts w:eastAsia="Times New Roman" w:cstheme="minorHAnsi"/>
-          <w:sz w:val="24"/>
-          <w:szCs w:val="24"/>
-        </w:rPr>
-      </w:pPr>
-      <w:r>
-        <w:rPr>
-          <w:rFonts w:eastAsia="Times New Roman" w:cstheme="minorHAnsi"/>
-          <w:sz w:val="24"/>
-          <w:szCs w:val="24"/>
-        </w:rPr>
-        <w:t>GAME_CREATE_SUCCESS = 701;</w:t>
-      </w:r>
-    </w:p>
-    <w:p>
-      <w:pPr>
-        <w:spacing w:after="0" w:line="240" w:lineRule="auto"/>
-        <w:rPr>
-          <w:rFonts w:eastAsia="Times New Roman" w:cstheme="minorHAnsi"/>
-          <w:sz w:val="24"/>
-          <w:szCs w:val="24"/>
-        </w:rPr>
-      </w:pPr>
-      <w:r>
-        <w:rPr>
-          <w:rFonts w:eastAsia="Times New Roman" w:cstheme="minorHAnsi"/>
-          <w:sz w:val="24"/>
-          <w:szCs w:val="24"/>
-        </w:rPr>
-        <w:t>GAME_CREATE_FAIL = 702;</w:t>
-      </w:r>
-    </w:p>
-    <w:p>
-      <w:pPr>
-        <w:spacing w:after="0" w:line="240" w:lineRule="auto"/>
-        <w:rPr>
-          <w:rFonts w:eastAsia="Times New Roman" w:cstheme="minorHAnsi"/>
-          <w:sz w:val="24"/>
-          <w:szCs w:val="24"/>
-        </w:rPr>
-      </w:pPr>
-      <w:r>
-        <w:rPr>
-          <w:rFonts w:eastAsia="Times New Roman" w:cstheme="minorHAnsi"/>
-          <w:sz w:val="24"/>
-          <w:szCs w:val="24"/>
-        </w:rPr>
-        <w:t>GAME_ADD = 703;</w:t>
-      </w:r>
-    </w:p>
-    <w:p>
-      <w:pPr>
-        <w:spacing w:after="0" w:line="240" w:lineRule="auto"/>
-        <w:rPr>
-          <w:rFonts w:eastAsia="Times New Roman" w:cstheme="minorHAnsi"/>
-          <w:sz w:val="24"/>
-          <w:szCs w:val="24"/>
-        </w:rPr>
-      </w:pPr>
-      <w:r>
-        <w:rPr>
-          <w:rFonts w:eastAsia="Times New Roman" w:cstheme="minorHAnsi"/>
-          <w:sz w:val="24"/>
-          <w:szCs w:val="24"/>
-        </w:rPr>
-        <w:t>GAME_ADD_SUCCESS = 704;</w:t>
-      </w:r>
-    </w:p>
-    <w:p>
-      <w:pPr>
-        <w:spacing w:after="0" w:line="240" w:lineRule="auto"/>
-        <w:rPr>
-          <w:rFonts w:eastAsia="Times New Roman" w:cstheme="minorHAnsi"/>
-          <w:sz w:val="24"/>
-          <w:szCs w:val="24"/>
-        </w:rPr>
-      </w:pPr>
-      <w:r>
-        <w:rPr>
-          <w:rFonts w:eastAsia="Times New Roman" w:cstheme="minorHAnsi"/>
-          <w:sz w:val="24"/>
-          <w:szCs w:val="24"/>
-        </w:rPr>
-        <w:t>GAME_ADD_FAIL = 705;</w:t>
-      </w:r>
-    </w:p>
-    <w:p>
-      <w:pPr>
-        <w:spacing w:after="0" w:line="240" w:lineRule="auto"/>
-        <w:rPr>
-          <w:rFonts w:eastAsia="Times New Roman" w:cstheme="minorHAnsi"/>
-          <w:sz w:val="24"/>
-          <w:szCs w:val="24"/>
-        </w:rPr>
-      </w:pPr>
-      <w:r>
-        <w:rPr>
-          <w:rFonts w:eastAsia="Times New Roman" w:cstheme="minorHAnsi"/>
-          <w:sz w:val="24"/>
-          <w:szCs w:val="24"/>
-        </w:rPr>
-        <w:t>GAME_EXIT = 706;</w:t>
-      </w:r>
-    </w:p>
-    <w:p>
-      <w:pPr>
-        <w:spacing w:after="0" w:line="240" w:lineRule="auto"/>
-        <w:rPr>
-          <w:rFonts w:eastAsia="Times New Roman" w:cstheme="minorHAnsi"/>
-          <w:sz w:val="24"/>
-          <w:szCs w:val="24"/>
-        </w:rPr>
-      </w:pPr>
-      <w:r>
-        <w:rPr>
-          <w:rFonts w:eastAsia="Times New Roman" w:cstheme="minorHAnsi"/>
-          <w:sz w:val="24"/>
-          <w:szCs w:val="24"/>
-        </w:rPr>
-        <w:t>GAME_EXIT_SUCCESS = 707;</w:t>
-      </w:r>
-    </w:p>
-    <w:p>
-      <w:pPr>
-        <w:spacing w:after="0" w:line="240" w:lineRule="auto"/>
-        <w:rPr>
-          <w:rFonts w:eastAsia="Times New Roman" w:cstheme="minorHAnsi"/>
-          <w:sz w:val="24"/>
-          <w:szCs w:val="24"/>
-        </w:rPr>
-      </w:pPr>
-      <w:r>
-        <w:rPr>
-          <w:rFonts w:eastAsia="Times New Roman" w:cstheme="minorHAnsi"/>
-          <w:sz w:val="24"/>
-          <w:szCs w:val="24"/>
-        </w:rPr>
-        <w:t>GAME_EXIT_FAIL = 708;</w:t>
-      </w:r>
-    </w:p>
-    <w:p>
-      <w:pPr>
-        <w:spacing w:after="0" w:line="240" w:lineRule="auto"/>
-        <w:rPr>
-          <w:rFonts w:eastAsia="Times New Roman" w:cstheme="minorHAnsi"/>
-          <w:sz w:val="24"/>
-          <w:szCs w:val="24"/>
-        </w:rPr>
-      </w:pPr>
-      <w:r>
-        <w:rPr>
-          <w:rFonts w:eastAsia="Times New Roman" w:cstheme="minorHAnsi"/>
-          <w:sz w:val="24"/>
-          <w:szCs w:val="24"/>
-        </w:rPr>
-        <w:t>GAME_GET = 709;</w:t>
-      </w:r>
-    </w:p>
-    <w:p>
-      <w:pPr>
-        <w:spacing w:after="0" w:line="240" w:lineRule="auto"/>
-        <w:rPr>
-          <w:rFonts w:eastAsia="Times New Roman" w:cstheme="minorHAnsi"/>
-          <w:sz w:val="24"/>
-          <w:szCs w:val="24"/>
-        </w:rPr>
-      </w:pPr>
-      <w:r>
-        <w:rPr>
-          <w:rFonts w:eastAsia="Times New Roman" w:cstheme="minorHAnsi"/>
-          <w:sz w:val="24"/>
-          <w:szCs w:val="24"/>
-        </w:rPr>
-        <w:t>GAME_GET_SUCCESS = 710;</w:t>
-      </w:r>
-    </w:p>
-    <w:p>
-      <w:pPr>
-        <w:spacing w:after="0" w:line="240" w:lineRule="auto"/>
-        <w:rPr>
-          <w:rFonts w:eastAsia="Times New Roman" w:cstheme="minorHAnsi"/>
-          <w:sz w:val="24"/>
-          <w:szCs w:val="24"/>
-        </w:rPr>
-      </w:pPr>
-      <w:r>
-        <w:rPr>
-          <w:rFonts w:eastAsia="Times New Roman" w:cstheme="minorHAnsi"/>
-          <w:sz w:val="24"/>
-          <w:szCs w:val="24"/>
-        </w:rPr>
-        <w:t>GAME_GET_FAIL = 711;</w:t>
-      </w:r>
-    </w:p>
-    <w:p>
-      <w:pPr>
-        <w:spacing w:after="0" w:line="240" w:lineRule="auto"/>
-        <w:rPr>
-          <w:rFonts w:eastAsia="Times New Roman" w:cstheme="minorHAnsi"/>
-          <w:sz w:val="24"/>
-          <w:szCs w:val="24"/>
-        </w:rPr>
-      </w:pPr>
-      <w:r>
-        <w:rPr>
-          <w:rFonts w:eastAsia="Times New Roman" w:cstheme="minorHAnsi"/>
-          <w:sz w:val="24"/>
-          <w:szCs w:val="24"/>
-        </w:rPr>
-        <w:t>GAME_DELETE = 712;</w:t>
-      </w:r>
-    </w:p>
-    <w:p>
-      <w:pPr>
-        <w:spacing w:after="0" w:line="240" w:lineRule="auto"/>
-        <w:rPr>
-          <w:rFonts w:eastAsia="Times New Roman" w:cstheme="minorHAnsi"/>
-          <w:sz w:val="24"/>
-          <w:szCs w:val="24"/>
-        </w:rPr>
-      </w:pPr>
-      <w:r>
-        <w:rPr>
-          <w:rFonts w:eastAsia="Times New Roman" w:cstheme="minorHAnsi"/>
-          <w:sz w:val="24"/>
-          <w:szCs w:val="24"/>
-        </w:rPr>
-        <w:t>GAME_DELETE_SUCCESS = 713;</w:t>
-      </w:r>
-    </w:p>
-    <w:p>
-      <w:pPr>
-        <w:spacing w:after="0" w:line="240" w:lineRule="auto"/>
-        <w:rPr>
-          <w:rFonts w:eastAsia="Times New Roman" w:cstheme="minorHAnsi"/>
-          <w:sz w:val="24"/>
-          <w:szCs w:val="24"/>
-        </w:rPr>
-      </w:pPr>
-      <w:r>
-        <w:rPr>
-          <w:rFonts w:eastAsia="Times New Roman" w:cstheme="minorHAnsi"/>
-          <w:sz w:val="24"/>
-          <w:szCs w:val="24"/>
-        </w:rPr>
-        <w:t>GAME_DELETE_FAIL = 714;</w:t>
-      </w:r>
-    </w:p>
-    <w:p>
-      <w:pPr>
-        <w:spacing w:after="0" w:line="240" w:lineRule="auto"/>
-        <w:rPr>
-          <w:rFonts w:eastAsia="Times New Roman" w:cstheme="minorHAnsi"/>
-          <w:sz w:val="24"/>
-          <w:szCs w:val="24"/>
-        </w:rPr>
-      </w:pPr>
-      <w:r>
-        <w:rPr>
-          <w:rFonts w:eastAsia="Times New Roman" w:cstheme="minorHAnsi"/>
-          <w:sz w:val="24"/>
-          <w:szCs w:val="24"/>
-        </w:rPr>
-        <w:t>GAME_USER_REMOVE = 715;</w:t>
-      </w:r>
-    </w:p>
-    <w:p>
-      <w:pPr>
-        <w:spacing w:after="0" w:line="240" w:lineRule="auto"/>
-        <w:rPr>
-          <w:rFonts w:eastAsia="Times New Roman" w:cstheme="minorHAnsi"/>
-          <w:sz w:val="24"/>
-          <w:szCs w:val="24"/>
-        </w:rPr>
-      </w:pPr>
-      <w:r>
-        <w:rPr>
-          <w:rFonts w:eastAsia="Times New Roman" w:cstheme="minorHAnsi"/>
-          <w:sz w:val="24"/>
-          <w:szCs w:val="24"/>
-        </w:rPr>
-        <w:t>GAME_USER_REMOVE_SUCCESS = 716;</w:t>
-      </w:r>
-    </w:p>
-    <w:p>
-      <w:pPr>
-        <w:spacing w:after="0" w:line="240" w:lineRule="auto"/>
-        <w:rPr>
-          <w:rFonts w:eastAsia="Times New Roman" w:cstheme="minorHAnsi"/>
-          <w:sz w:val="24"/>
-          <w:szCs w:val="24"/>
-        </w:rPr>
-      </w:pPr>
-      <w:r>
-        <w:rPr>
-          <w:rFonts w:eastAsia="Times New Roman" w:cstheme="minorHAnsi"/>
-          <w:sz w:val="24"/>
-          <w:szCs w:val="24"/>
-        </w:rPr>
-        <w:t>GAME_USER_REMOVE_FAIL = 717;</w:t>
-      </w:r>
-    </w:p>
-    <w:p>
-      <w:pPr>
-        <w:spacing w:after="0" w:line="240" w:lineRule="auto"/>
-        <w:rPr>
-          <w:rFonts w:eastAsia="Times New Roman" w:cstheme="minorHAnsi"/>
-          <w:sz w:val="24"/>
-          <w:szCs w:val="24"/>
-        </w:rPr>
-      </w:pPr>
-      <w:r>
-        <w:rPr>
-          <w:rFonts w:eastAsia="Times New Roman" w:cstheme="minorHAnsi"/>
-          <w:sz w:val="24"/>
-          <w:szCs w:val="24"/>
-        </w:rPr>
-        <w:t>GAME_GET_CURRENT = 718;</w:t>
-      </w:r>
-    </w:p>
-    <w:p>
-      <w:pPr>
-        <w:spacing w:after="0" w:line="240" w:lineRule="auto"/>
-        <w:rPr>
-          <w:rFonts w:eastAsia="Times New Roman" w:cstheme="minorHAnsi"/>
-          <w:sz w:val="24"/>
-          <w:szCs w:val="24"/>
-        </w:rPr>
-      </w:pPr>
-      <w:r>
-        <w:rPr>
-          <w:rFonts w:eastAsia="Times New Roman" w:cstheme="minorHAnsi"/>
-          <w:sz w:val="24"/>
-          <w:szCs w:val="24"/>
-        </w:rPr>
-        <w:t>GAME_GET_CURRENT_SUCCESS = 719;</w:t>
-      </w:r>
-    </w:p>
-    <w:p>
-      <w:pPr>
-        <w:spacing w:after="0" w:line="240" w:lineRule="auto"/>
-        <w:rPr>
-          <w:rFonts w:eastAsia="Times New Roman" w:cstheme="minorHAnsi"/>
-          <w:sz w:val="24"/>
-          <w:szCs w:val="24"/>
-        </w:rPr>
-      </w:pPr>
-      <w:r>
-        <w:rPr>
-          <w:rFonts w:eastAsia="Times New Roman" w:cstheme="minorHAnsi"/>
-          <w:sz w:val="24"/>
-          <w:szCs w:val="24"/>
-        </w:rPr>
-        <w:t>GAME_GET_CURRENT_FAIL = 720;</w:t>
-      </w:r>
-    </w:p>
-    <w:p>
-      <w:pPr>
-        <w:spacing w:after="0" w:line="240" w:lineRule="auto"/>
-        <w:rPr>
-          <w:rFonts w:eastAsia="Times New Roman" w:cstheme="minorHAnsi"/>
-          <w:sz w:val="24"/>
-          <w:szCs w:val="24"/>
-        </w:rPr>
-      </w:pPr>
-      <w:r>
-        <w:rPr>
-          <w:rFonts w:eastAsia="Times New Roman" w:cstheme="minorHAnsi"/>
-          <w:sz w:val="24"/>
-          <w:szCs w:val="24"/>
-        </w:rPr>
-        <w:t>GAME_NOTIFICATION_SEND = 721;</w:t>
-      </w:r>
-    </w:p>
-    <w:p>
-      <w:pPr>
-        <w:spacing w:after="0" w:line="240" w:lineRule="auto"/>
-        <w:rPr>
-          <w:rFonts w:eastAsia="Times New Roman" w:cstheme="minorHAnsi"/>
-          <w:sz w:val="24"/>
-          <w:szCs w:val="24"/>
-        </w:rPr>
-      </w:pPr>
-      <w:r>
-        <w:rPr>
-          <w:rFonts w:eastAsia="Times New Roman" w:cstheme="minorHAnsi"/>
-          <w:sz w:val="24"/>
-          <w:szCs w:val="24"/>
-        </w:rPr>
-        <w:t>GAME_NOTIFICATION_RECEIVE = 722;</w:t>
-      </w:r>
-    </w:p>
-    <w:p>
-      <w:pPr>
-        <w:spacing w:after="0" w:line="240" w:lineRule="auto"/>
-        <w:rPr>
-          <w:rFonts w:eastAsia="Times New Roman" w:cstheme="minorHAnsi"/>
-          <w:sz w:val="24"/>
-          <w:szCs w:val="24"/>
-        </w:rPr>
-      </w:pPr>
-      <w:r>
-        <w:rPr>
-          <w:rFonts w:eastAsia="Times New Roman" w:cstheme="minorHAnsi"/>
-          <w:sz w:val="24"/>
-          <w:szCs w:val="24"/>
-        </w:rPr>
-        <w:t>GAME_GET_USER = 723;</w:t>
-      </w:r>
-    </w:p>
-    <w:p>
-      <w:pPr>
-        <w:spacing w:after="0" w:line="240" w:lineRule="auto"/>
-        <w:rPr>
-          <w:rFonts w:eastAsia="Times New Roman" w:cstheme="minorHAnsi"/>
-          <w:sz w:val="24"/>
-          <w:szCs w:val="24"/>
-        </w:rPr>
-      </w:pPr>
-      <w:r>
-        <w:rPr>
-          <w:rFonts w:eastAsia="Times New Roman" w:cstheme="minorHAnsi"/>
-          <w:sz w:val="24"/>
-          <w:szCs w:val="24"/>
-        </w:rPr>
-        <w:t>GAME_GET_USER_SUCCESS = 724;</w:t>
-      </w:r>
-    </w:p>
-    <w:p>
-      <w:pPr>
-        <w:spacing w:after="0" w:line="240" w:lineRule="auto"/>
-        <w:rPr>
-          <w:rFonts w:eastAsia="Times New Roman" w:cstheme="minorHAnsi"/>
-          <w:sz w:val="24"/>
-          <w:szCs w:val="24"/>
-        </w:rPr>
-      </w:pPr>
-      <w:r>
-        <w:rPr>
-          <w:rFonts w:eastAsia="Times New Roman" w:cstheme="minorHAnsi"/>
-          <w:sz w:val="24"/>
-          <w:szCs w:val="24"/>
-        </w:rPr>
-        <w:t>GAME_GET_USER_FAIL = 725;</w:t>
-      </w:r>
-    </w:p>
-    <w:p>
-      <w:pPr>
-        <w:pStyle w:val="Heading1"/>
-      </w:pPr>
-      <w:r>
         <w:t>Master Functions</w:t>
       </w:r>
     </w:p>
@@ -3209,10 +3526,928 @@
     </w:p>
     <w:p>
       <w:pPr>
-        <w:pStyle w:val="Title"/>
-      </w:pPr>
-      <w:r>
-        <w:t>Friend Management</w:t>
+        <w:pStyle w:val="Heading1"/>
+      </w:pPr>
+      <w:r>
+        <w:t>Get Profile Service</w:t>
+      </w:r>
+    </w:p>
+    <w:p>
+      <w:r>
+        <w:t>Get user’s profile. User must log in first.</w:t>
+      </w:r>
+    </w:p>
+    <w:p>
+      <w:pPr>
+        <w:spacing w:before="40" w:after="0" w:line="240" w:lineRule="auto"/>
+        <w:outlineLvl w:val="1"/>
+        <w:rPr>
+          <w:rFonts w:ascii="Times New Roman" w:eastAsia="Times New Roman" w:hAnsi="Times New Roman" w:cs="Times New Roman"/>
+          <w:b/>
+          <w:bCs/>
+          <w:sz w:val="36"/>
+          <w:szCs w:val="36"/>
+        </w:rPr>
+      </w:pPr>
+      <w:r>
+        <w:rPr>
+          <w:rFonts w:ascii="Calibri" w:eastAsia="Times New Roman" w:hAnsi="Calibri" w:cs="Calibri"/>
+          <w:color w:val="2F5496"/>
+          <w:sz w:val="26"/>
+          <w:szCs w:val="26"/>
+        </w:rPr>
+        <w:t>Request</w:t>
+      </w:r>
+    </w:p>
+    <w:p>
+      <w:pPr>
+        <w:spacing w:line="240" w:lineRule="auto"/>
+        <w:rPr>
+          <w:rFonts w:ascii="Times New Roman" w:eastAsia="Times New Roman" w:hAnsi="Times New Roman" w:cs="Times New Roman"/>
+          <w:sz w:val="24"/>
+          <w:szCs w:val="24"/>
+        </w:rPr>
+      </w:pPr>
+      <w:r>
+        <w:rPr>
+          <w:rFonts w:ascii="Calibri" w:eastAsia="Times New Roman" w:hAnsi="Calibri" w:cs="Calibri"/>
+          <w:color w:val="000000"/>
+        </w:rPr>
+        <w:t>{</w:t>
+      </w:r>
+    </w:p>
+    <w:p>
+      <w:pPr>
+        <w:spacing w:line="240" w:lineRule="auto"/>
+        <w:rPr>
+          <w:rFonts w:ascii="Times New Roman" w:eastAsia="Times New Roman" w:hAnsi="Times New Roman" w:cs="Times New Roman"/>
+          <w:sz w:val="24"/>
+          <w:szCs w:val="24"/>
+        </w:rPr>
+      </w:pPr>
+      <w:r>
+        <w:rPr>
+          <w:rFonts w:ascii="Calibri" w:eastAsia="Times New Roman" w:hAnsi="Calibri" w:cs="Calibri"/>
+          <w:color w:val="000000"/>
+        </w:rPr>
+        <w:tab/>
+        <w:t xml:space="preserve">action: </w:t>
+      </w:r>
+      <w:proofErr w:type="spellStart"/>
+      <w:r>
+        <w:rPr>
+          <w:rFonts w:ascii="Calibri" w:eastAsia="Times New Roman" w:hAnsi="Calibri" w:cs="Calibri"/>
+          <w:color w:val="000000"/>
+        </w:rPr>
+        <w:t>int</w:t>
+      </w:r>
+      <w:proofErr w:type="spellEnd"/>
+    </w:p>
+    <w:p>
+      <w:pPr>
+        <w:spacing w:line="240" w:lineRule="auto"/>
+        <w:rPr>
+          <w:rFonts w:ascii="Times New Roman" w:eastAsia="Times New Roman" w:hAnsi="Times New Roman" w:cs="Times New Roman"/>
+          <w:sz w:val="24"/>
+          <w:szCs w:val="24"/>
+        </w:rPr>
+      </w:pPr>
+      <w:r>
+        <w:rPr>
+          <w:rFonts w:ascii="Calibri" w:eastAsia="Times New Roman" w:hAnsi="Calibri" w:cs="Calibri"/>
+          <w:color w:val="000000"/>
+        </w:rPr>
+        <w:t>}</w:t>
+      </w:r>
+    </w:p>
+    <w:p>
+      <w:pPr>
+        <w:spacing w:before="40" w:after="0" w:line="240" w:lineRule="auto"/>
+        <w:outlineLvl w:val="1"/>
+        <w:rPr>
+          <w:rFonts w:ascii="Times New Roman" w:eastAsia="Times New Roman" w:hAnsi="Times New Roman" w:cs="Times New Roman"/>
+          <w:b/>
+          <w:bCs/>
+          <w:sz w:val="36"/>
+          <w:szCs w:val="36"/>
+        </w:rPr>
+      </w:pPr>
+      <w:r>
+        <w:rPr>
+          <w:rFonts w:ascii="Calibri" w:eastAsia="Times New Roman" w:hAnsi="Calibri" w:cs="Calibri"/>
+          <w:color w:val="2F5496"/>
+          <w:sz w:val="26"/>
+          <w:szCs w:val="26"/>
+        </w:rPr>
+        <w:t>Return</w:t>
+      </w:r>
+    </w:p>
+    <w:p>
+      <w:pPr>
+        <w:spacing w:before="40" w:after="0" w:line="240" w:lineRule="auto"/>
+        <w:outlineLvl w:val="1"/>
+        <w:rPr>
+          <w:rFonts w:ascii="Calibri" w:eastAsia="Times New Roman" w:hAnsi="Calibri" w:cs="Calibri"/>
+          <w:color w:val="000000"/>
+        </w:rPr>
+      </w:pPr>
+      <w:r>
+        <w:rPr>
+          <w:rFonts w:ascii="Calibri" w:eastAsia="Times New Roman" w:hAnsi="Calibri" w:cs="Calibri"/>
+          <w:color w:val="000000"/>
+        </w:rPr>
+        <w:t>{</w:t>
+      </w:r>
+    </w:p>
+    <w:p>
+      <w:pPr>
+        <w:spacing w:before="40" w:after="0" w:line="240" w:lineRule="auto"/>
+        <w:outlineLvl w:val="1"/>
+        <w:rPr>
+          <w:rFonts w:ascii="Calibri" w:eastAsia="Times New Roman" w:hAnsi="Calibri" w:cs="Calibri"/>
+          <w:color w:val="000000"/>
+        </w:rPr>
+      </w:pPr>
+      <w:r>
+        <w:rPr>
+          <w:rFonts w:ascii="Calibri" w:eastAsia="Times New Roman" w:hAnsi="Calibri" w:cs="Calibri"/>
+          <w:color w:val="000000"/>
+        </w:rPr>
+        <w:t xml:space="preserve">    </w:t>
+      </w:r>
+      <w:r>
+        <w:rPr>
+          <w:rFonts w:ascii="Calibri" w:eastAsia="Times New Roman" w:hAnsi="Calibri" w:cs="Calibri"/>
+          <w:color w:val="000000"/>
+        </w:rPr>
+        <w:tab/>
+      </w:r>
+      <w:r>
+        <w:rPr>
+          <w:rFonts w:ascii="Calibri" w:eastAsia="Times New Roman" w:hAnsi="Calibri" w:cs="Calibri"/>
+          <w:color w:val="000000"/>
+        </w:rPr>
+        <w:t>action</w:t>
+      </w:r>
+      <w:r>
+        <w:rPr>
+          <w:rFonts w:ascii="Calibri" w:eastAsia="Times New Roman" w:hAnsi="Calibri" w:cs="Calibri"/>
+          <w:color w:val="000000"/>
+        </w:rPr>
+        <w:t>: string</w:t>
+      </w:r>
+    </w:p>
+    <w:p>
+      <w:pPr>
+        <w:spacing w:before="40" w:after="0" w:line="240" w:lineRule="auto"/>
+        <w:outlineLvl w:val="1"/>
+        <w:rPr>
+          <w:rFonts w:ascii="Calibri" w:eastAsia="Times New Roman" w:hAnsi="Calibri" w:cs="Calibri"/>
+          <w:color w:val="000000"/>
+        </w:rPr>
+      </w:pPr>
+      <w:r>
+        <w:rPr>
+          <w:rFonts w:ascii="Calibri" w:eastAsia="Times New Roman" w:hAnsi="Calibri" w:cs="Calibri"/>
+          <w:color w:val="000000"/>
+        </w:rPr>
+        <w:tab/>
+      </w:r>
+      <w:r>
+        <w:rPr>
+          <w:rFonts w:ascii="Calibri" w:eastAsia="Times New Roman" w:hAnsi="Calibri" w:cs="Calibri"/>
+          <w:color w:val="000000"/>
+        </w:rPr>
+        <w:t>name: string</w:t>
+      </w:r>
+    </w:p>
+    <w:p>
+      <w:pPr>
+        <w:spacing w:before="40" w:after="0" w:line="240" w:lineRule="auto"/>
+        <w:outlineLvl w:val="1"/>
+        <w:rPr>
+          <w:rFonts w:ascii="Calibri" w:eastAsia="Times New Roman" w:hAnsi="Calibri" w:cs="Calibri"/>
+          <w:color w:val="000000"/>
+        </w:rPr>
+      </w:pPr>
+      <w:r>
+        <w:rPr>
+          <w:rFonts w:ascii="Calibri" w:eastAsia="Times New Roman" w:hAnsi="Calibri" w:cs="Calibri"/>
+          <w:color w:val="000000"/>
+        </w:rPr>
+        <w:tab/>
+        <w:t>email: string</w:t>
+      </w:r>
+    </w:p>
+    <w:p>
+      <w:pPr>
+        <w:spacing w:before="40" w:after="0" w:line="240" w:lineRule="auto"/>
+        <w:outlineLvl w:val="1"/>
+        <w:rPr>
+          <w:rFonts w:ascii="Calibri" w:eastAsia="Times New Roman" w:hAnsi="Calibri" w:cs="Calibri"/>
+          <w:color w:val="000000"/>
+        </w:rPr>
+      </w:pPr>
+      <w:r>
+        <w:rPr>
+          <w:rFonts w:ascii="Calibri" w:eastAsia="Times New Roman" w:hAnsi="Calibri" w:cs="Calibri"/>
+          <w:color w:val="000000"/>
+        </w:rPr>
+        <w:tab/>
+        <w:t>username: string</w:t>
+      </w:r>
+    </w:p>
+    <w:p>
+      <w:pPr>
+        <w:spacing w:before="40" w:after="0" w:line="240" w:lineRule="auto"/>
+        <w:outlineLvl w:val="1"/>
+        <w:rPr>
+          <w:rFonts w:ascii="Calibri" w:eastAsia="Times New Roman" w:hAnsi="Calibri" w:cs="Calibri"/>
+          <w:color w:val="000000"/>
+        </w:rPr>
+      </w:pPr>
+      <w:r>
+        <w:rPr>
+          <w:rFonts w:ascii="Calibri" w:eastAsia="Times New Roman" w:hAnsi="Calibri" w:cs="Calibri"/>
+          <w:color w:val="000000"/>
+        </w:rPr>
+        <w:tab/>
+        <w:t xml:space="preserve">id: </w:t>
+      </w:r>
+      <w:proofErr w:type="spellStart"/>
+      <w:r>
+        <w:rPr>
+          <w:rFonts w:ascii="Calibri" w:eastAsia="Times New Roman" w:hAnsi="Calibri" w:cs="Calibri"/>
+          <w:color w:val="000000"/>
+        </w:rPr>
+        <w:t>int</w:t>
+      </w:r>
+      <w:proofErr w:type="spellEnd"/>
+    </w:p>
+    <w:p>
+      <w:pPr>
+        <w:spacing w:before="40" w:after="0" w:line="240" w:lineRule="auto"/>
+        <w:outlineLvl w:val="1"/>
+        <w:rPr>
+          <w:rFonts w:ascii="Calibri" w:eastAsia="Times New Roman" w:hAnsi="Calibri" w:cs="Calibri"/>
+          <w:color w:val="000000"/>
+        </w:rPr>
+      </w:pPr>
+      <w:r>
+        <w:rPr>
+          <w:rFonts w:ascii="Calibri" w:eastAsia="Times New Roman" w:hAnsi="Calibri" w:cs="Calibri"/>
+          <w:color w:val="000000"/>
+        </w:rPr>
+        <w:tab/>
+        <w:t xml:space="preserve">lv: </w:t>
+      </w:r>
+      <w:proofErr w:type="spellStart"/>
+      <w:r>
+        <w:rPr>
+          <w:rFonts w:ascii="Calibri" w:eastAsia="Times New Roman" w:hAnsi="Calibri" w:cs="Calibri"/>
+          <w:color w:val="000000"/>
+        </w:rPr>
+        <w:t>int</w:t>
+      </w:r>
+      <w:proofErr w:type="spellEnd"/>
+    </w:p>
+    <w:p>
+      <w:pPr>
+        <w:spacing w:before="40" w:after="0" w:line="240" w:lineRule="auto"/>
+        <w:outlineLvl w:val="1"/>
+        <w:rPr>
+          <w:rFonts w:ascii="Calibri" w:eastAsia="Times New Roman" w:hAnsi="Calibri" w:cs="Calibri"/>
+          <w:color w:val="000000"/>
+        </w:rPr>
+      </w:pPr>
+      <w:r>
+        <w:rPr>
+          <w:rFonts w:ascii="Calibri" w:eastAsia="Times New Roman" w:hAnsi="Calibri" w:cs="Calibri"/>
+          <w:color w:val="000000"/>
+        </w:rPr>
+        <w:tab/>
+        <w:t>location: string</w:t>
+      </w:r>
+    </w:p>
+    <w:p>
+      <w:pPr>
+        <w:spacing w:before="40" w:after="0" w:line="240" w:lineRule="auto"/>
+        <w:outlineLvl w:val="1"/>
+        <w:rPr>
+          <w:rFonts w:ascii="Calibri" w:eastAsia="Times New Roman" w:hAnsi="Calibri" w:cs="Calibri"/>
+          <w:color w:val="000000"/>
+        </w:rPr>
+      </w:pPr>
+      <w:r>
+        <w:rPr>
+          <w:rFonts w:ascii="Calibri" w:eastAsia="Times New Roman" w:hAnsi="Calibri" w:cs="Calibri"/>
+          <w:color w:val="000000"/>
+        </w:rPr>
+        <w:tab/>
+        <w:t>status: string</w:t>
+      </w:r>
+    </w:p>
+    <w:p>
+      <w:pPr>
+        <w:spacing w:before="40" w:after="0" w:line="240" w:lineRule="auto"/>
+        <w:outlineLvl w:val="1"/>
+        <w:rPr>
+          <w:rFonts w:ascii="Calibri" w:eastAsia="Times New Roman" w:hAnsi="Calibri" w:cs="Calibri"/>
+          <w:color w:val="000000"/>
+          <w:sz w:val="26"/>
+          <w:szCs w:val="26"/>
+        </w:rPr>
+      </w:pPr>
+      <w:r>
+        <w:rPr>
+          <w:rFonts w:ascii="Calibri" w:eastAsia="Times New Roman" w:hAnsi="Calibri" w:cs="Calibri"/>
+          <w:color w:val="000000"/>
+        </w:rPr>
+        <w:t>}</w:t>
+      </w:r>
+      <w:r>
+        <w:rPr>
+          <w:rFonts w:ascii="Calibri" w:eastAsia="Times New Roman" w:hAnsi="Calibri" w:cs="Calibri"/>
+          <w:color w:val="000000"/>
+          <w:sz w:val="26"/>
+          <w:szCs w:val="26"/>
+        </w:rPr>
+        <w:t xml:space="preserve"> </w:t>
+      </w:r>
+    </w:p>
+    <w:p>
+      <w:pPr>
+        <w:spacing w:before="40" w:after="0" w:line="240" w:lineRule="auto"/>
+        <w:outlineLvl w:val="1"/>
+        <w:rPr>
+          <w:rFonts w:ascii="Calibri" w:eastAsia="Times New Roman" w:hAnsi="Calibri" w:cs="Calibri"/>
+          <w:color w:val="000000"/>
+          <w:sz w:val="26"/>
+          <w:szCs w:val="26"/>
+        </w:rPr>
+      </w:pPr>
+    </w:p>
+    <w:p>
+      <w:pPr>
+        <w:spacing w:before="40" w:after="0" w:line="240" w:lineRule="auto"/>
+        <w:outlineLvl w:val="1"/>
+        <w:rPr>
+          <w:rFonts w:ascii="Times New Roman" w:eastAsia="Times New Roman" w:hAnsi="Times New Roman" w:cs="Times New Roman"/>
+          <w:b/>
+          <w:bCs/>
+          <w:sz w:val="36"/>
+          <w:szCs w:val="36"/>
+        </w:rPr>
+      </w:pPr>
+      <w:r>
+        <w:rPr>
+          <w:rFonts w:ascii="Calibri" w:eastAsia="Times New Roman" w:hAnsi="Calibri" w:cs="Calibri"/>
+          <w:color w:val="2F5496"/>
+          <w:sz w:val="26"/>
+          <w:szCs w:val="26"/>
+        </w:rPr>
+        <w:t>Example Request</w:t>
+      </w:r>
+    </w:p>
+    <w:p>
+      <w:pPr>
+        <w:spacing w:before="40" w:after="0" w:line="240" w:lineRule="auto"/>
+        <w:outlineLvl w:val="2"/>
+        <w:rPr>
+          <w:rFonts w:ascii="Times New Roman" w:eastAsia="Times New Roman" w:hAnsi="Times New Roman" w:cs="Times New Roman"/>
+          <w:b/>
+          <w:bCs/>
+          <w:sz w:val="27"/>
+          <w:szCs w:val="27"/>
+        </w:rPr>
+      </w:pPr>
+      <w:r>
+        <w:rPr>
+          <w:rFonts w:ascii="Calibri" w:eastAsia="Times New Roman" w:hAnsi="Calibri" w:cs="Calibri"/>
+          <w:color w:val="1F3863"/>
+          <w:sz w:val="24"/>
+          <w:szCs w:val="24"/>
+        </w:rPr>
+        <w:t>Send</w:t>
+      </w:r>
+    </w:p>
+    <w:p>
+      <w:pPr>
+        <w:spacing w:line="240" w:lineRule="auto"/>
+        <w:rPr>
+          <w:rFonts w:ascii="Times New Roman" w:eastAsia="Times New Roman" w:hAnsi="Times New Roman" w:cs="Times New Roman"/>
+          <w:sz w:val="24"/>
+          <w:szCs w:val="24"/>
+        </w:rPr>
+      </w:pPr>
+      <w:r>
+        <w:rPr>
+          <w:rFonts w:ascii="Calibri" w:eastAsia="Times New Roman" w:hAnsi="Calibri" w:cs="Calibri"/>
+          <w:color w:val="000000"/>
+        </w:rPr>
+        <w:t>{</w:t>
+      </w:r>
+    </w:p>
+    <w:p>
+      <w:pPr>
+        <w:spacing w:line="240" w:lineRule="auto"/>
+        <w:rPr>
+          <w:rFonts w:ascii="Times New Roman" w:eastAsia="Times New Roman" w:hAnsi="Times New Roman" w:cs="Times New Roman"/>
+          <w:sz w:val="24"/>
+          <w:szCs w:val="24"/>
+        </w:rPr>
+      </w:pPr>
+      <w:r>
+        <w:rPr>
+          <w:rFonts w:ascii="Calibri" w:eastAsia="Times New Roman" w:hAnsi="Calibri" w:cs="Calibri"/>
+          <w:color w:val="000000"/>
+        </w:rPr>
+        <w:tab/>
+        <w:t xml:space="preserve">“action”: </w:t>
+      </w:r>
+      <w:r>
+        <w:rPr>
+          <w:rFonts w:asciiTheme="minorEastAsia" w:hAnsiTheme="minorEastAsia" w:cs="Calibri"/>
+          <w:color w:val="000000"/>
+        </w:rPr>
+        <w:t>102</w:t>
+      </w:r>
+    </w:p>
+    <w:p>
+      <w:pPr>
+        <w:spacing w:line="240" w:lineRule="auto"/>
+        <w:rPr>
+          <w:rFonts w:ascii="Times New Roman" w:eastAsia="Times New Roman" w:hAnsi="Times New Roman" w:cs="Times New Roman"/>
+          <w:sz w:val="24"/>
+          <w:szCs w:val="24"/>
+        </w:rPr>
+      </w:pPr>
+      <w:r>
+        <w:rPr>
+          <w:rFonts w:ascii="Calibri" w:eastAsia="Times New Roman" w:hAnsi="Calibri" w:cs="Calibri"/>
+          <w:color w:val="000000"/>
+        </w:rPr>
+        <w:t>}</w:t>
+      </w:r>
+    </w:p>
+    <w:p>
+      <w:pPr>
+        <w:spacing w:before="40" w:after="0" w:line="240" w:lineRule="auto"/>
+        <w:outlineLvl w:val="2"/>
+        <w:rPr>
+          <w:rFonts w:ascii="Times New Roman" w:eastAsia="Times New Roman" w:hAnsi="Times New Roman" w:cs="Times New Roman"/>
+          <w:b/>
+          <w:bCs/>
+          <w:sz w:val="27"/>
+          <w:szCs w:val="27"/>
+        </w:rPr>
+      </w:pPr>
+      <w:r>
+        <w:rPr>
+          <w:rFonts w:ascii="Calibri" w:eastAsia="Times New Roman" w:hAnsi="Calibri" w:cs="Calibri"/>
+          <w:color w:val="1F3863"/>
+          <w:sz w:val="24"/>
+          <w:szCs w:val="24"/>
+        </w:rPr>
+        <w:t>Return</w:t>
+      </w:r>
+    </w:p>
+    <w:p>
+      <w:r>
+        <w:t>{"action":203,"name":"","username":"admin","email":"","id":1,"lv":0,"location":"","status":""}</w:t>
+      </w:r>
+    </w:p>
+    <w:p>
+      <w:pPr>
+        <w:pStyle w:val="Heading1"/>
+      </w:pPr>
+      <w:r>
+        <w:t>Update</w:t>
+      </w:r>
+      <w:r>
+        <w:t xml:space="preserve"> Profile Service</w:t>
+      </w:r>
+    </w:p>
+    <w:p>
+      <w:r>
+        <w:t>Update</w:t>
+      </w:r>
+      <w:r>
+        <w:t xml:space="preserve"> user’s profile. User must log in first.</w:t>
+      </w:r>
+    </w:p>
+    <w:p>
+      <w:pPr>
+        <w:spacing w:before="40" w:after="0" w:line="240" w:lineRule="auto"/>
+        <w:outlineLvl w:val="1"/>
+        <w:rPr>
+          <w:rFonts w:ascii="Times New Roman" w:eastAsia="Times New Roman" w:hAnsi="Times New Roman" w:cs="Times New Roman"/>
+          <w:b/>
+          <w:bCs/>
+          <w:sz w:val="36"/>
+          <w:szCs w:val="36"/>
+        </w:rPr>
+      </w:pPr>
+      <w:r>
+        <w:rPr>
+          <w:rFonts w:ascii="Calibri" w:eastAsia="Times New Roman" w:hAnsi="Calibri" w:cs="Calibri"/>
+          <w:color w:val="2F5496"/>
+          <w:sz w:val="26"/>
+          <w:szCs w:val="26"/>
+        </w:rPr>
+        <w:t>Request</w:t>
+      </w:r>
+    </w:p>
+    <w:p>
+      <w:pPr>
+        <w:spacing w:line="240" w:lineRule="auto"/>
+        <w:rPr>
+          <w:rFonts w:ascii="Times New Roman" w:eastAsia="Times New Roman" w:hAnsi="Times New Roman" w:cs="Times New Roman"/>
+          <w:sz w:val="24"/>
+          <w:szCs w:val="24"/>
+        </w:rPr>
+      </w:pPr>
+      <w:r>
+        <w:rPr>
+          <w:rFonts w:ascii="Calibri" w:eastAsia="Times New Roman" w:hAnsi="Calibri" w:cs="Calibri"/>
+          <w:color w:val="000000"/>
+        </w:rPr>
+        <w:lastRenderedPageBreak/>
+        <w:t>{</w:t>
+      </w:r>
+    </w:p>
+    <w:p>
+      <w:pPr>
+        <w:spacing w:line="240" w:lineRule="auto"/>
+        <w:rPr>
+          <w:rFonts w:ascii="Calibri" w:eastAsia="Times New Roman" w:hAnsi="Calibri" w:cs="Calibri"/>
+          <w:color w:val="000000"/>
+        </w:rPr>
+      </w:pPr>
+      <w:r>
+        <w:rPr>
+          <w:rFonts w:ascii="Calibri" w:eastAsia="Times New Roman" w:hAnsi="Calibri" w:cs="Calibri"/>
+          <w:color w:val="000000"/>
+        </w:rPr>
+        <w:tab/>
+        <w:t xml:space="preserve">action: </w:t>
+      </w:r>
+      <w:proofErr w:type="spellStart"/>
+      <w:r>
+        <w:rPr>
+          <w:rFonts w:ascii="Calibri" w:eastAsia="Times New Roman" w:hAnsi="Calibri" w:cs="Calibri"/>
+          <w:color w:val="000000"/>
+        </w:rPr>
+        <w:t>int</w:t>
+      </w:r>
+      <w:proofErr w:type="spellEnd"/>
+    </w:p>
+    <w:p>
+      <w:pPr>
+        <w:spacing w:line="240" w:lineRule="auto"/>
+        <w:rPr>
+          <w:rFonts w:ascii="Calibri" w:eastAsia="Times New Roman" w:hAnsi="Calibri" w:cs="Calibri"/>
+          <w:color w:val="000000"/>
+        </w:rPr>
+      </w:pPr>
+      <w:r>
+        <w:rPr>
+          <w:rFonts w:ascii="Calibri" w:eastAsia="Times New Roman" w:hAnsi="Calibri" w:cs="Calibri"/>
+          <w:color w:val="000000"/>
+        </w:rPr>
+        <w:tab/>
+        <w:t>name: string</w:t>
+      </w:r>
+    </w:p>
+    <w:p>
+      <w:pPr>
+        <w:spacing w:line="240" w:lineRule="auto"/>
+        <w:rPr>
+          <w:rFonts w:ascii="Calibri" w:eastAsia="Times New Roman" w:hAnsi="Calibri" w:cs="Calibri"/>
+          <w:color w:val="000000"/>
+        </w:rPr>
+      </w:pPr>
+      <w:r>
+        <w:rPr>
+          <w:rFonts w:ascii="Calibri" w:eastAsia="Times New Roman" w:hAnsi="Calibri" w:cs="Calibri"/>
+          <w:color w:val="000000"/>
+        </w:rPr>
+        <w:tab/>
+        <w:t>email: string</w:t>
+      </w:r>
+    </w:p>
+    <w:p>
+      <w:pPr>
+        <w:spacing w:line="240" w:lineRule="auto"/>
+        <w:rPr>
+          <w:rFonts w:ascii="Calibri" w:eastAsia="Times New Roman" w:hAnsi="Calibri" w:cs="Calibri"/>
+          <w:color w:val="000000"/>
+        </w:rPr>
+      </w:pPr>
+      <w:r>
+        <w:rPr>
+          <w:rFonts w:ascii="Calibri" w:eastAsia="Times New Roman" w:hAnsi="Calibri" w:cs="Calibri"/>
+          <w:color w:val="000000"/>
+        </w:rPr>
+        <w:tab/>
+        <w:t>location: string</w:t>
+      </w:r>
+    </w:p>
+    <w:p>
+      <w:pPr>
+        <w:spacing w:line="240" w:lineRule="auto"/>
+        <w:rPr>
+          <w:rFonts w:ascii="Times New Roman" w:eastAsia="Times New Roman" w:hAnsi="Times New Roman" w:cs="Times New Roman"/>
+          <w:sz w:val="24"/>
+          <w:szCs w:val="24"/>
+        </w:rPr>
+      </w:pPr>
+      <w:r>
+        <w:rPr>
+          <w:rFonts w:ascii="Calibri" w:eastAsia="Times New Roman" w:hAnsi="Calibri" w:cs="Calibri"/>
+          <w:color w:val="000000"/>
+        </w:rPr>
+        <w:tab/>
+        <w:t>status: string</w:t>
+      </w:r>
+    </w:p>
+    <w:p>
+      <w:pPr>
+        <w:spacing w:line="240" w:lineRule="auto"/>
+        <w:rPr>
+          <w:rFonts w:ascii="Times New Roman" w:eastAsia="Times New Roman" w:hAnsi="Times New Roman" w:cs="Times New Roman"/>
+          <w:sz w:val="24"/>
+          <w:szCs w:val="24"/>
+        </w:rPr>
+      </w:pPr>
+      <w:r>
+        <w:rPr>
+          <w:rFonts w:ascii="Calibri" w:eastAsia="Times New Roman" w:hAnsi="Calibri" w:cs="Calibri"/>
+          <w:color w:val="000000"/>
+        </w:rPr>
+        <w:t>}</w:t>
+      </w:r>
+    </w:p>
+    <w:p>
+      <w:pPr>
+        <w:spacing w:before="40" w:after="0" w:line="240" w:lineRule="auto"/>
+        <w:outlineLvl w:val="1"/>
+        <w:rPr>
+          <w:rFonts w:ascii="Times New Roman" w:eastAsia="Times New Roman" w:hAnsi="Times New Roman" w:cs="Times New Roman"/>
+          <w:b/>
+          <w:bCs/>
+          <w:sz w:val="36"/>
+          <w:szCs w:val="36"/>
+        </w:rPr>
+      </w:pPr>
+      <w:r>
+        <w:rPr>
+          <w:rFonts w:ascii="Calibri" w:eastAsia="Times New Roman" w:hAnsi="Calibri" w:cs="Calibri"/>
+          <w:color w:val="2F5496"/>
+          <w:sz w:val="26"/>
+          <w:szCs w:val="26"/>
+        </w:rPr>
+        <w:t>Return</w:t>
+      </w:r>
+    </w:p>
+    <w:p>
+      <w:pPr>
+        <w:spacing w:before="40" w:after="0" w:line="240" w:lineRule="auto"/>
+        <w:outlineLvl w:val="1"/>
+        <w:rPr>
+          <w:rFonts w:ascii="Calibri" w:eastAsia="Times New Roman" w:hAnsi="Calibri" w:cs="Calibri"/>
+          <w:color w:val="000000"/>
+        </w:rPr>
+      </w:pPr>
+      <w:r>
+        <w:rPr>
+          <w:rFonts w:ascii="Calibri" w:eastAsia="Times New Roman" w:hAnsi="Calibri" w:cs="Calibri"/>
+          <w:color w:val="000000"/>
+        </w:rPr>
+        <w:t>{</w:t>
+      </w:r>
+    </w:p>
+    <w:p>
+      <w:pPr>
+        <w:spacing w:before="40" w:after="0" w:line="240" w:lineRule="auto"/>
+        <w:outlineLvl w:val="1"/>
+        <w:rPr>
+          <w:rFonts w:ascii="Calibri" w:eastAsia="Times New Roman" w:hAnsi="Calibri" w:cs="Calibri"/>
+          <w:color w:val="000000"/>
+        </w:rPr>
+      </w:pPr>
+      <w:r>
+        <w:rPr>
+          <w:rFonts w:ascii="Calibri" w:eastAsia="Times New Roman" w:hAnsi="Calibri" w:cs="Calibri"/>
+          <w:color w:val="000000"/>
+        </w:rPr>
+        <w:t xml:space="preserve">    </w:t>
+      </w:r>
+      <w:r>
+        <w:rPr>
+          <w:rFonts w:ascii="Calibri" w:eastAsia="Times New Roman" w:hAnsi="Calibri" w:cs="Calibri"/>
+          <w:color w:val="000000"/>
+        </w:rPr>
+        <w:tab/>
+      </w:r>
+      <w:r>
+        <w:rPr>
+          <w:rFonts w:ascii="Calibri" w:eastAsia="Times New Roman" w:hAnsi="Calibri" w:cs="Calibri"/>
+          <w:color w:val="000000"/>
+        </w:rPr>
+        <w:t>status</w:t>
+      </w:r>
+      <w:r>
+        <w:rPr>
+          <w:rFonts w:ascii="Calibri" w:eastAsia="Times New Roman" w:hAnsi="Calibri" w:cs="Calibri"/>
+          <w:color w:val="000000"/>
+        </w:rPr>
+        <w:t>: string</w:t>
+      </w:r>
+    </w:p>
+    <w:p>
+      <w:pPr>
+        <w:spacing w:before="40" w:after="0" w:line="240" w:lineRule="auto"/>
+        <w:outlineLvl w:val="1"/>
+        <w:rPr>
+          <w:rFonts w:ascii="Calibri" w:eastAsia="Times New Roman" w:hAnsi="Calibri" w:cs="Calibri"/>
+          <w:color w:val="000000"/>
+        </w:rPr>
+      </w:pPr>
+      <w:r>
+        <w:rPr>
+          <w:rFonts w:ascii="Calibri" w:eastAsia="Times New Roman" w:hAnsi="Calibri" w:cs="Calibri"/>
+          <w:color w:val="000000"/>
+        </w:rPr>
+        <w:tab/>
+      </w:r>
+      <w:r>
+        <w:rPr>
+          <w:rFonts w:ascii="Calibri" w:eastAsia="Times New Roman" w:hAnsi="Calibri" w:cs="Calibri"/>
+          <w:color w:val="000000"/>
+        </w:rPr>
+        <w:t xml:space="preserve">code: </w:t>
+      </w:r>
+      <w:proofErr w:type="spellStart"/>
+      <w:r>
+        <w:rPr>
+          <w:rFonts w:ascii="Calibri" w:eastAsia="Times New Roman" w:hAnsi="Calibri" w:cs="Calibri"/>
+          <w:color w:val="000000"/>
+        </w:rPr>
+        <w:t>int</w:t>
+      </w:r>
+      <w:proofErr w:type="spellEnd"/>
+    </w:p>
+    <w:p>
+      <w:pPr>
+        <w:spacing w:before="40" w:after="0" w:line="240" w:lineRule="auto"/>
+        <w:outlineLvl w:val="1"/>
+        <w:rPr>
+          <w:rFonts w:ascii="Calibri" w:eastAsia="Times New Roman" w:hAnsi="Calibri" w:cs="Calibri"/>
+          <w:color w:val="000000"/>
+          <w:sz w:val="26"/>
+          <w:szCs w:val="26"/>
+        </w:rPr>
+      </w:pPr>
+      <w:r>
+        <w:rPr>
+          <w:rFonts w:ascii="Calibri" w:eastAsia="Times New Roman" w:hAnsi="Calibri" w:cs="Calibri"/>
+          <w:color w:val="000000"/>
+        </w:rPr>
+        <w:t>}</w:t>
+      </w:r>
+      <w:r>
+        <w:rPr>
+          <w:rFonts w:ascii="Calibri" w:eastAsia="Times New Roman" w:hAnsi="Calibri" w:cs="Calibri"/>
+          <w:color w:val="000000"/>
+          <w:sz w:val="26"/>
+          <w:szCs w:val="26"/>
+        </w:rPr>
+        <w:t xml:space="preserve"> </w:t>
+      </w:r>
+    </w:p>
+    <w:p>
+      <w:pPr>
+        <w:spacing w:before="40" w:after="0" w:line="240" w:lineRule="auto"/>
+        <w:outlineLvl w:val="1"/>
+        <w:rPr>
+          <w:rFonts w:ascii="Calibri" w:eastAsia="Times New Roman" w:hAnsi="Calibri" w:cs="Calibri"/>
+          <w:color w:val="000000"/>
+          <w:sz w:val="26"/>
+          <w:szCs w:val="26"/>
+        </w:rPr>
+      </w:pPr>
+    </w:p>
+    <w:p>
+      <w:pPr>
+        <w:spacing w:before="40" w:after="0" w:line="240" w:lineRule="auto"/>
+        <w:outlineLvl w:val="1"/>
+        <w:rPr>
+          <w:rFonts w:ascii="Times New Roman" w:eastAsia="Times New Roman" w:hAnsi="Times New Roman" w:cs="Times New Roman"/>
+          <w:b/>
+          <w:bCs/>
+          <w:sz w:val="36"/>
+          <w:szCs w:val="36"/>
+        </w:rPr>
+      </w:pPr>
+      <w:r>
+        <w:rPr>
+          <w:rFonts w:ascii="Calibri" w:eastAsia="Times New Roman" w:hAnsi="Calibri" w:cs="Calibri"/>
+          <w:color w:val="2F5496"/>
+          <w:sz w:val="26"/>
+          <w:szCs w:val="26"/>
+        </w:rPr>
+        <w:t>Example Request</w:t>
+      </w:r>
+    </w:p>
+    <w:p>
+      <w:pPr>
+        <w:spacing w:before="40" w:after="0" w:line="240" w:lineRule="auto"/>
+        <w:outlineLvl w:val="2"/>
+        <w:rPr>
+          <w:rFonts w:ascii="Times New Roman" w:eastAsia="Times New Roman" w:hAnsi="Times New Roman" w:cs="Times New Roman"/>
+          <w:b/>
+          <w:bCs/>
+          <w:sz w:val="27"/>
+          <w:szCs w:val="27"/>
+        </w:rPr>
+      </w:pPr>
+      <w:r>
+        <w:rPr>
+          <w:rFonts w:ascii="Calibri" w:eastAsia="Times New Roman" w:hAnsi="Calibri" w:cs="Calibri"/>
+          <w:color w:val="1F3863"/>
+          <w:sz w:val="24"/>
+          <w:szCs w:val="24"/>
+        </w:rPr>
+        <w:t>Send</w:t>
+      </w:r>
+    </w:p>
+    <w:p>
+      <w:pPr>
+        <w:spacing w:before="40" w:after="0" w:line="240" w:lineRule="auto"/>
+        <w:outlineLvl w:val="2"/>
+        <w:rPr>
+          <w:rFonts w:ascii="Calibri" w:eastAsia="Times New Roman" w:hAnsi="Calibri" w:cs="Calibri"/>
+          <w:color w:val="000000"/>
+        </w:rPr>
+      </w:pPr>
+      <w:r>
+        <w:rPr>
+          <w:rFonts w:ascii="Calibri" w:eastAsia="Times New Roman" w:hAnsi="Calibri" w:cs="Calibri"/>
+          <w:color w:val="000000"/>
+        </w:rPr>
+        <w:t>{"action":103,"name":"222","email":"haha@uu.xx</w:t>
+      </w:r>
+      <w:r>
+        <w:rPr>
+          <w:rFonts w:ascii="Calibri" w:eastAsia="Times New Roman" w:hAnsi="Calibri" w:cs="Calibri"/>
+          <w:color w:val="000000"/>
+        </w:rPr>
+        <w:t>”</w:t>
+      </w:r>
+      <w:r>
+        <w:rPr>
+          <w:rFonts w:ascii="Calibri" w:eastAsia="Times New Roman" w:hAnsi="Calibri" w:cs="Calibri"/>
+          <w:color w:val="000000"/>
+        </w:rPr>
+        <w:t>,"location":"Mel","status":"GLHF"}</w:t>
+      </w:r>
+    </w:p>
+    <w:p>
+      <w:pPr>
+        <w:spacing w:before="40" w:after="0" w:line="240" w:lineRule="auto"/>
+        <w:outlineLvl w:val="2"/>
+        <w:rPr>
+          <w:rFonts w:ascii="Times New Roman" w:eastAsia="Times New Roman" w:hAnsi="Times New Roman" w:cs="Times New Roman"/>
+          <w:b/>
+          <w:bCs/>
+          <w:sz w:val="27"/>
+          <w:szCs w:val="27"/>
+        </w:rPr>
+      </w:pPr>
+      <w:r>
+        <w:rPr>
+          <w:rFonts w:ascii="Calibri" w:eastAsia="Times New Roman" w:hAnsi="Calibri" w:cs="Calibri"/>
+          <w:color w:val="1F3863"/>
+          <w:sz w:val="24"/>
+          <w:szCs w:val="24"/>
+        </w:rPr>
+        <w:t>Return</w:t>
+      </w:r>
+      <w:bookmarkStart w:id="0" w:name="_GoBack"/>
+      <w:bookmarkEnd w:id="0"/>
+    </w:p>
+    <w:p>
+      <w:r>
+        <w:t>{"</w:t>
+      </w:r>
+      <w:proofErr w:type="spellStart"/>
+      <w:r>
+        <w:t>status":"updates</w:t>
+      </w:r>
+      <w:proofErr w:type="spellEnd"/>
+      <w:r>
+        <w:t xml:space="preserve"> success","code":104}</w:t>
       </w:r>
     </w:p>
     <w:p>
@@ -4990,7 +6225,6 @@
         <w:pStyle w:val="Heading1"/>
       </w:pPr>
       <w:r>
-        <w:lastRenderedPageBreak/>
         <w:t>Join</w:t>
       </w:r>
       <w:r>
@@ -5106,8 +6340,6 @@
       <w:r>
         <w:t>Exit Game Service</w:t>
       </w:r>
-      <w:bookmarkStart w:id="0" w:name="_GoBack"/>
-      <w:bookmarkEnd w:id="0"/>
     </w:p>
     <w:p>
       <w:r>
@@ -5323,22 +6555,7 @@
     </w:p>
     <w:p>
       <w:r>
-        <w:t>{"status":</w:t>
-      </w:r>
-      <w:r>
-        <w:t xml:space="preserve"> string</w:t>
-      </w:r>
-      <w:r>
-        <w:t>,</w:t>
-      </w:r>
-      <w:r>
-        <w:t xml:space="preserve"> </w:t>
-      </w:r>
-      <w:r>
-        <w:t>"code":</w:t>
-      </w:r>
-      <w:r>
-        <w:t xml:space="preserve"> </w:t>
+        <w:t xml:space="preserve">{"status": string, "code": </w:t>
       </w:r>
       <w:proofErr w:type="spellStart"/>
       <w:r>
@@ -5457,21 +6674,7 @@
           <w:rFonts w:ascii="Calibri" w:eastAsia="Times New Roman" w:hAnsi="Calibri" w:cs="Calibri"/>
           <w:color w:val="000000"/>
         </w:rPr>
-        <w:t>the game</w:t>
-      </w:r>
-      <w:r>
-        <w:rPr>
-          <w:rFonts w:ascii="Calibri" w:eastAsia="Times New Roman" w:hAnsi="Calibri" w:cs="Calibri"/>
-          <w:color w:val="000000"/>
-        </w:rPr>
-        <w:t>.</w:t>
-      </w:r>
-      <w:r>
-        <w:rPr>
-          <w:rFonts w:ascii="Calibri" w:eastAsia="Times New Roman" w:hAnsi="Calibri" w:cs="Calibri"/>
-          <w:color w:val="000000"/>
-        </w:rPr>
-        <w:t xml:space="preserve"> </w:t>
+        <w:t xml:space="preserve">the game. </w:t>
       </w:r>
     </w:p>
     <w:p>
@@ -5641,14 +6844,7 @@
           <w:rFonts w:ascii="Calibri" w:eastAsia="Times New Roman" w:hAnsi="Calibri" w:cs="Calibri"/>
           <w:color w:val="000000"/>
         </w:rPr>
-        <w:t>This will be sent automatically to all online users.</w:t>
-      </w:r>
-      <w:r>
-        <w:rPr>
-          <w:rFonts w:ascii="Calibri" w:eastAsia="Times New Roman" w:hAnsi="Calibri" w:cs="Calibri"/>
-          <w:color w:val="000000"/>
-        </w:rPr>
-        <w:t xml:space="preserve"> This has no returns.</w:t>
+        <w:t>This will be sent automatically to all online users. This has no returns.</w:t>
       </w:r>
     </w:p>
     <w:p>
@@ -6310,13 +7506,7 @@
         <w:t>{"</w:t>
       </w:r>
       <w:r>
-        <w:t>account_id":</w:t>
-      </w:r>
-      <w:r>
-        <w:t>2,” game</w:t>
-      </w:r>
-      <w:r>
-        <w:t>_id”:1, “</w:t>
+        <w:t>account_id":2,” game_id”:1, “</w:t>
       </w:r>
       <w:proofErr w:type="spellStart"/>
       <w:r>
@@ -6324,10 +7514,7 @@
       </w:r>
       <w:proofErr w:type="spellEnd"/>
       <w:r>
-        <w:t>”</w:t>
-      </w:r>
-      <w:r>
-        <w:t>: 0}</w:t>
+        <w:t>”: 0}</w:t>
       </w:r>
     </w:p>
     <w:p>
@@ -6348,13 +7535,7 @@
         <w:pStyle w:val="Heading1"/>
       </w:pPr>
       <w:r>
-        <w:t>Fetch Gam</w:t>
-      </w:r>
-      <w:r>
-        <w:t xml:space="preserve">es </w:t>
-      </w:r>
-      <w:r>
-        <w:t>Service</w:t>
+        <w:t>Fetch Games Service</w:t>
       </w:r>
     </w:p>
     <w:p>
@@ -6862,49 +8043,28 @@
         <w:ind w:left="720" w:firstLine="720"/>
       </w:pPr>
       <w:r>
-        <w:t>{“game_id”</w:t>
-      </w:r>
-      <w:r>
-        <w:t>:2</w:t>
-      </w:r>
-      <w:r>
-        <w:t>, “name”: “</w:t>
-      </w:r>
-      <w:r>
-        <w:t>name2</w:t>
-      </w:r>
-      <w:r>
-        <w:t>”</w:t>
-      </w:r>
+        <w:t>{“game_id”:2, “name”: “name2”}</w:t>
+      </w:r>
+    </w:p>
+    <w:p>
+      <w:pPr>
+        <w:ind w:firstLine="720"/>
+      </w:pPr>
+      <w:r>
+        <w:t>]</w:t>
+      </w:r>
+    </w:p>
+    <w:p>
       <w:r>
         <w:t>}</w:t>
       </w:r>
     </w:p>
     <w:p>
       <w:pPr>
-        <w:ind w:firstLine="720"/>
-      </w:pPr>
-      <w:r>
-        <w:t>]</w:t>
-      </w:r>
-    </w:p>
-    <w:p>
-      <w:r>
-        <w:t>}</w:t>
-      </w:r>
-    </w:p>
-    <w:p>
-      <w:pPr>
         <w:pStyle w:val="Heading1"/>
       </w:pPr>
       <w:r>
-        <w:t xml:space="preserve">Fetch </w:t>
-      </w:r>
-      <w:r>
-        <w:t xml:space="preserve">Current </w:t>
-      </w:r>
-      <w:r>
-        <w:t>Games Service</w:t>
+        <w:t>Fetch Current Games Service</w:t>
       </w:r>
     </w:p>
     <w:p>
@@ -7401,13 +8561,677 @@
     </w:p>
     <w:p>
       <w:pPr>
-        <w:spacing w:after="0" w:line="240" w:lineRule="auto"/>
-        <w:rPr>
-          <w:rFonts w:eastAsia="Times New Roman" w:cstheme="minorHAnsi"/>
-          <w:sz w:val="24"/>
-          <w:szCs w:val="24"/>
-        </w:rPr>
-      </w:pPr>
+        <w:pStyle w:val="Heading1"/>
+      </w:pPr>
+      <w:r>
+        <w:rPr>
+          <w:rFonts w:asciiTheme="minorEastAsia" w:eastAsiaTheme="minorEastAsia" w:hAnsiTheme="minorEastAsia" w:hint="eastAsia"/>
+        </w:rPr>
+        <w:lastRenderedPageBreak/>
+        <w:t>Send</w:t>
+      </w:r>
+      <w:r>
+        <w:t xml:space="preserve"> Location to Game Creator</w:t>
+      </w:r>
+    </w:p>
+    <w:p>
+      <w:r>
+        <w:t>Send players location to game creator in the game.</w:t>
+      </w:r>
+    </w:p>
+    <w:p>
+      <w:pPr>
+        <w:spacing w:before="40" w:after="0" w:line="240" w:lineRule="auto"/>
+        <w:outlineLvl w:val="1"/>
+        <w:rPr>
+          <w:rFonts w:ascii="Times New Roman" w:eastAsia="Times New Roman" w:hAnsi="Times New Roman" w:cs="Times New Roman"/>
+          <w:b/>
+          <w:bCs/>
+          <w:sz w:val="36"/>
+          <w:szCs w:val="36"/>
+        </w:rPr>
+      </w:pPr>
+      <w:r>
+        <w:rPr>
+          <w:rFonts w:ascii="Calibri" w:eastAsia="Times New Roman" w:hAnsi="Calibri" w:cs="Calibri"/>
+          <w:color w:val="2F5496"/>
+          <w:sz w:val="26"/>
+          <w:szCs w:val="26"/>
+        </w:rPr>
+        <w:t>Request</w:t>
+      </w:r>
+    </w:p>
+    <w:p>
+      <w:pPr>
+        <w:spacing w:line="240" w:lineRule="auto"/>
+        <w:rPr>
+          <w:rFonts w:ascii="Times New Roman" w:eastAsia="Times New Roman" w:hAnsi="Times New Roman" w:cs="Times New Roman"/>
+          <w:sz w:val="24"/>
+          <w:szCs w:val="24"/>
+        </w:rPr>
+      </w:pPr>
+      <w:r>
+        <w:rPr>
+          <w:rFonts w:ascii="Calibri" w:eastAsia="Times New Roman" w:hAnsi="Calibri" w:cs="Calibri"/>
+          <w:color w:val="000000"/>
+        </w:rPr>
+        <w:t>{</w:t>
+      </w:r>
+    </w:p>
+    <w:p>
+      <w:pPr>
+        <w:spacing w:line="240" w:lineRule="auto"/>
+        <w:rPr>
+          <w:rFonts w:ascii="Calibri" w:eastAsia="Times New Roman" w:hAnsi="Calibri" w:cs="Calibri"/>
+          <w:color w:val="000000"/>
+        </w:rPr>
+      </w:pPr>
+      <w:r>
+        <w:rPr>
+          <w:rFonts w:ascii="Calibri" w:eastAsia="Times New Roman" w:hAnsi="Calibri" w:cs="Calibri"/>
+          <w:color w:val="000000"/>
+        </w:rPr>
+        <w:tab/>
+        <w:t xml:space="preserve">action: </w:t>
+      </w:r>
+      <w:proofErr w:type="spellStart"/>
+      <w:r>
+        <w:rPr>
+          <w:rFonts w:ascii="Calibri" w:eastAsia="Times New Roman" w:hAnsi="Calibri" w:cs="Calibri"/>
+          <w:color w:val="000000"/>
+        </w:rPr>
+        <w:t>int</w:t>
+      </w:r>
+      <w:proofErr w:type="spellEnd"/>
+    </w:p>
+    <w:p>
+      <w:pPr>
+        <w:spacing w:line="240" w:lineRule="auto"/>
+        <w:rPr>
+          <w:rFonts w:ascii="Times New Roman" w:eastAsia="Times New Roman" w:hAnsi="Times New Roman" w:cs="Times New Roman"/>
+          <w:sz w:val="24"/>
+          <w:szCs w:val="24"/>
+        </w:rPr>
+      </w:pPr>
+      <w:r>
+        <w:rPr>
+          <w:rFonts w:ascii="Calibri" w:eastAsia="Times New Roman" w:hAnsi="Calibri" w:cs="Calibri"/>
+          <w:color w:val="000000"/>
+        </w:rPr>
+        <w:tab/>
+        <w:t>location: {JSON format location}</w:t>
+      </w:r>
+    </w:p>
+    <w:p>
+      <w:pPr>
+        <w:spacing w:line="240" w:lineRule="auto"/>
+        <w:rPr>
+          <w:rFonts w:ascii="Times New Roman" w:eastAsia="Times New Roman" w:hAnsi="Times New Roman" w:cs="Times New Roman"/>
+          <w:sz w:val="24"/>
+          <w:szCs w:val="24"/>
+        </w:rPr>
+      </w:pPr>
+      <w:r>
+        <w:rPr>
+          <w:rFonts w:ascii="Calibri" w:eastAsia="Times New Roman" w:hAnsi="Calibri" w:cs="Calibri"/>
+          <w:color w:val="000000"/>
+        </w:rPr>
+        <w:t>}</w:t>
+      </w:r>
+    </w:p>
+    <w:p>
+      <w:pPr>
+        <w:spacing w:before="40" w:after="0" w:line="240" w:lineRule="auto"/>
+        <w:outlineLvl w:val="1"/>
+        <w:rPr>
+          <w:rFonts w:ascii="Times New Roman" w:eastAsia="Times New Roman" w:hAnsi="Times New Roman" w:cs="Times New Roman"/>
+          <w:b/>
+          <w:bCs/>
+          <w:sz w:val="36"/>
+          <w:szCs w:val="36"/>
+        </w:rPr>
+      </w:pPr>
+      <w:r>
+        <w:rPr>
+          <w:rFonts w:ascii="Calibri" w:eastAsia="Times New Roman" w:hAnsi="Calibri" w:cs="Calibri"/>
+          <w:color w:val="2F5496"/>
+          <w:sz w:val="26"/>
+          <w:szCs w:val="26"/>
+        </w:rPr>
+        <w:t>Return</w:t>
+      </w:r>
+    </w:p>
+    <w:p>
+      <w:pPr>
+        <w:spacing w:before="40" w:after="0" w:line="240" w:lineRule="auto"/>
+        <w:outlineLvl w:val="1"/>
+        <w:rPr>
+          <w:rFonts w:ascii="Calibri" w:eastAsia="Times New Roman" w:hAnsi="Calibri" w:cs="Calibri"/>
+          <w:color w:val="000000"/>
+        </w:rPr>
+      </w:pPr>
+      <w:r>
+        <w:rPr>
+          <w:rFonts w:ascii="Calibri" w:eastAsia="Times New Roman" w:hAnsi="Calibri" w:cs="Calibri"/>
+          <w:color w:val="000000"/>
+        </w:rPr>
+        <w:t>{</w:t>
+      </w:r>
+    </w:p>
+    <w:p>
+      <w:pPr>
+        <w:spacing w:before="40" w:after="0" w:line="240" w:lineRule="auto"/>
+        <w:outlineLvl w:val="1"/>
+        <w:rPr>
+          <w:rFonts w:ascii="Calibri" w:eastAsia="Times New Roman" w:hAnsi="Calibri" w:cs="Calibri"/>
+          <w:color w:val="000000"/>
+        </w:rPr>
+      </w:pPr>
+      <w:r>
+        <w:rPr>
+          <w:rFonts w:ascii="Calibri" w:eastAsia="Times New Roman" w:hAnsi="Calibri" w:cs="Calibri"/>
+          <w:color w:val="000000"/>
+        </w:rPr>
+        <w:t xml:space="preserve">    </w:t>
+      </w:r>
+      <w:r>
+        <w:rPr>
+          <w:rFonts w:ascii="Calibri" w:eastAsia="Times New Roman" w:hAnsi="Calibri" w:cs="Calibri"/>
+          <w:color w:val="000000"/>
+        </w:rPr>
+        <w:tab/>
+        <w:t>Status: string</w:t>
+      </w:r>
+    </w:p>
+    <w:p>
+      <w:pPr>
+        <w:spacing w:before="40" w:after="0" w:line="240" w:lineRule="auto"/>
+        <w:outlineLvl w:val="1"/>
+        <w:rPr>
+          <w:rFonts w:ascii="Calibri" w:eastAsia="Times New Roman" w:hAnsi="Calibri" w:cs="Calibri"/>
+          <w:color w:val="000000"/>
+        </w:rPr>
+      </w:pPr>
+      <w:r>
+        <w:rPr>
+          <w:rFonts w:ascii="Calibri" w:eastAsia="Times New Roman" w:hAnsi="Calibri" w:cs="Calibri"/>
+          <w:color w:val="000000"/>
+        </w:rPr>
+        <w:tab/>
+        <w:t xml:space="preserve">Code: </w:t>
+      </w:r>
+      <w:proofErr w:type="spellStart"/>
+      <w:r>
+        <w:rPr>
+          <w:rFonts w:ascii="Calibri" w:eastAsia="Times New Roman" w:hAnsi="Calibri" w:cs="Calibri"/>
+          <w:color w:val="000000"/>
+        </w:rPr>
+        <w:t>int</w:t>
+      </w:r>
+      <w:proofErr w:type="spellEnd"/>
+    </w:p>
+    <w:p>
+      <w:pPr>
+        <w:spacing w:before="40" w:after="0" w:line="240" w:lineRule="auto"/>
+        <w:outlineLvl w:val="1"/>
+        <w:rPr>
+          <w:rFonts w:ascii="Calibri" w:eastAsia="Times New Roman" w:hAnsi="Calibri" w:cs="Calibri"/>
+          <w:color w:val="000000"/>
+          <w:sz w:val="26"/>
+          <w:szCs w:val="26"/>
+        </w:rPr>
+      </w:pPr>
+      <w:r>
+        <w:rPr>
+          <w:rFonts w:ascii="Calibri" w:eastAsia="Times New Roman" w:hAnsi="Calibri" w:cs="Calibri"/>
+          <w:color w:val="000000"/>
+        </w:rPr>
+        <w:t>}</w:t>
+      </w:r>
+      <w:r>
+        <w:rPr>
+          <w:rFonts w:ascii="Calibri" w:eastAsia="Times New Roman" w:hAnsi="Calibri" w:cs="Calibri"/>
+          <w:color w:val="000000"/>
+          <w:sz w:val="26"/>
+          <w:szCs w:val="26"/>
+        </w:rPr>
+        <w:t xml:space="preserve"> </w:t>
+      </w:r>
+    </w:p>
+    <w:p>
+      <w:pPr>
+        <w:spacing w:before="40" w:after="0" w:line="240" w:lineRule="auto"/>
+        <w:outlineLvl w:val="1"/>
+        <w:rPr>
+          <w:rFonts w:ascii="Calibri" w:eastAsia="Times New Roman" w:hAnsi="Calibri" w:cs="Calibri"/>
+          <w:color w:val="000000"/>
+          <w:sz w:val="26"/>
+          <w:szCs w:val="26"/>
+        </w:rPr>
+      </w:pPr>
+    </w:p>
+    <w:p>
+      <w:pPr>
+        <w:spacing w:before="40" w:after="0" w:line="240" w:lineRule="auto"/>
+        <w:outlineLvl w:val="1"/>
+        <w:rPr>
+          <w:rFonts w:ascii="Times New Roman" w:eastAsia="Times New Roman" w:hAnsi="Times New Roman" w:cs="Times New Roman"/>
+          <w:b/>
+          <w:bCs/>
+          <w:sz w:val="36"/>
+          <w:szCs w:val="36"/>
+        </w:rPr>
+      </w:pPr>
+      <w:r>
+        <w:rPr>
+          <w:rFonts w:ascii="Calibri" w:eastAsia="Times New Roman" w:hAnsi="Calibri" w:cs="Calibri"/>
+          <w:color w:val="2F5496"/>
+          <w:sz w:val="26"/>
+          <w:szCs w:val="26"/>
+        </w:rPr>
+        <w:t>Example Request</w:t>
+      </w:r>
+    </w:p>
+    <w:p>
+      <w:pPr>
+        <w:spacing w:before="40" w:after="0" w:line="240" w:lineRule="auto"/>
+        <w:outlineLvl w:val="2"/>
+        <w:rPr>
+          <w:rFonts w:ascii="Times New Roman" w:eastAsia="Times New Roman" w:hAnsi="Times New Roman" w:cs="Times New Roman"/>
+          <w:b/>
+          <w:bCs/>
+          <w:sz w:val="27"/>
+          <w:szCs w:val="27"/>
+        </w:rPr>
+      </w:pPr>
+      <w:r>
+        <w:rPr>
+          <w:rFonts w:ascii="Calibri" w:eastAsia="Times New Roman" w:hAnsi="Calibri" w:cs="Calibri"/>
+          <w:color w:val="1F3863"/>
+          <w:sz w:val="24"/>
+          <w:szCs w:val="24"/>
+        </w:rPr>
+        <w:t>Send</w:t>
+      </w:r>
+    </w:p>
+    <w:p>
+      <w:pPr>
+        <w:spacing w:line="240" w:lineRule="auto"/>
+        <w:rPr>
+          <w:rFonts w:ascii="Times New Roman" w:eastAsia="Times New Roman" w:hAnsi="Times New Roman" w:cs="Times New Roman"/>
+          <w:sz w:val="24"/>
+          <w:szCs w:val="24"/>
+        </w:rPr>
+      </w:pPr>
+      <w:r>
+        <w:rPr>
+          <w:rFonts w:ascii="Calibri" w:eastAsia="Times New Roman" w:hAnsi="Calibri" w:cs="Calibri"/>
+          <w:color w:val="000000"/>
+        </w:rPr>
+        <w:t>{</w:t>
+      </w:r>
+    </w:p>
+    <w:p>
+      <w:pPr>
+        <w:spacing w:line="240" w:lineRule="auto"/>
+        <w:rPr>
+          <w:rFonts w:asciiTheme="minorEastAsia" w:hAnsiTheme="minorEastAsia" w:cs="Calibri"/>
+          <w:color w:val="000000"/>
+        </w:rPr>
+      </w:pPr>
+      <w:r>
+        <w:rPr>
+          <w:rFonts w:ascii="Calibri" w:eastAsia="Times New Roman" w:hAnsi="Calibri" w:cs="Calibri"/>
+          <w:color w:val="000000"/>
+        </w:rPr>
+        <w:tab/>
+        <w:t xml:space="preserve">“action”: </w:t>
+      </w:r>
+      <w:r>
+        <w:rPr>
+          <w:rFonts w:asciiTheme="minorEastAsia" w:hAnsiTheme="minorEastAsia" w:cs="Calibri"/>
+          <w:color w:val="000000"/>
+        </w:rPr>
+        <w:t>610</w:t>
+      </w:r>
+    </w:p>
+    <w:p>
+      <w:pPr>
+        <w:spacing w:line="240" w:lineRule="auto"/>
+        <w:rPr>
+          <w:rFonts w:ascii="Times New Roman" w:eastAsia="Times New Roman" w:hAnsi="Times New Roman" w:cs="Times New Roman"/>
+          <w:sz w:val="24"/>
+          <w:szCs w:val="24"/>
+        </w:rPr>
+      </w:pPr>
+      <w:r>
+        <w:rPr>
+          <w:rFonts w:asciiTheme="minorEastAsia" w:hAnsiTheme="minorEastAsia" w:cs="Calibri"/>
+          <w:color w:val="000000"/>
+        </w:rPr>
+        <w:tab/>
+        <w:t>“location</w:t>
+      </w:r>
+      <w:proofErr w:type="gramStart"/>
+      <w:r>
+        <w:rPr>
+          <w:rFonts w:asciiTheme="minorEastAsia" w:hAnsiTheme="minorEastAsia" w:cs="Calibri"/>
+          <w:color w:val="000000"/>
+        </w:rPr>
+        <w:t>":{</w:t>
+      </w:r>
+      <w:proofErr w:type="gramEnd"/>
+      <w:r>
+        <w:rPr>
+          <w:rFonts w:asciiTheme="minorEastAsia" w:hAnsiTheme="minorEastAsia" w:cs="Calibri"/>
+          <w:color w:val="000000"/>
+        </w:rPr>
+        <w:t>"x":1,"y":2}</w:t>
+      </w:r>
+    </w:p>
+    <w:p>
+      <w:pPr>
+        <w:spacing w:line="240" w:lineRule="auto"/>
+        <w:rPr>
+          <w:rFonts w:ascii="Times New Roman" w:eastAsia="Times New Roman" w:hAnsi="Times New Roman" w:cs="Times New Roman"/>
+          <w:sz w:val="24"/>
+          <w:szCs w:val="24"/>
+        </w:rPr>
+      </w:pPr>
+      <w:r>
+        <w:rPr>
+          <w:rFonts w:ascii="Calibri" w:eastAsia="Times New Roman" w:hAnsi="Calibri" w:cs="Calibri"/>
+          <w:color w:val="000000"/>
+        </w:rPr>
+        <w:t>}</w:t>
+      </w:r>
+    </w:p>
+    <w:p>
+      <w:pPr>
+        <w:spacing w:before="40" w:after="0" w:line="240" w:lineRule="auto"/>
+        <w:outlineLvl w:val="2"/>
+        <w:rPr>
+          <w:rFonts w:ascii="Times New Roman" w:eastAsia="Times New Roman" w:hAnsi="Times New Roman" w:cs="Times New Roman"/>
+          <w:b/>
+          <w:bCs/>
+          <w:sz w:val="27"/>
+          <w:szCs w:val="27"/>
+        </w:rPr>
+      </w:pPr>
+      <w:r>
+        <w:rPr>
+          <w:rFonts w:ascii="Calibri" w:eastAsia="Times New Roman" w:hAnsi="Calibri" w:cs="Calibri"/>
+          <w:color w:val="1F3863"/>
+          <w:sz w:val="24"/>
+          <w:szCs w:val="24"/>
+        </w:rPr>
+        <w:t>Return</w:t>
+      </w:r>
+    </w:p>
+    <w:p>
+      <w:r>
+        <w:t>{"</w:t>
+      </w:r>
+      <w:proofErr w:type="spellStart"/>
+      <w:r>
+        <w:t>status":"message</w:t>
+      </w:r>
+      <w:proofErr w:type="spellEnd"/>
+      <w:r>
+        <w:t xml:space="preserve"> delivered","code":611}</w:t>
+      </w:r>
+    </w:p>
+    <w:p>
+      <w:pPr>
+        <w:pStyle w:val="Heading1"/>
+      </w:pPr>
+      <w:r>
+        <w:t>Creator Receive Location</w:t>
+      </w:r>
+    </w:p>
+    <w:p>
+      <w:r>
+        <w:t>The location information will delivery directly to the creator, or fails. Therefore, the request from creator is not needed.</w:t>
+      </w:r>
+    </w:p>
+    <w:p>
+      <w:pPr>
+        <w:spacing w:before="40" w:after="0" w:line="240" w:lineRule="auto"/>
+        <w:outlineLvl w:val="1"/>
+        <w:rPr>
+          <w:rFonts w:ascii="Times New Roman" w:eastAsia="Times New Roman" w:hAnsi="Times New Roman" w:cs="Times New Roman"/>
+          <w:b/>
+          <w:bCs/>
+          <w:sz w:val="36"/>
+          <w:szCs w:val="36"/>
+        </w:rPr>
+      </w:pPr>
+      <w:r>
+        <w:rPr>
+          <w:rFonts w:ascii="Calibri" w:eastAsia="Times New Roman" w:hAnsi="Calibri" w:cs="Calibri"/>
+          <w:color w:val="2F5496"/>
+          <w:sz w:val="26"/>
+          <w:szCs w:val="26"/>
+        </w:rPr>
+        <w:t>Request</w:t>
+      </w:r>
+    </w:p>
+    <w:p>
+      <w:pPr>
+        <w:spacing w:before="40" w:after="0" w:line="240" w:lineRule="auto"/>
+        <w:outlineLvl w:val="1"/>
+        <w:rPr>
+          <w:rFonts w:ascii="Calibri" w:eastAsia="Times New Roman" w:hAnsi="Calibri" w:cs="Calibri"/>
+          <w:color w:val="000000"/>
+        </w:rPr>
+      </w:pPr>
+      <w:r>
+        <w:rPr>
+          <w:rFonts w:ascii="Calibri" w:eastAsia="Times New Roman" w:hAnsi="Calibri" w:cs="Calibri"/>
+          <w:color w:val="000000"/>
+        </w:rPr>
+        <w:t>None</w:t>
+      </w:r>
+    </w:p>
+    <w:p>
+      <w:pPr>
+        <w:spacing w:before="40" w:after="0" w:line="240" w:lineRule="auto"/>
+        <w:outlineLvl w:val="1"/>
+        <w:rPr>
+          <w:rFonts w:ascii="Times New Roman" w:eastAsia="Times New Roman" w:hAnsi="Times New Roman" w:cs="Times New Roman"/>
+          <w:b/>
+          <w:bCs/>
+          <w:sz w:val="36"/>
+          <w:szCs w:val="36"/>
+        </w:rPr>
+      </w:pPr>
+      <w:r>
+        <w:rPr>
+          <w:rFonts w:ascii="Calibri" w:eastAsia="Times New Roman" w:hAnsi="Calibri" w:cs="Calibri"/>
+          <w:color w:val="2F5496"/>
+          <w:sz w:val="26"/>
+          <w:szCs w:val="26"/>
+        </w:rPr>
+        <w:t>Return</w:t>
+      </w:r>
+    </w:p>
+    <w:p>
+      <w:pPr>
+        <w:spacing w:before="40" w:after="0" w:line="240" w:lineRule="auto"/>
+        <w:outlineLvl w:val="1"/>
+        <w:rPr>
+          <w:rFonts w:ascii="Calibri" w:eastAsia="Times New Roman" w:hAnsi="Calibri" w:cs="Calibri"/>
+          <w:color w:val="000000"/>
+        </w:rPr>
+      </w:pPr>
+      <w:r>
+        <w:rPr>
+          <w:rFonts w:ascii="Calibri" w:eastAsia="Times New Roman" w:hAnsi="Calibri" w:cs="Calibri"/>
+          <w:color w:val="000000"/>
+        </w:rPr>
+        <w:t>{</w:t>
+      </w:r>
+    </w:p>
+    <w:p>
+      <w:pPr>
+        <w:spacing w:before="40" w:after="0" w:line="240" w:lineRule="auto"/>
+        <w:outlineLvl w:val="1"/>
+        <w:rPr>
+          <w:rFonts w:ascii="Calibri" w:eastAsia="Times New Roman" w:hAnsi="Calibri" w:cs="Calibri"/>
+          <w:color w:val="000000"/>
+        </w:rPr>
+      </w:pPr>
+      <w:r>
+        <w:rPr>
+          <w:rFonts w:ascii="Calibri" w:eastAsia="Times New Roman" w:hAnsi="Calibri" w:cs="Calibri"/>
+          <w:color w:val="000000"/>
+        </w:rPr>
+        <w:t xml:space="preserve">    </w:t>
+      </w:r>
+      <w:r>
+        <w:rPr>
+          <w:rFonts w:ascii="Calibri" w:eastAsia="Times New Roman" w:hAnsi="Calibri" w:cs="Calibri"/>
+          <w:color w:val="000000"/>
+        </w:rPr>
+        <w:tab/>
+        <w:t xml:space="preserve">action: </w:t>
+      </w:r>
+      <w:proofErr w:type="spellStart"/>
+      <w:r>
+        <w:rPr>
+          <w:rFonts w:ascii="Calibri" w:eastAsia="Times New Roman" w:hAnsi="Calibri" w:cs="Calibri"/>
+          <w:color w:val="000000"/>
+        </w:rPr>
+        <w:t>int</w:t>
+      </w:r>
+      <w:proofErr w:type="spellEnd"/>
+    </w:p>
+    <w:p>
+      <w:pPr>
+        <w:spacing w:before="40" w:after="0" w:line="240" w:lineRule="auto"/>
+        <w:outlineLvl w:val="1"/>
+        <w:rPr>
+          <w:rFonts w:ascii="Calibri" w:eastAsia="Times New Roman" w:hAnsi="Calibri" w:cs="Calibri"/>
+          <w:color w:val="000000"/>
+        </w:rPr>
+      </w:pPr>
+      <w:r>
+        <w:rPr>
+          <w:rFonts w:ascii="Calibri" w:eastAsia="Times New Roman" w:hAnsi="Calibri" w:cs="Calibri"/>
+          <w:color w:val="000000"/>
+        </w:rPr>
+        <w:tab/>
+        <w:t>location: {JSON location}</w:t>
+      </w:r>
+    </w:p>
+    <w:p>
+      <w:pPr>
+        <w:spacing w:before="40" w:after="0" w:line="240" w:lineRule="auto"/>
+        <w:outlineLvl w:val="1"/>
+        <w:rPr>
+          <w:rFonts w:ascii="Calibri" w:eastAsia="Times New Roman" w:hAnsi="Calibri" w:cs="Calibri"/>
+          <w:color w:val="000000"/>
+          <w:sz w:val="26"/>
+          <w:szCs w:val="26"/>
+        </w:rPr>
+      </w:pPr>
+      <w:r>
+        <w:rPr>
+          <w:rFonts w:ascii="Calibri" w:eastAsia="Times New Roman" w:hAnsi="Calibri" w:cs="Calibri"/>
+          <w:color w:val="000000"/>
+        </w:rPr>
+        <w:t>}</w:t>
+      </w:r>
+      <w:r>
+        <w:rPr>
+          <w:rFonts w:ascii="Calibri" w:eastAsia="Times New Roman" w:hAnsi="Calibri" w:cs="Calibri"/>
+          <w:color w:val="000000"/>
+          <w:sz w:val="26"/>
+          <w:szCs w:val="26"/>
+        </w:rPr>
+        <w:t xml:space="preserve"> </w:t>
+      </w:r>
+    </w:p>
+    <w:p>
+      <w:pPr>
+        <w:spacing w:before="40" w:after="0" w:line="240" w:lineRule="auto"/>
+        <w:outlineLvl w:val="1"/>
+        <w:rPr>
+          <w:rFonts w:ascii="Calibri" w:eastAsia="Times New Roman" w:hAnsi="Calibri" w:cs="Calibri"/>
+          <w:color w:val="000000"/>
+          <w:sz w:val="26"/>
+          <w:szCs w:val="26"/>
+        </w:rPr>
+      </w:pPr>
+    </w:p>
+    <w:p>
+      <w:pPr>
+        <w:spacing w:before="40" w:after="0" w:line="240" w:lineRule="auto"/>
+        <w:outlineLvl w:val="1"/>
+        <w:rPr>
+          <w:rFonts w:ascii="Times New Roman" w:eastAsia="Times New Roman" w:hAnsi="Times New Roman" w:cs="Times New Roman"/>
+          <w:b/>
+          <w:bCs/>
+          <w:sz w:val="36"/>
+          <w:szCs w:val="36"/>
+        </w:rPr>
+      </w:pPr>
+      <w:r>
+        <w:rPr>
+          <w:rFonts w:ascii="Calibri" w:eastAsia="Times New Roman" w:hAnsi="Calibri" w:cs="Calibri"/>
+          <w:color w:val="2F5496"/>
+          <w:sz w:val="26"/>
+          <w:szCs w:val="26"/>
+        </w:rPr>
+        <w:t>Example Request</w:t>
+      </w:r>
+    </w:p>
+    <w:p>
+      <w:pPr>
+        <w:spacing w:before="40" w:after="0" w:line="240" w:lineRule="auto"/>
+        <w:outlineLvl w:val="2"/>
+        <w:rPr>
+          <w:rFonts w:ascii="Times New Roman" w:eastAsia="Times New Roman" w:hAnsi="Times New Roman" w:cs="Times New Roman"/>
+          <w:b/>
+          <w:bCs/>
+          <w:sz w:val="27"/>
+          <w:szCs w:val="27"/>
+        </w:rPr>
+      </w:pPr>
+      <w:r>
+        <w:rPr>
+          <w:rFonts w:ascii="Calibri" w:eastAsia="Times New Roman" w:hAnsi="Calibri" w:cs="Calibri"/>
+          <w:color w:val="1F3863"/>
+          <w:sz w:val="24"/>
+          <w:szCs w:val="24"/>
+        </w:rPr>
+        <w:t>Return</w:t>
+      </w:r>
+    </w:p>
+    <w:p>
+      <w:r>
+        <w:t>{"action":613,"location</w:t>
+      </w:r>
+      <w:proofErr w:type="gramStart"/>
+      <w:r>
+        <w:t>":{</w:t>
+      </w:r>
+      <w:proofErr w:type="gramEnd"/>
+      <w:r>
+        <w:t>"</w:t>
+      </w:r>
+      <w:r>
+        <w:t>x</w:t>
+      </w:r>
+      <w:r>
+        <w:t>":1,"</w:t>
+      </w:r>
+      <w:r>
+        <w:t>y</w:t>
+      </w:r>
+      <w:r>
+        <w:t>":2}}</w:t>
+      </w:r>
     </w:p>
     <w:p/>
     <w:p>

</xml_diff>

<commit_message>
waypoint can now add information. Database design updated. Interface updated.
</commit_message>
<xml_diff>
--- a/Server Program/Node.JS Web Socket Connection/Interface.docx
+++ b/Server Program/Node.JS Web Socket Connection/Interface.docx
@@ -6244,24 +6244,12 @@
         <w:t>Add</w:t>
       </w:r>
       <w:r>
-        <w:t xml:space="preserve"> Game </w:t>
-      </w:r>
-      <w:r>
-        <w:t xml:space="preserve">Waypoint </w:t>
-      </w:r>
-      <w:r>
-        <w:t>Service</w:t>
-      </w:r>
-    </w:p>
-    <w:p>
-      <w:r>
-        <w:t>Create a new waypoint in the game</w:t>
-      </w:r>
-      <w:r>
-        <w:t>.</w:t>
-      </w:r>
-      <w:r>
-        <w:t xml:space="preserve"> </w:t>
+        <w:t xml:space="preserve"> Game Waypoint Service</w:t>
+      </w:r>
+    </w:p>
+    <w:p>
+      <w:r>
+        <w:t xml:space="preserve">Create a new waypoint in the game. </w:t>
       </w:r>
     </w:p>
     <w:p>
@@ -6332,6 +6320,14 @@
         <w:ind w:firstLine="720"/>
       </w:pPr>
       <w:r>
+        <w:t>“info”: string,</w:t>
+      </w:r>
+    </w:p>
+    <w:p>
+      <w:pPr>
+        <w:ind w:firstLine="720"/>
+      </w:pPr>
+      <w:r>
         <w:t>“</w:t>
       </w:r>
       <w:r>
@@ -6422,298 +6418,274 @@
         <w:t>"action":</w:t>
       </w:r>
       <w:r>
+        <w:t xml:space="preserve"> 731, </w:t>
+      </w:r>
+    </w:p>
+    <w:p>
+      <w:pPr>
+        <w:ind w:firstLine="720"/>
+      </w:pPr>
+      <w:r>
+        <w:t>“info”: “Guess Guess”</w:t>
+      </w:r>
+    </w:p>
+    <w:p>
+      <w:pPr>
+        <w:ind w:firstLine="720"/>
+      </w:pPr>
+      <w:r>
+        <w:lastRenderedPageBreak/>
+        <w:t>“location”: {</w:t>
+      </w:r>
+    </w:p>
+    <w:p>
+      <w:pPr>
+        <w:ind w:left="720"/>
+      </w:pPr>
+      <w:r>
+        <w:tab/>
+        <w:t>“x”: 123,</w:t>
+      </w:r>
+    </w:p>
+    <w:p>
+      <w:pPr>
+        <w:ind w:left="720"/>
+      </w:pPr>
+      <w:r>
+        <w:tab/>
+        <w:t>“y”: 321</w:t>
+      </w:r>
+    </w:p>
+    <w:p>
+      <w:pPr>
+        <w:ind w:left="720"/>
+      </w:pPr>
+      <w:r>
+        <w:t>}</w:t>
+      </w:r>
+    </w:p>
+    <w:p>
+      <w:r>
+        <w:t>}</w:t>
+      </w:r>
+    </w:p>
+    <w:p>
+      <w:pPr>
+        <w:pStyle w:val="Heading2"/>
+      </w:pPr>
+      <w:r>
+        <w:t>Sample Return</w:t>
+      </w:r>
+    </w:p>
+    <w:p>
+      <w:r>
+        <w:t>{</w:t>
+      </w:r>
+    </w:p>
+    <w:p>
+      <w:pPr>
+        <w:ind w:firstLine="720"/>
+      </w:pPr>
+      <w:r>
+        <w:t>"code":732</w:t>
+      </w:r>
+      <w:r>
+        <w:t>,</w:t>
+      </w:r>
+    </w:p>
+    <w:p>
+      <w:r>
+        <w:t>}</w:t>
+      </w:r>
+    </w:p>
+    <w:p>
+      <w:pPr>
+        <w:pStyle w:val="Heading1"/>
+      </w:pPr>
+      <w:r>
+        <w:t>Get Waypoint Service</w:t>
+      </w:r>
+    </w:p>
+    <w:p>
+      <w:pPr>
+        <w:spacing w:before="40" w:after="0" w:line="240" w:lineRule="auto"/>
+        <w:outlineLvl w:val="1"/>
+        <w:rPr>
+          <w:rFonts w:ascii="Calibri" w:eastAsia="Times New Roman" w:hAnsi="Calibri" w:cs="Calibri"/>
+          <w:color w:val="000000"/>
+        </w:rPr>
+      </w:pPr>
+      <w:r>
+        <w:rPr>
+          <w:rFonts w:ascii="Calibri" w:eastAsia="Times New Roman" w:hAnsi="Calibri" w:cs="Calibri"/>
+          <w:color w:val="000000"/>
+        </w:rPr>
+        <w:t>Get the waypoint of your current game.</w:t>
+      </w:r>
+    </w:p>
+    <w:p>
+      <w:pPr>
+        <w:pStyle w:val="Heading2"/>
+      </w:pPr>
+      <w:r>
+        <w:t>Sending Format</w:t>
+      </w:r>
+    </w:p>
+    <w:p>
+      <w:r>
+        <w:t>{</w:t>
+      </w:r>
+    </w:p>
+    <w:p>
+      <w:pPr>
+        <w:ind w:firstLine="720"/>
+      </w:pPr>
+      <w:r>
+        <w:t>"action":</w:t>
+      </w:r>
+      <w:r>
+        <w:t xml:space="preserve"> int, </w:t>
+      </w:r>
+    </w:p>
+    <w:p>
+      <w:r>
+        <w:t>}</w:t>
+      </w:r>
+    </w:p>
+    <w:p>
+      <w:pPr>
+        <w:pStyle w:val="Heading2"/>
+      </w:pPr>
+      <w:r>
+        <w:t>Return Format</w:t>
+      </w:r>
+    </w:p>
+    <w:p>
+      <w:r>
+        <w:t>{</w:t>
+      </w:r>
+    </w:p>
+    <w:p>
+      <w:pPr>
+        <w:ind w:firstLine="720"/>
+      </w:pPr>
+      <w:r>
+        <w:t xml:space="preserve">"code": int, </w:t>
+      </w:r>
+    </w:p>
+    <w:p>
+      <w:pPr>
+        <w:ind w:firstLine="720"/>
+      </w:pPr>
+      <w:r>
+        <w:t>“result”: [</w:t>
+      </w:r>
+    </w:p>
+    <w:p>
+      <w:pPr>
+        <w:ind w:left="720" w:firstLine="720"/>
+      </w:pPr>
+      <w:r>
+        <w:t>{x: double, y: double</w:t>
+      </w:r>
+      <w:r>
+        <w:t>, info: string</w:t>
+      </w:r>
+      <w:r>
+        <w:t>}</w:t>
+      </w:r>
+    </w:p>
+    <w:p>
+      <w:pPr>
+        <w:ind w:firstLine="720"/>
+      </w:pPr>
+      <w:r>
+        <w:t>]</w:t>
+      </w:r>
+    </w:p>
+    <w:p>
+      <w:r>
+        <w:t>}</w:t>
+      </w:r>
+    </w:p>
+    <w:p>
+      <w:pPr>
+        <w:pStyle w:val="Heading2"/>
+      </w:pPr>
+      <w:r>
+        <w:t>Sample Send</w:t>
+      </w:r>
+    </w:p>
+    <w:p>
+      <w:r>
+        <w:t>{</w:t>
+      </w:r>
+    </w:p>
+    <w:p>
+      <w:pPr>
+        <w:ind w:firstLine="720"/>
+      </w:pPr>
+      <w:r>
+        <w:t>"action":</w:t>
+      </w:r>
+      <w:r>
+        <w:t xml:space="preserve"> 733, </w:t>
+      </w:r>
+    </w:p>
+    <w:p>
+      <w:r>
+        <w:t>}</w:t>
+      </w:r>
+    </w:p>
+    <w:p>
+      <w:pPr>
+        <w:pStyle w:val="Heading2"/>
+      </w:pPr>
+      <w:r>
+        <w:t>Sample Return</w:t>
+      </w:r>
+    </w:p>
+    <w:p>
+      <w:r>
+        <w:t>{</w:t>
+      </w:r>
+    </w:p>
+    <w:p>
+      <w:pPr>
+        <w:ind w:firstLine="720"/>
+      </w:pPr>
+      <w:r>
+        <w:t>"code":734,</w:t>
+      </w:r>
+    </w:p>
+    <w:p>
+      <w:pPr>
+        <w:ind w:firstLine="720"/>
+      </w:pPr>
+      <w:r>
+        <w:t>"result":</w:t>
+      </w:r>
+      <w:r>
         <w:t xml:space="preserve"> </w:t>
       </w:r>
       <w:r>
-        <w:t>731</w:t>
-      </w:r>
-      <w:r>
-        <w:t xml:space="preserve">, </w:t>
-      </w:r>
-    </w:p>
-    <w:p>
-      <w:pPr>
-        <w:ind w:firstLine="720"/>
-      </w:pPr>
-      <w:r>
-        <w:t>“location”: {</w:t>
-      </w:r>
-    </w:p>
-    <w:p>
-      <w:pPr>
-        <w:ind w:left="720"/>
-      </w:pPr>
-      <w:r>
-        <w:tab/>
-        <w:t xml:space="preserve">“x”: </w:t>
-      </w:r>
-      <w:r>
-        <w:t>123</w:t>
-      </w:r>
-      <w:r>
-        <w:t>,</w:t>
-      </w:r>
-    </w:p>
-    <w:p>
-      <w:pPr>
-        <w:ind w:left="720"/>
-      </w:pPr>
-      <w:r>
-        <w:lastRenderedPageBreak/>
-        <w:tab/>
-        <w:t xml:space="preserve">“y”: </w:t>
-      </w:r>
-      <w:r>
-        <w:t>321</w:t>
-      </w:r>
-    </w:p>
-    <w:p>
-      <w:pPr>
-        <w:ind w:left="720"/>
-      </w:pPr>
-      <w:r>
-        <w:t>}</w:t>
-      </w:r>
-    </w:p>
-    <w:p>
-      <w:r>
-        <w:t>}</w:t>
-      </w:r>
-    </w:p>
-    <w:p>
-      <w:pPr>
-        <w:pStyle w:val="Heading2"/>
-      </w:pPr>
-      <w:r>
-        <w:t>Sample Return</w:t>
-      </w:r>
-    </w:p>
-    <w:p>
-      <w:r>
-        <w:t>{</w:t>
-      </w:r>
-    </w:p>
-    <w:p>
-      <w:pPr>
-        <w:ind w:firstLine="720"/>
-      </w:pPr>
-      <w:r>
-        <w:t>"code":732</w:t>
-      </w:r>
-      <w:r>
-        <w:t>,</w:t>
-      </w:r>
-    </w:p>
-    <w:p>
-      <w:r>
-        <w:t>}</w:t>
-      </w:r>
-    </w:p>
-    <w:p>
-      <w:pPr>
-        <w:pStyle w:val="Heading1"/>
-      </w:pPr>
-      <w:r>
-        <w:t xml:space="preserve">Get </w:t>
-      </w:r>
-      <w:r>
-        <w:t>Waypoint</w:t>
-      </w:r>
-      <w:r>
-        <w:t xml:space="preserve"> Service</w:t>
-      </w:r>
-    </w:p>
-    <w:p>
-      <w:pPr>
-        <w:spacing w:before="40" w:after="0" w:line="240" w:lineRule="auto"/>
-        <w:outlineLvl w:val="1"/>
-        <w:rPr>
-          <w:rFonts w:ascii="Calibri" w:eastAsia="Times New Roman" w:hAnsi="Calibri" w:cs="Calibri"/>
-          <w:color w:val="000000"/>
-        </w:rPr>
-      </w:pPr>
-      <w:r>
-        <w:rPr>
-          <w:rFonts w:ascii="Calibri" w:eastAsia="Times New Roman" w:hAnsi="Calibri" w:cs="Calibri"/>
-          <w:color w:val="000000"/>
-        </w:rPr>
-        <w:t xml:space="preserve">Get </w:t>
-      </w:r>
-      <w:r>
-        <w:rPr>
-          <w:rFonts w:ascii="Calibri" w:eastAsia="Times New Roman" w:hAnsi="Calibri" w:cs="Calibri"/>
-          <w:color w:val="000000"/>
-        </w:rPr>
-        <w:t>the waypoint</w:t>
-      </w:r>
-      <w:r>
-        <w:rPr>
-          <w:rFonts w:ascii="Calibri" w:eastAsia="Times New Roman" w:hAnsi="Calibri" w:cs="Calibri"/>
-          <w:color w:val="000000"/>
-        </w:rPr>
-        <w:t xml:space="preserve"> of </w:t>
-      </w:r>
-      <w:r>
-        <w:rPr>
-          <w:rFonts w:ascii="Calibri" w:eastAsia="Times New Roman" w:hAnsi="Calibri" w:cs="Calibri"/>
-          <w:color w:val="000000"/>
-        </w:rPr>
-        <w:t>your current game.</w:t>
-      </w:r>
-    </w:p>
-    <w:p>
-      <w:pPr>
-        <w:pStyle w:val="Heading2"/>
-      </w:pPr>
-      <w:r>
-        <w:t>Sending Format</w:t>
-      </w:r>
-    </w:p>
-    <w:p>
-      <w:r>
-        <w:t>{</w:t>
-      </w:r>
-    </w:p>
-    <w:p>
-      <w:pPr>
-        <w:ind w:firstLine="720"/>
-      </w:pPr>
-      <w:r>
-        <w:t>"action":</w:t>
-      </w:r>
-      <w:r>
-        <w:t xml:space="preserve"> int, </w:t>
-      </w:r>
-    </w:p>
-    <w:p>
-      <w:r>
-        <w:t>}</w:t>
-      </w:r>
-    </w:p>
-    <w:p>
-      <w:pPr>
-        <w:pStyle w:val="Heading2"/>
-      </w:pPr>
-      <w:r>
-        <w:t>Return Format</w:t>
-      </w:r>
-    </w:p>
-    <w:p>
-      <w:r>
-        <w:t>{</w:t>
-      </w:r>
-    </w:p>
-    <w:p>
-      <w:pPr>
-        <w:ind w:firstLine="720"/>
-      </w:pPr>
-      <w:r>
-        <w:t xml:space="preserve">"code": int, </w:t>
-      </w:r>
-    </w:p>
-    <w:p>
-      <w:pPr>
-        <w:ind w:firstLine="720"/>
-      </w:pPr>
-      <w:r>
-        <w:t>“result”: [</w:t>
-      </w:r>
-    </w:p>
-    <w:p>
-      <w:pPr>
-        <w:ind w:left="720" w:firstLine="720"/>
-      </w:pPr>
-      <w:r>
-        <w:t>{x: double, y: double}</w:t>
-      </w:r>
-    </w:p>
-    <w:p>
-      <w:pPr>
-        <w:ind w:firstLine="720"/>
-      </w:pPr>
-      <w:r>
-        <w:t>]</w:t>
-      </w:r>
-    </w:p>
-    <w:p>
-      <w:r>
-        <w:t>}</w:t>
-      </w:r>
-    </w:p>
-    <w:p>
-      <w:pPr>
-        <w:pStyle w:val="Heading2"/>
-      </w:pPr>
-      <w:r>
-        <w:t>Sample Send</w:t>
-      </w:r>
-    </w:p>
-    <w:p>
-      <w:r>
-        <w:t>{</w:t>
-      </w:r>
-    </w:p>
-    <w:p>
-      <w:pPr>
-        <w:ind w:firstLine="720"/>
-      </w:pPr>
-      <w:r>
-        <w:t>"action":</w:t>
-      </w:r>
-      <w:r>
-        <w:t xml:space="preserve"> </w:t>
-      </w:r>
-      <w:r>
-        <w:t>733</w:t>
-      </w:r>
-      <w:r>
-        <w:t xml:space="preserve">, </w:t>
-      </w:r>
-    </w:p>
-    <w:p>
-      <w:r>
-        <w:t>}</w:t>
-      </w:r>
-    </w:p>
-    <w:p>
-      <w:pPr>
-        <w:pStyle w:val="Heading2"/>
-      </w:pPr>
-      <w:r>
-        <w:t>Sample Return</w:t>
-      </w:r>
-    </w:p>
-    <w:p>
-      <w:r>
-        <w:t>{</w:t>
-      </w:r>
-    </w:p>
-    <w:p>
-      <w:pPr>
-        <w:ind w:firstLine="720"/>
-      </w:pPr>
-      <w:r>
-        <w:t>"code":734,</w:t>
-      </w:r>
-    </w:p>
-    <w:p>
-      <w:pPr>
-        <w:ind w:firstLine="720"/>
-      </w:pPr>
-      <w:r>
-        <w:t>"result":</w:t>
-      </w:r>
-      <w:r>
-        <w:t xml:space="preserve"> </w:t>
+        <w:t>[{"x":123.2,"y":323</w:t>
+      </w:r>
+      <w:r>
+        <w:t>, “info”: “what? You found here!!</w:t>
       </w:r>
       <w:bookmarkStart w:id="0" w:name="_GoBack"/>
       <w:bookmarkEnd w:id="0"/>
       <w:r>
-        <w:t>[{"x":123.2,"y":323}]</w:t>
-      </w:r>
-    </w:p>
-    <w:p>
-      <w:r>
+        <w:t>”</w:t>
+      </w:r>
+      <w:r>
+        <w:t>}]</w:t>
+      </w:r>
+    </w:p>
+    <w:p>
+      <w:r>
+        <w:lastRenderedPageBreak/>
         <w:t>}</w:t>
       </w:r>
     </w:p>
@@ -6722,7 +6694,6 @@
         <w:pStyle w:val="Heading1"/>
       </w:pPr>
       <w:r>
-        <w:lastRenderedPageBreak/>
         <w:t>Get Game Notification Service</w:t>
       </w:r>
     </w:p>
@@ -7226,6 +7197,7 @@
           <w:sz w:val="26"/>
           <w:szCs w:val="26"/>
         </w:rPr>
+        <w:lastRenderedPageBreak/>
         <w:t>Request</w:t>
       </w:r>
     </w:p>
@@ -7260,7 +7232,6 @@
           <w:rFonts w:ascii="Calibri" w:eastAsia="Times New Roman" w:hAnsi="Calibri" w:cs="Calibri"/>
           <w:color w:val="000000"/>
         </w:rPr>
-        <w:lastRenderedPageBreak/>
         <w:tab/>
         <w:t>action: int</w:t>
       </w:r>
@@ -7777,6 +7748,7 @@
           <w:rFonts w:ascii="Calibri" w:eastAsia="Times New Roman" w:hAnsi="Calibri" w:cs="Calibri"/>
           <w:color w:val="000000"/>
         </w:rPr>
+        <w:lastRenderedPageBreak/>
         <w:t>{</w:t>
       </w:r>
     </w:p>
@@ -7832,7 +7804,6 @@
           <w:rFonts w:ascii="Calibri" w:eastAsia="Times New Roman" w:hAnsi="Calibri" w:cs="Calibri"/>
           <w:color w:val="000000"/>
         </w:rPr>
-        <w:lastRenderedPageBreak/>
         <w:t>}</w:t>
       </w:r>
       <w:r>
@@ -8354,6 +8325,7 @@
           <w:sz w:val="24"/>
           <w:szCs w:val="24"/>
         </w:rPr>
+        <w:lastRenderedPageBreak/>
         <w:t>Send</w:t>
       </w:r>
     </w:p>
@@ -8420,7 +8392,6 @@
           <w:rFonts w:ascii="Calibri" w:eastAsia="Times New Roman" w:hAnsi="Calibri" w:cs="Calibri"/>
           <w:color w:val="000000"/>
         </w:rPr>
-        <w:lastRenderedPageBreak/>
         <w:t>}</w:t>
       </w:r>
     </w:p>
@@ -8933,6 +8904,7 @@
           <w:sz w:val="24"/>
           <w:szCs w:val="24"/>
         </w:rPr>
+        <w:lastRenderedPageBreak/>
         <w:t>Return</w:t>
       </w:r>
     </w:p>
@@ -8951,7 +8923,6 @@
     </w:p>
     <w:p>
       <w:r>
-        <w:lastRenderedPageBreak/>
         <w:t>}</w:t>
       </w:r>
     </w:p>
@@ -9412,6 +9383,7 @@
           <w:sz w:val="26"/>
           <w:szCs w:val="26"/>
         </w:rPr>
+        <w:lastRenderedPageBreak/>
         <w:t>Message</w:t>
       </w:r>
     </w:p>
@@ -9464,7 +9436,6 @@
           <w:rFonts w:ascii="Calibri" w:eastAsia="Times New Roman" w:hAnsi="Calibri" w:cs="Calibri"/>
           <w:color w:val="000000"/>
         </w:rPr>
-        <w:lastRenderedPageBreak/>
         <w:tab/>
       </w:r>
       <w:r>
@@ -10078,6 +10049,7 @@
           <w:rFonts w:ascii="Calibri" w:eastAsia="Times New Roman" w:hAnsi="Calibri" w:cs="Calibri"/>
           <w:color w:val="000000"/>
         </w:rPr>
+        <w:lastRenderedPageBreak/>
         <w:t>}</w:t>
       </w:r>
       <w:r>
@@ -10103,7 +10075,6 @@
         </w:rPr>
       </w:pPr>
       <w:r>
-        <w:lastRenderedPageBreak/>
         <w:t xml:space="preserve">Server </w:t>
       </w:r>
       <w:r>
@@ -10805,6 +10776,7 @@
           <w:rFonts w:ascii="Calibri" w:eastAsia="Times New Roman" w:hAnsi="Calibri" w:cs="Calibri"/>
           <w:color w:val="000000"/>
         </w:rPr>
+        <w:lastRenderedPageBreak/>
         <w:t>{</w:t>
       </w:r>
     </w:p>
@@ -10846,7 +10818,6 @@
           <w:rFonts w:ascii="Calibri" w:eastAsia="Times New Roman" w:hAnsi="Calibri" w:cs="Calibri"/>
           <w:color w:val="000000"/>
         </w:rPr>
-        <w:lastRenderedPageBreak/>
         <w:t>}</w:t>
       </w:r>
     </w:p>

</xml_diff>